<commit_message>
16 May to 18 May: HTML Form creation
</commit_message>
<xml_diff>
--- a/0. Notes/1. Notes.docx
+++ b/0. Notes/1. Notes.docx
@@ -18351,161 +18351,1486 @@
       <w:pPr>
         <w:jc w:val="both"/>
         <w:rPr>
-          <w:color w:val="0D0D0D" w:themeColor="text1" w:themeTint="F2"/>
-          <w:sz w:val="20"/>
-          <w:szCs w:val="20"/>
-        </w:rPr>
-      </w:pPr>
-    </w:p>
-    <w:p>
-      <w:pPr>
-        <w:jc w:val="both"/>
-        <w:rPr>
-          <w:color w:val="0D0D0D" w:themeColor="text1" w:themeTint="F2"/>
-          <w:sz w:val="20"/>
-          <w:szCs w:val="20"/>
-        </w:rPr>
-      </w:pPr>
-    </w:p>
-    <w:p>
-      <w:pPr>
-        <w:jc w:val="both"/>
-        <w:rPr>
-          <w:color w:val="0D0D0D" w:themeColor="text1" w:themeTint="F2"/>
-          <w:sz w:val="20"/>
-          <w:szCs w:val="20"/>
-        </w:rPr>
-      </w:pPr>
-    </w:p>
-    <w:p>
-      <w:pPr>
-        <w:jc w:val="both"/>
-        <w:rPr>
-          <w:color w:val="0D0D0D" w:themeColor="text1" w:themeTint="F2"/>
-          <w:sz w:val="20"/>
-          <w:szCs w:val="20"/>
-        </w:rPr>
-      </w:pPr>
-    </w:p>
-    <w:p>
-      <w:pPr>
-        <w:jc w:val="both"/>
-        <w:rPr>
-          <w:color w:val="0D0D0D" w:themeColor="text1" w:themeTint="F2"/>
-          <w:sz w:val="20"/>
-          <w:szCs w:val="20"/>
-        </w:rPr>
-      </w:pPr>
-    </w:p>
-    <w:p>
-      <w:pPr>
-        <w:jc w:val="both"/>
-        <w:rPr>
-          <w:color w:val="0D0D0D" w:themeColor="text1" w:themeTint="F2"/>
-          <w:sz w:val="20"/>
-          <w:szCs w:val="20"/>
-        </w:rPr>
-      </w:pPr>
-    </w:p>
-    <w:p>
-      <w:pPr>
-        <w:jc w:val="both"/>
-        <w:rPr>
-          <w:color w:val="0D0D0D" w:themeColor="text1" w:themeTint="F2"/>
-          <w:sz w:val="20"/>
-          <w:szCs w:val="20"/>
-        </w:rPr>
-      </w:pPr>
-    </w:p>
-    <w:p>
-      <w:pPr>
-        <w:jc w:val="both"/>
-        <w:rPr>
-          <w:color w:val="0D0D0D" w:themeColor="text1" w:themeTint="F2"/>
-          <w:sz w:val="20"/>
-          <w:szCs w:val="20"/>
-        </w:rPr>
-      </w:pPr>
-    </w:p>
-    <w:p>
-      <w:pPr>
-        <w:jc w:val="both"/>
-        <w:rPr>
-          <w:color w:val="0D0D0D" w:themeColor="text1" w:themeTint="F2"/>
-          <w:sz w:val="20"/>
-          <w:szCs w:val="20"/>
-        </w:rPr>
-      </w:pPr>
-    </w:p>
-    <w:p>
-      <w:pPr>
-        <w:jc w:val="both"/>
-        <w:rPr>
-          <w:color w:val="0D0D0D" w:themeColor="text1" w:themeTint="F2"/>
-          <w:sz w:val="20"/>
-          <w:szCs w:val="20"/>
-        </w:rPr>
-      </w:pPr>
-    </w:p>
-    <w:p>
-      <w:pPr>
-        <w:jc w:val="both"/>
-        <w:rPr>
-          <w:color w:val="0D0D0D" w:themeColor="text1" w:themeTint="F2"/>
-          <w:sz w:val="20"/>
-          <w:szCs w:val="20"/>
-        </w:rPr>
-      </w:pPr>
-    </w:p>
-    <w:p>
-      <w:pPr>
-        <w:jc w:val="both"/>
-        <w:rPr>
-          <w:color w:val="0D0D0D" w:themeColor="text1" w:themeTint="F2"/>
-          <w:sz w:val="20"/>
-          <w:szCs w:val="20"/>
-        </w:rPr>
-      </w:pPr>
-    </w:p>
-    <w:p>
-      <w:pPr>
-        <w:jc w:val="both"/>
-        <w:rPr>
-          <w:color w:val="0D0D0D" w:themeColor="text1" w:themeTint="F2"/>
-          <w:sz w:val="20"/>
-          <w:szCs w:val="20"/>
-        </w:rPr>
-      </w:pPr>
-    </w:p>
-    <w:p>
-      <w:pPr>
-        <w:jc w:val="both"/>
-        <w:rPr>
-          <w:color w:val="0D0D0D" w:themeColor="text1" w:themeTint="F2"/>
-          <w:sz w:val="20"/>
-          <w:szCs w:val="20"/>
-        </w:rPr>
-      </w:pPr>
-    </w:p>
-    <w:p>
-      <w:pPr>
-        <w:jc w:val="both"/>
-        <w:rPr>
-          <w:color w:val="0D0D0D" w:themeColor="text1" w:themeTint="F2"/>
-          <w:sz w:val="20"/>
-          <w:szCs w:val="20"/>
-        </w:rPr>
-      </w:pPr>
-    </w:p>
-    <w:p>
-      <w:pPr>
-        <w:jc w:val="both"/>
-        <w:rPr>
-          <w:color w:val="0D0D0D" w:themeColor="text1" w:themeTint="F2"/>
-          <w:sz w:val="20"/>
-          <w:szCs w:val="20"/>
-        </w:rPr>
-      </w:pPr>
+          <w:b/>
+          <w:bCs/>
+          <w:color w:val="385623" w:themeColor="accent6" w:themeShade="80"/>
+          <w:sz w:val="20"/>
+          <w:szCs w:val="20"/>
+        </w:rPr>
+      </w:pPr>
+      <w:r>
+        <w:rPr>
+          <w:b/>
+          <w:bCs/>
+          <w:color w:val="385623" w:themeColor="accent6" w:themeShade="80"/>
+          <w:sz w:val="20"/>
+          <w:szCs w:val="20"/>
+        </w:rPr>
+        <w:lastRenderedPageBreak/>
+        <w:t xml:space="preserve">Day: </w:t>
+      </w:r>
+      <w:r>
+        <w:rPr>
+          <w:b/>
+          <w:bCs/>
+          <w:color w:val="385623" w:themeColor="accent6" w:themeShade="80"/>
+          <w:sz w:val="20"/>
+          <w:szCs w:val="20"/>
+        </w:rPr>
+        <w:t>1</w:t>
+      </w:r>
+      <w:r>
+        <w:rPr>
+          <w:b/>
+          <w:bCs/>
+          <w:color w:val="385623" w:themeColor="accent6" w:themeShade="80"/>
+          <w:sz w:val="20"/>
+          <w:szCs w:val="20"/>
+        </w:rPr>
+        <w:t>6</w:t>
+      </w:r>
+      <w:r>
+        <w:rPr>
+          <w:b/>
+          <w:bCs/>
+          <w:color w:val="385623" w:themeColor="accent6" w:themeShade="80"/>
+          <w:sz w:val="20"/>
+          <w:szCs w:val="20"/>
+        </w:rPr>
+        <w:t>-05-2023</w:t>
+      </w:r>
+    </w:p>
+    <w:p>
+      <w:pPr>
+        <w:jc w:val="both"/>
+        <w:rPr>
+          <w:b/>
+          <w:bCs/>
+          <w:color w:val="833C0B" w:themeColor="accent2" w:themeShade="80"/>
+          <w:sz w:val="20"/>
+          <w:szCs w:val="20"/>
+        </w:rPr>
+      </w:pPr>
+      <w:r>
+        <w:rPr>
+          <w:b/>
+          <w:bCs/>
+          <w:color w:val="833C0B" w:themeColor="accent2" w:themeShade="80"/>
+          <w:sz w:val="20"/>
+          <w:szCs w:val="20"/>
+        </w:rPr>
+        <w:t>What is Form?</w:t>
+      </w:r>
+    </w:p>
+    <w:p>
+      <w:pPr>
+        <w:jc w:val="both"/>
+        <w:rPr>
+          <w:rStyle w:val="citation-0"/>
+          <w:rFonts w:cstheme="minorHAnsi"/>
+          <w:color w:val="1F1F1F"/>
+          <w:sz w:val="20"/>
+          <w:szCs w:val="20"/>
+          <w:shd w:val="clear" w:color="auto" w:fill="FFFFFF"/>
+        </w:rPr>
+      </w:pPr>
+      <w:r>
+        <w:rPr>
+          <w:rFonts w:cstheme="minorHAnsi"/>
+          <w:color w:val="1F1F1F"/>
+          <w:sz w:val="20"/>
+          <w:szCs w:val="20"/>
+          <w:shd w:val="clear" w:color="auto" w:fill="FFFFFF"/>
+        </w:rPr>
+        <w:t xml:space="preserve">An HTML form is a section of a document that collects user input. </w:t>
+      </w:r>
+      <w:r>
+        <w:rPr>
+          <w:rStyle w:val="citation-0"/>
+          <w:rFonts w:cstheme="minorHAnsi"/>
+          <w:color w:val="1F1F1F"/>
+          <w:sz w:val="20"/>
+          <w:szCs w:val="20"/>
+          <w:shd w:val="clear" w:color="auto" w:fill="FFFFFF"/>
+        </w:rPr>
+        <w:t>The input from the user is generally sent to a server (Web servers, Mail clients, etc). We use the HTML &lt;form&gt; element to create forms in HTML.</w:t>
+      </w:r>
+    </w:p>
+    <w:p>
+      <w:pPr>
+        <w:shd w:val="clear" w:color="auto" w:fill="FFFFFF"/>
+        <w:spacing w:after="0" w:line="240" w:lineRule="auto"/>
+        <w:jc w:val="both"/>
+        <w:rPr>
+          <w:rFonts w:eastAsia="Times New Roman" w:cstheme="minorHAnsi"/>
+          <w:color w:val="1F1F1F"/>
+          <w:kern w:val="0"/>
+          <w:sz w:val="20"/>
+          <w:szCs w:val="20"/>
+          <w:lang w:eastAsia="en-IN"/>
+          <w14:ligatures w14:val="none"/>
+        </w:rPr>
+      </w:pPr>
+      <w:r>
+        <w:rPr>
+          <w:rFonts w:eastAsia="Times New Roman" w:cstheme="minorHAnsi"/>
+          <w:color w:val="1F1F1F"/>
+          <w:kern w:val="0"/>
+          <w:sz w:val="20"/>
+          <w:szCs w:val="20"/>
+          <w:lang w:eastAsia="en-IN"/>
+          <w14:ligatures w14:val="none"/>
+        </w:rPr>
+        <w:t>The &lt;form&gt; element can contain one or more of the following form elements:</w:t>
+      </w:r>
+    </w:p>
+    <w:p>
+      <w:pPr>
+        <w:numPr>
+          <w:ilvl w:val="0"/>
+          <w:numId w:val="22"/>
+        </w:numPr>
+        <w:shd w:val="clear" w:color="auto" w:fill="FFFFFF"/>
+        <w:spacing w:after="0" w:line="240" w:lineRule="auto"/>
+        <w:jc w:val="both"/>
+        <w:rPr>
+          <w:rFonts w:eastAsia="Times New Roman" w:cstheme="minorHAnsi"/>
+          <w:color w:val="1F1F1F"/>
+          <w:kern w:val="0"/>
+          <w:sz w:val="20"/>
+          <w:szCs w:val="20"/>
+          <w:lang w:eastAsia="en-IN"/>
+          <w14:ligatures w14:val="none"/>
+        </w:rPr>
+      </w:pPr>
+      <w:r>
+        <w:rPr>
+          <w:rFonts w:eastAsia="Times New Roman" w:cstheme="minorHAnsi"/>
+          <w:color w:val="1F1F1F"/>
+          <w:kern w:val="0"/>
+          <w:sz w:val="20"/>
+          <w:szCs w:val="20"/>
+          <w:lang w:eastAsia="en-IN"/>
+          <w14:ligatures w14:val="none"/>
+        </w:rPr>
+        <w:t>input element is used to create text fields, password fields, checkboxes, radio buttons, and other types of input elements.</w:t>
+      </w:r>
+    </w:p>
+    <w:p>
+      <w:pPr>
+        <w:numPr>
+          <w:ilvl w:val="0"/>
+          <w:numId w:val="22"/>
+        </w:numPr>
+        <w:shd w:val="clear" w:color="auto" w:fill="FFFFFF"/>
+        <w:spacing w:after="0" w:line="240" w:lineRule="auto"/>
+        <w:jc w:val="both"/>
+        <w:rPr>
+          <w:rFonts w:eastAsia="Times New Roman" w:cstheme="minorHAnsi"/>
+          <w:color w:val="1F1F1F"/>
+          <w:kern w:val="0"/>
+          <w:sz w:val="20"/>
+          <w:szCs w:val="20"/>
+          <w:lang w:eastAsia="en-IN"/>
+          <w14:ligatures w14:val="none"/>
+        </w:rPr>
+      </w:pPr>
+      <w:r>
+        <w:rPr>
+          <w:rFonts w:eastAsia="Times New Roman" w:cstheme="minorHAnsi"/>
+          <w:color w:val="1F1F1F"/>
+          <w:kern w:val="0"/>
+          <w:sz w:val="20"/>
+          <w:szCs w:val="20"/>
+          <w:lang w:eastAsia="en-IN"/>
+          <w14:ligatures w14:val="none"/>
+        </w:rPr>
+        <w:t>textarea element is used to create a text area.</w:t>
+      </w:r>
+    </w:p>
+    <w:p>
+      <w:pPr>
+        <w:numPr>
+          <w:ilvl w:val="0"/>
+          <w:numId w:val="22"/>
+        </w:numPr>
+        <w:shd w:val="clear" w:color="auto" w:fill="FFFFFF"/>
+        <w:spacing w:after="0" w:line="240" w:lineRule="auto"/>
+        <w:jc w:val="both"/>
+        <w:rPr>
+          <w:rFonts w:eastAsia="Times New Roman" w:cstheme="minorHAnsi"/>
+          <w:color w:val="1F1F1F"/>
+          <w:kern w:val="0"/>
+          <w:sz w:val="20"/>
+          <w:szCs w:val="20"/>
+          <w:lang w:eastAsia="en-IN"/>
+          <w14:ligatures w14:val="none"/>
+        </w:rPr>
+      </w:pPr>
+      <w:r>
+        <w:rPr>
+          <w:rFonts w:eastAsia="Times New Roman" w:cstheme="minorHAnsi"/>
+          <w:color w:val="1F1F1F"/>
+          <w:kern w:val="0"/>
+          <w:sz w:val="20"/>
+          <w:szCs w:val="20"/>
+          <w:lang w:eastAsia="en-IN"/>
+          <w14:ligatures w14:val="none"/>
+        </w:rPr>
+        <w:t>select element is used to create a drop-down list.</w:t>
+      </w:r>
+    </w:p>
+    <w:p>
+      <w:pPr>
+        <w:numPr>
+          <w:ilvl w:val="0"/>
+          <w:numId w:val="22"/>
+        </w:numPr>
+        <w:shd w:val="clear" w:color="auto" w:fill="FFFFFF"/>
+        <w:spacing w:after="0" w:line="240" w:lineRule="auto"/>
+        <w:jc w:val="both"/>
+        <w:rPr>
+          <w:rFonts w:eastAsia="Times New Roman" w:cstheme="minorHAnsi"/>
+          <w:color w:val="1F1F1F"/>
+          <w:kern w:val="0"/>
+          <w:sz w:val="20"/>
+          <w:szCs w:val="20"/>
+          <w:lang w:eastAsia="en-IN"/>
+          <w14:ligatures w14:val="none"/>
+        </w:rPr>
+      </w:pPr>
+      <w:r>
+        <w:rPr>
+          <w:rFonts w:eastAsia="Times New Roman" w:cstheme="minorHAnsi"/>
+          <w:color w:val="1F1F1F"/>
+          <w:kern w:val="0"/>
+          <w:sz w:val="20"/>
+          <w:szCs w:val="20"/>
+          <w:lang w:eastAsia="en-IN"/>
+          <w14:ligatures w14:val="none"/>
+        </w:rPr>
+        <w:t>button element is used to create a button.</w:t>
+      </w:r>
+    </w:p>
+    <w:p>
+      <w:pPr>
+        <w:numPr>
+          <w:ilvl w:val="0"/>
+          <w:numId w:val="22"/>
+        </w:numPr>
+        <w:shd w:val="clear" w:color="auto" w:fill="FFFFFF"/>
+        <w:spacing w:after="0" w:line="240" w:lineRule="auto"/>
+        <w:jc w:val="both"/>
+        <w:rPr>
+          <w:rFonts w:eastAsia="Times New Roman" w:cstheme="minorHAnsi"/>
+          <w:color w:val="1F1F1F"/>
+          <w:kern w:val="0"/>
+          <w:sz w:val="20"/>
+          <w:szCs w:val="20"/>
+          <w:lang w:eastAsia="en-IN"/>
+          <w14:ligatures w14:val="none"/>
+        </w:rPr>
+      </w:pPr>
+      <w:r>
+        <w:rPr>
+          <w:rFonts w:eastAsia="Times New Roman" w:cstheme="minorHAnsi"/>
+          <w:color w:val="1F1F1F"/>
+          <w:kern w:val="0"/>
+          <w:sz w:val="20"/>
+          <w:szCs w:val="20"/>
+          <w:lang w:eastAsia="en-IN"/>
+          <w14:ligatures w14:val="none"/>
+        </w:rPr>
+        <w:t>label element is used to associate a label with an input element.</w:t>
+      </w:r>
+    </w:p>
+    <w:p>
+      <w:pPr>
+        <w:numPr>
+          <w:ilvl w:val="0"/>
+          <w:numId w:val="22"/>
+        </w:numPr>
+        <w:shd w:val="clear" w:color="auto" w:fill="FFFFFF"/>
+        <w:spacing w:after="0" w:line="240" w:lineRule="auto"/>
+        <w:jc w:val="both"/>
+        <w:rPr>
+          <w:rFonts w:eastAsia="Times New Roman" w:cstheme="minorHAnsi"/>
+          <w:color w:val="1F1F1F"/>
+          <w:kern w:val="0"/>
+          <w:sz w:val="20"/>
+          <w:szCs w:val="20"/>
+          <w:lang w:eastAsia="en-IN"/>
+          <w14:ligatures w14:val="none"/>
+        </w:rPr>
+      </w:pPr>
+      <w:r>
+        <w:rPr>
+          <w:rFonts w:eastAsia="Times New Roman" w:cstheme="minorHAnsi"/>
+          <w:color w:val="1F1F1F"/>
+          <w:kern w:val="0"/>
+          <w:sz w:val="20"/>
+          <w:szCs w:val="20"/>
+          <w:lang w:eastAsia="en-IN"/>
+          <w14:ligatures w14:val="none"/>
+        </w:rPr>
+        <w:t>output element is used to display the value of an input element.</w:t>
+      </w:r>
+    </w:p>
+    <w:p>
+      <w:pPr>
+        <w:jc w:val="both"/>
+        <w:rPr>
+          <w:rStyle w:val="citation-0"/>
+          <w:rFonts w:ascii="Arial" w:hAnsi="Arial" w:cs="Arial"/>
+          <w:color w:val="1F1F1F"/>
+          <w:shd w:val="clear" w:color="auto" w:fill="FFFFFF"/>
+        </w:rPr>
+      </w:pPr>
+    </w:p>
+    <w:p>
+      <w:pPr>
+        <w:jc w:val="both"/>
+        <w:rPr>
+          <w:color w:val="0D0D0D" w:themeColor="text1" w:themeTint="F2"/>
+          <w:sz w:val="20"/>
+          <w:szCs w:val="20"/>
+        </w:rPr>
+      </w:pPr>
+      <w:r>
+        <w:rPr>
+          <w:color w:val="0D0D0D" w:themeColor="text1" w:themeTint="F2"/>
+          <w:sz w:val="20"/>
+          <w:szCs w:val="20"/>
+        </w:rPr>
+        <w:t>“id” attribute of &lt;input&gt; tag and “for” attribute in &lt;label&gt; tag must be same, because of mapping or make a link.</w:t>
+      </w:r>
+      <w:r>
+        <w:rPr>
+          <w:color w:val="0D0D0D" w:themeColor="text1" w:themeTint="F2"/>
+          <w:sz w:val="20"/>
+          <w:szCs w:val="20"/>
+        </w:rPr>
+        <w:t xml:space="preserve"> E.g.:</w:t>
+      </w:r>
+    </w:p>
+    <w:p>
+      <w:pPr>
+        <w:spacing w:after="0"/>
+        <w:jc w:val="both"/>
+        <w:rPr>
+          <w:color w:val="0D0D0D" w:themeColor="text1" w:themeTint="F2"/>
+          <w:sz w:val="20"/>
+          <w:szCs w:val="20"/>
+        </w:rPr>
+      </w:pPr>
+      <w:r>
+        <w:rPr>
+          <w:color w:val="0D0D0D" w:themeColor="text1" w:themeTint="F2"/>
+          <w:sz w:val="20"/>
+          <w:szCs w:val="20"/>
+        </w:rPr>
+        <w:tab/>
+        <w:t>&lt;label for</w:t>
+      </w:r>
+      <w:proofErr w:type="gramStart"/>
+      <w:r>
+        <w:rPr>
+          <w:color w:val="0D0D0D" w:themeColor="text1" w:themeTint="F2"/>
+          <w:sz w:val="20"/>
+          <w:szCs w:val="20"/>
+        </w:rPr>
+        <w:t>=”</w:t>
+      </w:r>
+      <w:r>
+        <w:rPr>
+          <w:color w:val="FF0000"/>
+          <w:sz w:val="20"/>
+          <w:szCs w:val="20"/>
+        </w:rPr>
+        <w:t>username</w:t>
+      </w:r>
+      <w:proofErr w:type="gramEnd"/>
+      <w:r>
+        <w:rPr>
+          <w:color w:val="0D0D0D" w:themeColor="text1" w:themeTint="F2"/>
+          <w:sz w:val="20"/>
+          <w:szCs w:val="20"/>
+        </w:rPr>
+        <w:t>”&gt;Enter Username&lt;/label&gt;</w:t>
+      </w:r>
+    </w:p>
+    <w:p>
+      <w:pPr>
+        <w:spacing w:after="0"/>
+        <w:jc w:val="both"/>
+        <w:rPr>
+          <w:color w:val="0D0D0D" w:themeColor="text1" w:themeTint="F2"/>
+          <w:sz w:val="20"/>
+          <w:szCs w:val="20"/>
+        </w:rPr>
+      </w:pPr>
+      <w:r>
+        <w:rPr>
+          <w:color w:val="0D0D0D" w:themeColor="text1" w:themeTint="F2"/>
+          <w:sz w:val="20"/>
+          <w:szCs w:val="20"/>
+        </w:rPr>
+        <w:tab/>
+        <w:t>&lt;input type=”text” id</w:t>
+      </w:r>
+      <w:proofErr w:type="gramStart"/>
+      <w:r>
+        <w:rPr>
+          <w:color w:val="0D0D0D" w:themeColor="text1" w:themeTint="F2"/>
+          <w:sz w:val="20"/>
+          <w:szCs w:val="20"/>
+        </w:rPr>
+        <w:t>=”</w:t>
+      </w:r>
+      <w:r>
+        <w:rPr>
+          <w:color w:val="FF0000"/>
+          <w:sz w:val="20"/>
+          <w:szCs w:val="20"/>
+        </w:rPr>
+        <w:t>username</w:t>
+      </w:r>
+      <w:proofErr w:type="gramEnd"/>
+      <w:r>
+        <w:rPr>
+          <w:color w:val="0D0D0D" w:themeColor="text1" w:themeTint="F2"/>
+          <w:sz w:val="20"/>
+          <w:szCs w:val="20"/>
+        </w:rPr>
+        <w:t>” placeholder=”username”&gt;</w:t>
+      </w:r>
+    </w:p>
+    <w:p>
+      <w:pPr>
+        <w:jc w:val="both"/>
+        <w:rPr>
+          <w:color w:val="0D0D0D" w:themeColor="text1" w:themeTint="F2"/>
+          <w:sz w:val="20"/>
+          <w:szCs w:val="20"/>
+        </w:rPr>
+      </w:pPr>
+    </w:p>
+    <w:p>
+      <w:pPr>
+        <w:spacing w:after="0"/>
+        <w:jc w:val="both"/>
+        <w:rPr>
+          <w:color w:val="0D0D0D" w:themeColor="text1" w:themeTint="F2"/>
+          <w:sz w:val="20"/>
+          <w:szCs w:val="20"/>
+        </w:rPr>
+      </w:pPr>
+      <w:r>
+        <w:rPr>
+          <w:b/>
+          <w:bCs/>
+          <w:color w:val="0D0D0D" w:themeColor="text1" w:themeTint="F2"/>
+          <w:sz w:val="20"/>
+          <w:szCs w:val="20"/>
+        </w:rPr>
+        <w:t>&lt;form&gt; tag:</w:t>
+      </w:r>
+      <w:r>
+        <w:rPr>
+          <w:color w:val="0D0D0D" w:themeColor="text1" w:themeTint="F2"/>
+          <w:sz w:val="20"/>
+          <w:szCs w:val="20"/>
+        </w:rPr>
+        <w:t xml:space="preserve"> all elements and attributes for each </w:t>
+      </w:r>
+      <w:r>
+        <w:rPr>
+          <w:color w:val="0D0D0D" w:themeColor="text1" w:themeTint="F2"/>
+          <w:sz w:val="20"/>
+          <w:szCs w:val="20"/>
+        </w:rPr>
+        <w:t>tag</w:t>
+      </w:r>
+      <w:r>
+        <w:rPr>
+          <w:color w:val="0D0D0D" w:themeColor="text1" w:themeTint="F2"/>
+          <w:sz w:val="20"/>
+          <w:szCs w:val="20"/>
+        </w:rPr>
+        <w:t xml:space="preserve">: </w:t>
+      </w:r>
+      <w:r>
+        <w:rPr>
+          <w:color w:val="0D0D0D" w:themeColor="text1" w:themeTint="F2"/>
+          <w:sz w:val="20"/>
+          <w:szCs w:val="20"/>
+        </w:rPr>
+        <w:t>MDN Form</w:t>
+      </w:r>
+    </w:p>
+    <w:p>
+      <w:pPr>
+        <w:spacing w:after="0"/>
+        <w:jc w:val="both"/>
+        <w:rPr>
+          <w:color w:val="0D0D0D" w:themeColor="text1" w:themeTint="F2"/>
+          <w:sz w:val="20"/>
+          <w:szCs w:val="20"/>
+        </w:rPr>
+      </w:pPr>
+      <w:r>
+        <w:rPr>
+          <w:b/>
+          <w:bCs/>
+          <w:color w:val="0D0D0D" w:themeColor="text1" w:themeTint="F2"/>
+          <w:sz w:val="20"/>
+          <w:szCs w:val="20"/>
+        </w:rPr>
+        <w:t>&lt;fieldset&gt; tag:</w:t>
+      </w:r>
+      <w:r>
+        <w:rPr>
+          <w:color w:val="0D0D0D" w:themeColor="text1" w:themeTint="F2"/>
+          <w:sz w:val="20"/>
+          <w:szCs w:val="20"/>
+        </w:rPr>
+        <w:t xml:space="preserve"> It helps to group </w:t>
+      </w:r>
+      <w:r>
+        <w:rPr>
+          <w:color w:val="0D0D0D" w:themeColor="text1" w:themeTint="F2"/>
+          <w:sz w:val="20"/>
+          <w:szCs w:val="20"/>
+        </w:rPr>
+        <w:t>some</w:t>
+      </w:r>
+      <w:r>
+        <w:rPr>
+          <w:color w:val="0D0D0D" w:themeColor="text1" w:themeTint="F2"/>
+          <w:sz w:val="20"/>
+          <w:szCs w:val="20"/>
+        </w:rPr>
+        <w:t xml:space="preserve"> tags or some selected tags</w:t>
+      </w:r>
+      <w:r>
+        <w:rPr>
+          <w:color w:val="0D0D0D" w:themeColor="text1" w:themeTint="F2"/>
+          <w:sz w:val="20"/>
+          <w:szCs w:val="20"/>
+        </w:rPr>
+        <w:t xml:space="preserve"> or some elements.</w:t>
+      </w:r>
+    </w:p>
+    <w:p>
+      <w:pPr>
+        <w:spacing w:after="0"/>
+        <w:ind w:firstLine="720"/>
+        <w:jc w:val="both"/>
+        <w:rPr>
+          <w:color w:val="0D0D0D" w:themeColor="text1" w:themeTint="F2"/>
+          <w:sz w:val="20"/>
+          <w:szCs w:val="20"/>
+        </w:rPr>
+      </w:pPr>
+      <w:r>
+        <w:rPr>
+          <w:b/>
+          <w:bCs/>
+          <w:color w:val="0D0D0D" w:themeColor="text1" w:themeTint="F2"/>
+          <w:sz w:val="20"/>
+          <w:szCs w:val="20"/>
+        </w:rPr>
+        <w:t>l</w:t>
+      </w:r>
+      <w:r>
+        <w:rPr>
+          <w:b/>
+          <w:bCs/>
+          <w:color w:val="0D0D0D" w:themeColor="text1" w:themeTint="F2"/>
+          <w:sz w:val="20"/>
+          <w:szCs w:val="20"/>
+        </w:rPr>
+        <w:t>egend:</w:t>
+      </w:r>
+      <w:r>
+        <w:rPr>
+          <w:color w:val="0D0D0D" w:themeColor="text1" w:themeTint="F2"/>
+          <w:sz w:val="20"/>
+          <w:szCs w:val="20"/>
+        </w:rPr>
+        <w:t xml:space="preserve"> it helps to define the section in the fieldset</w:t>
+      </w:r>
+      <w:r>
+        <w:rPr>
+          <w:color w:val="0D0D0D" w:themeColor="text1" w:themeTint="F2"/>
+          <w:sz w:val="20"/>
+          <w:szCs w:val="20"/>
+        </w:rPr>
+        <w:t>.</w:t>
+      </w:r>
+    </w:p>
+    <w:p>
+      <w:pPr>
+        <w:jc w:val="both"/>
+        <w:rPr>
+          <w:color w:val="0D0D0D" w:themeColor="text1" w:themeTint="F2"/>
+          <w:sz w:val="20"/>
+          <w:szCs w:val="20"/>
+        </w:rPr>
+      </w:pPr>
+    </w:p>
+    <w:p>
+      <w:pPr>
+        <w:jc w:val="both"/>
+        <w:rPr>
+          <w:b/>
+          <w:bCs/>
+          <w:color w:val="833C0B" w:themeColor="accent2" w:themeShade="80"/>
+          <w:sz w:val="20"/>
+          <w:szCs w:val="20"/>
+        </w:rPr>
+      </w:pPr>
+      <w:r>
+        <w:rPr>
+          <w:b/>
+          <w:bCs/>
+          <w:color w:val="833C0B" w:themeColor="accent2" w:themeShade="80"/>
+          <w:sz w:val="20"/>
+          <w:szCs w:val="20"/>
+        </w:rPr>
+        <w:t>Is it possible to select multiple options using &lt;select&gt; &amp; &lt;option&gt; tag?</w:t>
+      </w:r>
+    </w:p>
+    <w:p>
+      <w:pPr>
+        <w:jc w:val="both"/>
+        <w:rPr>
+          <w:rFonts w:cstheme="minorHAnsi"/>
+          <w:color w:val="0D0D0D" w:themeColor="text1" w:themeTint="F2"/>
+          <w:sz w:val="20"/>
+          <w:szCs w:val="20"/>
+        </w:rPr>
+      </w:pPr>
+      <w:r>
+        <w:rPr>
+          <w:rFonts w:cstheme="minorHAnsi"/>
+          <w:color w:val="0D0D0D" w:themeColor="text1" w:themeTint="F2"/>
+          <w:sz w:val="20"/>
+          <w:szCs w:val="20"/>
+          <w:shd w:val="clear" w:color="auto" w:fill="F7F7F8"/>
+        </w:rPr>
+        <w:t xml:space="preserve">Yes, it is possible to select multiple options using the </w:t>
+      </w:r>
+      <w:r>
+        <w:rPr>
+          <w:rStyle w:val="HTMLCode"/>
+          <w:rFonts w:asciiTheme="minorHAnsi" w:eastAsiaTheme="minorHAnsi" w:hAnsiTheme="minorHAnsi" w:cstheme="minorHAnsi"/>
+          <w:b/>
+          <w:bCs/>
+          <w:color w:val="0D0D0D" w:themeColor="text1" w:themeTint="F2"/>
+          <w:bdr w:val="single" w:sz="2" w:space="0" w:color="D9D9E3" w:frame="1"/>
+          <w:shd w:val="clear" w:color="auto" w:fill="F7F7F8"/>
+        </w:rPr>
+        <w:t>&lt;select&gt;</w:t>
+      </w:r>
+      <w:r>
+        <w:rPr>
+          <w:rFonts w:cstheme="minorHAnsi"/>
+          <w:color w:val="0D0D0D" w:themeColor="text1" w:themeTint="F2"/>
+          <w:sz w:val="20"/>
+          <w:szCs w:val="20"/>
+          <w:shd w:val="clear" w:color="auto" w:fill="F7F7F8"/>
+        </w:rPr>
+        <w:t xml:space="preserve"> and </w:t>
+      </w:r>
+      <w:r>
+        <w:rPr>
+          <w:rStyle w:val="HTMLCode"/>
+          <w:rFonts w:asciiTheme="minorHAnsi" w:eastAsiaTheme="minorHAnsi" w:hAnsiTheme="minorHAnsi" w:cstheme="minorHAnsi"/>
+          <w:b/>
+          <w:bCs/>
+          <w:color w:val="0D0D0D" w:themeColor="text1" w:themeTint="F2"/>
+          <w:bdr w:val="single" w:sz="2" w:space="0" w:color="D9D9E3" w:frame="1"/>
+          <w:shd w:val="clear" w:color="auto" w:fill="F7F7F8"/>
+        </w:rPr>
+        <w:t>&lt;option&gt;</w:t>
+      </w:r>
+      <w:r>
+        <w:rPr>
+          <w:rFonts w:cstheme="minorHAnsi"/>
+          <w:color w:val="0D0D0D" w:themeColor="text1" w:themeTint="F2"/>
+          <w:sz w:val="20"/>
+          <w:szCs w:val="20"/>
+          <w:shd w:val="clear" w:color="auto" w:fill="F7F7F8"/>
+        </w:rPr>
+        <w:t xml:space="preserve"> tags in HTML. To enable multiple selections, you can add the </w:t>
+      </w:r>
+      <w:r>
+        <w:rPr>
+          <w:rStyle w:val="HTMLCode"/>
+          <w:rFonts w:asciiTheme="minorHAnsi" w:eastAsiaTheme="minorHAnsi" w:hAnsiTheme="minorHAnsi" w:cstheme="minorHAnsi"/>
+          <w:b/>
+          <w:bCs/>
+          <w:color w:val="0D0D0D" w:themeColor="text1" w:themeTint="F2"/>
+          <w:bdr w:val="single" w:sz="2" w:space="0" w:color="D9D9E3" w:frame="1"/>
+          <w:shd w:val="clear" w:color="auto" w:fill="F7F7F8"/>
+        </w:rPr>
+        <w:t>multiple</w:t>
+      </w:r>
+      <w:r>
+        <w:rPr>
+          <w:rFonts w:cstheme="minorHAnsi"/>
+          <w:color w:val="0D0D0D" w:themeColor="text1" w:themeTint="F2"/>
+          <w:sz w:val="20"/>
+          <w:szCs w:val="20"/>
+          <w:shd w:val="clear" w:color="auto" w:fill="F7F7F8"/>
+        </w:rPr>
+        <w:t xml:space="preserve"> </w:t>
+      </w:r>
+      <w:r>
+        <w:rPr>
+          <w:rFonts w:cstheme="minorHAnsi"/>
+          <w:color w:val="0D0D0D" w:themeColor="text1" w:themeTint="F2"/>
+          <w:sz w:val="20"/>
+          <w:szCs w:val="20"/>
+          <w:shd w:val="clear" w:color="auto" w:fill="F7F7F8"/>
+        </w:rPr>
+        <w:t>attributes</w:t>
+      </w:r>
+      <w:r>
+        <w:rPr>
+          <w:rFonts w:cstheme="minorHAnsi"/>
+          <w:color w:val="0D0D0D" w:themeColor="text1" w:themeTint="F2"/>
+          <w:sz w:val="20"/>
+          <w:szCs w:val="20"/>
+          <w:shd w:val="clear" w:color="auto" w:fill="F7F7F8"/>
+        </w:rPr>
+        <w:t xml:space="preserve"> to the </w:t>
+      </w:r>
+      <w:r>
+        <w:rPr>
+          <w:rStyle w:val="HTMLCode"/>
+          <w:rFonts w:asciiTheme="minorHAnsi" w:eastAsiaTheme="minorHAnsi" w:hAnsiTheme="minorHAnsi" w:cstheme="minorHAnsi"/>
+          <w:b/>
+          <w:bCs/>
+          <w:color w:val="0D0D0D" w:themeColor="text1" w:themeTint="F2"/>
+          <w:bdr w:val="single" w:sz="2" w:space="0" w:color="D9D9E3" w:frame="1"/>
+          <w:shd w:val="clear" w:color="auto" w:fill="F7F7F8"/>
+        </w:rPr>
+        <w:t>&lt;select&gt;</w:t>
+      </w:r>
+      <w:r>
+        <w:rPr>
+          <w:rFonts w:cstheme="minorHAnsi"/>
+          <w:color w:val="0D0D0D" w:themeColor="text1" w:themeTint="F2"/>
+          <w:sz w:val="20"/>
+          <w:szCs w:val="20"/>
+          <w:shd w:val="clear" w:color="auto" w:fill="F7F7F8"/>
+        </w:rPr>
+        <w:t xml:space="preserve"> tag. Additionally, you can add the </w:t>
+      </w:r>
+      <w:r>
+        <w:rPr>
+          <w:rStyle w:val="HTMLCode"/>
+          <w:rFonts w:asciiTheme="minorHAnsi" w:eastAsiaTheme="minorHAnsi" w:hAnsiTheme="minorHAnsi" w:cstheme="minorHAnsi"/>
+          <w:b/>
+          <w:bCs/>
+          <w:color w:val="0D0D0D" w:themeColor="text1" w:themeTint="F2"/>
+          <w:bdr w:val="single" w:sz="2" w:space="0" w:color="D9D9E3" w:frame="1"/>
+          <w:shd w:val="clear" w:color="auto" w:fill="F7F7F8"/>
+        </w:rPr>
+        <w:t>multiple</w:t>
+      </w:r>
+      <w:r>
+        <w:rPr>
+          <w:rFonts w:cstheme="minorHAnsi"/>
+          <w:color w:val="0D0D0D" w:themeColor="text1" w:themeTint="F2"/>
+          <w:sz w:val="20"/>
+          <w:szCs w:val="20"/>
+          <w:shd w:val="clear" w:color="auto" w:fill="F7F7F8"/>
+        </w:rPr>
+        <w:t xml:space="preserve"> </w:t>
+      </w:r>
+      <w:r>
+        <w:rPr>
+          <w:rFonts w:cstheme="minorHAnsi"/>
+          <w:color w:val="0D0D0D" w:themeColor="text1" w:themeTint="F2"/>
+          <w:sz w:val="20"/>
+          <w:szCs w:val="20"/>
+          <w:shd w:val="clear" w:color="auto" w:fill="F7F7F8"/>
+        </w:rPr>
+        <w:t>attributes</w:t>
+      </w:r>
+      <w:r>
+        <w:rPr>
+          <w:rFonts w:cstheme="minorHAnsi"/>
+          <w:color w:val="0D0D0D" w:themeColor="text1" w:themeTint="F2"/>
+          <w:sz w:val="20"/>
+          <w:szCs w:val="20"/>
+          <w:shd w:val="clear" w:color="auto" w:fill="F7F7F8"/>
+        </w:rPr>
+        <w:t xml:space="preserve"> to each </w:t>
+      </w:r>
+      <w:r>
+        <w:rPr>
+          <w:rStyle w:val="HTMLCode"/>
+          <w:rFonts w:asciiTheme="minorHAnsi" w:eastAsiaTheme="minorHAnsi" w:hAnsiTheme="minorHAnsi" w:cstheme="minorHAnsi"/>
+          <w:b/>
+          <w:bCs/>
+          <w:color w:val="0D0D0D" w:themeColor="text1" w:themeTint="F2"/>
+          <w:bdr w:val="single" w:sz="2" w:space="0" w:color="D9D9E3" w:frame="1"/>
+          <w:shd w:val="clear" w:color="auto" w:fill="F7F7F8"/>
+        </w:rPr>
+        <w:t>&lt;option&gt;</w:t>
+      </w:r>
+      <w:r>
+        <w:rPr>
+          <w:rFonts w:cstheme="minorHAnsi"/>
+          <w:color w:val="0D0D0D" w:themeColor="text1" w:themeTint="F2"/>
+          <w:sz w:val="20"/>
+          <w:szCs w:val="20"/>
+          <w:shd w:val="clear" w:color="auto" w:fill="F7F7F8"/>
+        </w:rPr>
+        <w:t xml:space="preserve"> tag that you want to allow users to select.</w:t>
+      </w:r>
+    </w:p>
+    <w:p>
+      <w:pPr>
+        <w:jc w:val="both"/>
+        <w:rPr>
+          <w:rFonts w:cstheme="minorHAnsi"/>
+          <w:color w:val="0D0D0D" w:themeColor="text1" w:themeTint="F2"/>
+          <w:sz w:val="20"/>
+          <w:szCs w:val="20"/>
+        </w:rPr>
+      </w:pPr>
+      <w:r>
+        <w:rPr>
+          <w:rFonts w:cstheme="minorHAnsi"/>
+          <w:color w:val="0D0D0D" w:themeColor="text1" w:themeTint="F2"/>
+          <w:sz w:val="20"/>
+          <w:szCs w:val="20"/>
+          <w:shd w:val="clear" w:color="auto" w:fill="F7F7F8"/>
+        </w:rPr>
+        <w:t>Here's an example:</w:t>
+      </w:r>
+    </w:p>
+    <w:p>
+      <w:pPr>
+        <w:spacing w:after="0"/>
+        <w:jc w:val="both"/>
+        <w:rPr>
+          <w:rFonts w:eastAsia="Times New Roman" w:cstheme="minorHAnsi"/>
+          <w:color w:val="FFFFFF" w:themeColor="background1"/>
+          <w:kern w:val="0"/>
+          <w:sz w:val="20"/>
+          <w:szCs w:val="20"/>
+          <w:shd w:val="clear" w:color="auto" w:fill="000000"/>
+          <w:lang w:eastAsia="en-IN"/>
+          <w14:ligatures w14:val="none"/>
+        </w:rPr>
+      </w:pPr>
+      <w:r>
+        <w:rPr>
+          <w:rFonts w:cstheme="minorHAnsi"/>
+          <w:color w:val="0D0D0D" w:themeColor="text1" w:themeTint="F2"/>
+          <w:sz w:val="20"/>
+          <w:szCs w:val="20"/>
+        </w:rPr>
+        <w:tab/>
+      </w:r>
+      <w:r>
+        <w:rPr>
+          <w:rFonts w:eastAsia="Times New Roman" w:cstheme="minorHAnsi"/>
+          <w:color w:val="FFFFFF" w:themeColor="background1"/>
+          <w:kern w:val="0"/>
+          <w:sz w:val="20"/>
+          <w:szCs w:val="20"/>
+          <w:bdr w:val="single" w:sz="2" w:space="0" w:color="D9D9E3" w:frame="1"/>
+          <w:shd w:val="clear" w:color="auto" w:fill="000000"/>
+          <w:lang w:eastAsia="en-IN"/>
+          <w14:ligatures w14:val="none"/>
+        </w:rPr>
+        <w:t>&lt;select multiple&gt;</w:t>
+      </w:r>
+    </w:p>
+    <w:p>
+      <w:pPr>
+        <w:spacing w:after="0" w:line="240" w:lineRule="auto"/>
+        <w:jc w:val="both"/>
+        <w:rPr>
+          <w:rFonts w:eastAsia="Times New Roman" w:cstheme="minorHAnsi"/>
+          <w:color w:val="FFFFFF" w:themeColor="background1"/>
+          <w:kern w:val="0"/>
+          <w:sz w:val="20"/>
+          <w:szCs w:val="20"/>
+          <w:shd w:val="clear" w:color="auto" w:fill="000000"/>
+          <w:lang w:eastAsia="en-IN"/>
+          <w14:ligatures w14:val="none"/>
+        </w:rPr>
+      </w:pPr>
+      <w:r>
+        <w:rPr>
+          <w:rFonts w:eastAsia="Times New Roman" w:cstheme="minorHAnsi"/>
+          <w:color w:val="FFFFFF" w:themeColor="background1"/>
+          <w:kern w:val="0"/>
+          <w:sz w:val="20"/>
+          <w:szCs w:val="20"/>
+          <w:shd w:val="clear" w:color="auto" w:fill="000000"/>
+          <w:lang w:eastAsia="en-IN"/>
+          <w14:ligatures w14:val="none"/>
+        </w:rPr>
+        <w:t xml:space="preserve">  </w:t>
+      </w:r>
+      <w:r>
+        <w:rPr>
+          <w:rFonts w:eastAsia="Times New Roman" w:cstheme="minorHAnsi"/>
+          <w:color w:val="FFFFFF" w:themeColor="background1"/>
+          <w:kern w:val="0"/>
+          <w:sz w:val="20"/>
+          <w:szCs w:val="20"/>
+          <w:shd w:val="clear" w:color="auto" w:fill="000000"/>
+          <w:lang w:eastAsia="en-IN"/>
+          <w14:ligatures w14:val="none"/>
+        </w:rPr>
+        <w:tab/>
+      </w:r>
+      <w:r>
+        <w:rPr>
+          <w:rFonts w:eastAsia="Times New Roman" w:cstheme="minorHAnsi"/>
+          <w:color w:val="FFFFFF" w:themeColor="background1"/>
+          <w:kern w:val="0"/>
+          <w:sz w:val="20"/>
+          <w:szCs w:val="20"/>
+          <w:shd w:val="clear" w:color="auto" w:fill="000000"/>
+          <w:lang w:eastAsia="en-IN"/>
+          <w14:ligatures w14:val="none"/>
+        </w:rPr>
+        <w:tab/>
+      </w:r>
+      <w:r>
+        <w:rPr>
+          <w:rFonts w:eastAsia="Times New Roman" w:cstheme="minorHAnsi"/>
+          <w:color w:val="FFFFFF" w:themeColor="background1"/>
+          <w:kern w:val="0"/>
+          <w:sz w:val="20"/>
+          <w:szCs w:val="20"/>
+          <w:bdr w:val="single" w:sz="2" w:space="0" w:color="D9D9E3" w:frame="1"/>
+          <w:shd w:val="clear" w:color="auto" w:fill="000000"/>
+          <w:lang w:eastAsia="en-IN"/>
+          <w14:ligatures w14:val="none"/>
+        </w:rPr>
+        <w:t>&lt;option value="option1"&gt;</w:t>
+      </w:r>
+      <w:r>
+        <w:rPr>
+          <w:rFonts w:eastAsia="Times New Roman" w:cstheme="minorHAnsi"/>
+          <w:color w:val="FFFFFF" w:themeColor="background1"/>
+          <w:kern w:val="0"/>
+          <w:sz w:val="20"/>
+          <w:szCs w:val="20"/>
+          <w:shd w:val="clear" w:color="auto" w:fill="000000"/>
+          <w:lang w:eastAsia="en-IN"/>
+          <w14:ligatures w14:val="none"/>
+        </w:rPr>
+        <w:t>Option 1</w:t>
+      </w:r>
+      <w:r>
+        <w:rPr>
+          <w:rFonts w:eastAsia="Times New Roman" w:cstheme="minorHAnsi"/>
+          <w:color w:val="FFFFFF" w:themeColor="background1"/>
+          <w:kern w:val="0"/>
+          <w:sz w:val="20"/>
+          <w:szCs w:val="20"/>
+          <w:bdr w:val="single" w:sz="2" w:space="0" w:color="D9D9E3" w:frame="1"/>
+          <w:shd w:val="clear" w:color="auto" w:fill="000000"/>
+          <w:lang w:eastAsia="en-IN"/>
+          <w14:ligatures w14:val="none"/>
+        </w:rPr>
+        <w:t>&lt;/option&gt;</w:t>
+      </w:r>
+    </w:p>
+    <w:p>
+      <w:pPr>
+        <w:spacing w:after="0" w:line="240" w:lineRule="auto"/>
+        <w:jc w:val="both"/>
+        <w:rPr>
+          <w:rFonts w:eastAsia="Times New Roman" w:cstheme="minorHAnsi"/>
+          <w:color w:val="FFFFFF" w:themeColor="background1"/>
+          <w:kern w:val="0"/>
+          <w:sz w:val="20"/>
+          <w:szCs w:val="20"/>
+          <w:shd w:val="clear" w:color="auto" w:fill="000000"/>
+          <w:lang w:eastAsia="en-IN"/>
+          <w14:ligatures w14:val="none"/>
+        </w:rPr>
+      </w:pPr>
+      <w:r>
+        <w:rPr>
+          <w:rFonts w:eastAsia="Times New Roman" w:cstheme="minorHAnsi"/>
+          <w:color w:val="FFFFFF" w:themeColor="background1"/>
+          <w:kern w:val="0"/>
+          <w:sz w:val="20"/>
+          <w:szCs w:val="20"/>
+          <w:shd w:val="clear" w:color="auto" w:fill="000000"/>
+          <w:lang w:eastAsia="en-IN"/>
+          <w14:ligatures w14:val="none"/>
+        </w:rPr>
+        <w:t xml:space="preserve">  </w:t>
+      </w:r>
+      <w:r>
+        <w:rPr>
+          <w:rFonts w:eastAsia="Times New Roman" w:cstheme="minorHAnsi"/>
+          <w:color w:val="FFFFFF" w:themeColor="background1"/>
+          <w:kern w:val="0"/>
+          <w:sz w:val="20"/>
+          <w:szCs w:val="20"/>
+          <w:shd w:val="clear" w:color="auto" w:fill="000000"/>
+          <w:lang w:eastAsia="en-IN"/>
+          <w14:ligatures w14:val="none"/>
+        </w:rPr>
+        <w:tab/>
+      </w:r>
+      <w:r>
+        <w:rPr>
+          <w:rFonts w:eastAsia="Times New Roman" w:cstheme="minorHAnsi"/>
+          <w:color w:val="FFFFFF" w:themeColor="background1"/>
+          <w:kern w:val="0"/>
+          <w:sz w:val="20"/>
+          <w:szCs w:val="20"/>
+          <w:shd w:val="clear" w:color="auto" w:fill="000000"/>
+          <w:lang w:eastAsia="en-IN"/>
+          <w14:ligatures w14:val="none"/>
+        </w:rPr>
+        <w:tab/>
+      </w:r>
+      <w:r>
+        <w:rPr>
+          <w:rFonts w:eastAsia="Times New Roman" w:cstheme="minorHAnsi"/>
+          <w:color w:val="FFFFFF" w:themeColor="background1"/>
+          <w:kern w:val="0"/>
+          <w:sz w:val="20"/>
+          <w:szCs w:val="20"/>
+          <w:bdr w:val="single" w:sz="2" w:space="0" w:color="D9D9E3" w:frame="1"/>
+          <w:shd w:val="clear" w:color="auto" w:fill="000000"/>
+          <w:lang w:eastAsia="en-IN"/>
+          <w14:ligatures w14:val="none"/>
+        </w:rPr>
+        <w:t>&lt;option value="option2"&gt;</w:t>
+      </w:r>
+      <w:r>
+        <w:rPr>
+          <w:rFonts w:eastAsia="Times New Roman" w:cstheme="minorHAnsi"/>
+          <w:color w:val="FFFFFF" w:themeColor="background1"/>
+          <w:kern w:val="0"/>
+          <w:sz w:val="20"/>
+          <w:szCs w:val="20"/>
+          <w:shd w:val="clear" w:color="auto" w:fill="000000"/>
+          <w:lang w:eastAsia="en-IN"/>
+          <w14:ligatures w14:val="none"/>
+        </w:rPr>
+        <w:t>Option 2</w:t>
+      </w:r>
+      <w:r>
+        <w:rPr>
+          <w:rFonts w:eastAsia="Times New Roman" w:cstheme="minorHAnsi"/>
+          <w:color w:val="FFFFFF" w:themeColor="background1"/>
+          <w:kern w:val="0"/>
+          <w:sz w:val="20"/>
+          <w:szCs w:val="20"/>
+          <w:bdr w:val="single" w:sz="2" w:space="0" w:color="D9D9E3" w:frame="1"/>
+          <w:shd w:val="clear" w:color="auto" w:fill="000000"/>
+          <w:lang w:eastAsia="en-IN"/>
+          <w14:ligatures w14:val="none"/>
+        </w:rPr>
+        <w:t>&lt;/option&gt;</w:t>
+      </w:r>
+    </w:p>
+    <w:p>
+      <w:pPr>
+        <w:spacing w:after="0" w:line="240" w:lineRule="auto"/>
+        <w:jc w:val="both"/>
+        <w:rPr>
+          <w:rFonts w:eastAsia="Times New Roman" w:cstheme="minorHAnsi"/>
+          <w:color w:val="FFFFFF" w:themeColor="background1"/>
+          <w:kern w:val="0"/>
+          <w:sz w:val="20"/>
+          <w:szCs w:val="20"/>
+          <w:shd w:val="clear" w:color="auto" w:fill="000000"/>
+          <w:lang w:eastAsia="en-IN"/>
+          <w14:ligatures w14:val="none"/>
+        </w:rPr>
+      </w:pPr>
+      <w:r>
+        <w:rPr>
+          <w:rFonts w:eastAsia="Times New Roman" w:cstheme="minorHAnsi"/>
+          <w:color w:val="FFFFFF" w:themeColor="background1"/>
+          <w:kern w:val="0"/>
+          <w:sz w:val="20"/>
+          <w:szCs w:val="20"/>
+          <w:shd w:val="clear" w:color="auto" w:fill="000000"/>
+          <w:lang w:eastAsia="en-IN"/>
+          <w14:ligatures w14:val="none"/>
+        </w:rPr>
+        <w:t xml:space="preserve">  </w:t>
+      </w:r>
+      <w:r>
+        <w:rPr>
+          <w:rFonts w:eastAsia="Times New Roman" w:cstheme="minorHAnsi"/>
+          <w:color w:val="FFFFFF" w:themeColor="background1"/>
+          <w:kern w:val="0"/>
+          <w:sz w:val="20"/>
+          <w:szCs w:val="20"/>
+          <w:shd w:val="clear" w:color="auto" w:fill="000000"/>
+          <w:lang w:eastAsia="en-IN"/>
+          <w14:ligatures w14:val="none"/>
+        </w:rPr>
+        <w:tab/>
+      </w:r>
+      <w:r>
+        <w:rPr>
+          <w:rFonts w:eastAsia="Times New Roman" w:cstheme="minorHAnsi"/>
+          <w:color w:val="FFFFFF" w:themeColor="background1"/>
+          <w:kern w:val="0"/>
+          <w:sz w:val="20"/>
+          <w:szCs w:val="20"/>
+          <w:shd w:val="clear" w:color="auto" w:fill="000000"/>
+          <w:lang w:eastAsia="en-IN"/>
+          <w14:ligatures w14:val="none"/>
+        </w:rPr>
+        <w:tab/>
+      </w:r>
+      <w:r>
+        <w:rPr>
+          <w:rFonts w:eastAsia="Times New Roman" w:cstheme="minorHAnsi"/>
+          <w:color w:val="FFFFFF" w:themeColor="background1"/>
+          <w:kern w:val="0"/>
+          <w:sz w:val="20"/>
+          <w:szCs w:val="20"/>
+          <w:bdr w:val="single" w:sz="2" w:space="0" w:color="D9D9E3" w:frame="1"/>
+          <w:shd w:val="clear" w:color="auto" w:fill="000000"/>
+          <w:lang w:eastAsia="en-IN"/>
+          <w14:ligatures w14:val="none"/>
+        </w:rPr>
+        <w:t>&lt;option value="option3"&gt;</w:t>
+      </w:r>
+      <w:r>
+        <w:rPr>
+          <w:rFonts w:eastAsia="Times New Roman" w:cstheme="minorHAnsi"/>
+          <w:color w:val="FFFFFF" w:themeColor="background1"/>
+          <w:kern w:val="0"/>
+          <w:sz w:val="20"/>
+          <w:szCs w:val="20"/>
+          <w:shd w:val="clear" w:color="auto" w:fill="000000"/>
+          <w:lang w:eastAsia="en-IN"/>
+          <w14:ligatures w14:val="none"/>
+        </w:rPr>
+        <w:t>Option 3</w:t>
+      </w:r>
+      <w:r>
+        <w:rPr>
+          <w:rFonts w:eastAsia="Times New Roman" w:cstheme="minorHAnsi"/>
+          <w:color w:val="FFFFFF" w:themeColor="background1"/>
+          <w:kern w:val="0"/>
+          <w:sz w:val="20"/>
+          <w:szCs w:val="20"/>
+          <w:bdr w:val="single" w:sz="2" w:space="0" w:color="D9D9E3" w:frame="1"/>
+          <w:shd w:val="clear" w:color="auto" w:fill="000000"/>
+          <w:lang w:eastAsia="en-IN"/>
+          <w14:ligatures w14:val="none"/>
+        </w:rPr>
+        <w:t>&lt;/option&gt;</w:t>
+      </w:r>
+    </w:p>
+    <w:p>
+      <w:pPr>
+        <w:spacing w:after="0"/>
+        <w:ind w:firstLine="720"/>
+        <w:jc w:val="both"/>
+        <w:rPr>
+          <w:rFonts w:cstheme="minorHAnsi"/>
+          <w:color w:val="FFFFFF" w:themeColor="background1"/>
+          <w:sz w:val="20"/>
+          <w:szCs w:val="20"/>
+        </w:rPr>
+      </w:pPr>
+      <w:r>
+        <w:rPr>
+          <w:rFonts w:eastAsia="Times New Roman" w:cstheme="minorHAnsi"/>
+          <w:color w:val="FFFFFF" w:themeColor="background1"/>
+          <w:kern w:val="0"/>
+          <w:sz w:val="20"/>
+          <w:szCs w:val="20"/>
+          <w:bdr w:val="single" w:sz="2" w:space="0" w:color="D9D9E3" w:frame="1"/>
+          <w:shd w:val="clear" w:color="auto" w:fill="000000"/>
+          <w:lang w:eastAsia="en-IN"/>
+          <w14:ligatures w14:val="none"/>
+        </w:rPr>
+        <w:t>&lt;/select&gt;</w:t>
+      </w:r>
+    </w:p>
+    <w:p>
+      <w:pPr>
+        <w:jc w:val="both"/>
+        <w:rPr>
+          <w:rFonts w:cstheme="minorHAnsi"/>
+          <w:color w:val="0D0D0D" w:themeColor="text1" w:themeTint="F2"/>
+          <w:sz w:val="20"/>
+          <w:szCs w:val="20"/>
+        </w:rPr>
+      </w:pPr>
+    </w:p>
+    <w:p>
+      <w:pPr>
+        <w:jc w:val="both"/>
+        <w:rPr>
+          <w:rFonts w:cstheme="minorHAnsi"/>
+          <w:color w:val="0D0D0D" w:themeColor="text1" w:themeTint="F2"/>
+          <w:sz w:val="20"/>
+          <w:szCs w:val="20"/>
+          <w:shd w:val="clear" w:color="auto" w:fill="F7F7F8"/>
+        </w:rPr>
+      </w:pPr>
+      <w:r>
+        <w:rPr>
+          <w:rFonts w:cstheme="minorHAnsi"/>
+          <w:color w:val="0D0D0D" w:themeColor="text1" w:themeTint="F2"/>
+          <w:sz w:val="20"/>
+          <w:szCs w:val="20"/>
+          <w:shd w:val="clear" w:color="auto" w:fill="F7F7F8"/>
+        </w:rPr>
+        <w:t xml:space="preserve">In the above example, the </w:t>
+      </w:r>
+      <w:r>
+        <w:rPr>
+          <w:rStyle w:val="HTMLCode"/>
+          <w:rFonts w:asciiTheme="minorHAnsi" w:eastAsiaTheme="minorHAnsi" w:hAnsiTheme="minorHAnsi" w:cstheme="minorHAnsi"/>
+          <w:b/>
+          <w:bCs/>
+          <w:color w:val="0D0D0D" w:themeColor="text1" w:themeTint="F2"/>
+          <w:bdr w:val="single" w:sz="2" w:space="0" w:color="D9D9E3" w:frame="1"/>
+          <w:shd w:val="clear" w:color="auto" w:fill="F7F7F8"/>
+        </w:rPr>
+        <w:t>multiple</w:t>
+      </w:r>
+      <w:r>
+        <w:rPr>
+          <w:rFonts w:cstheme="minorHAnsi"/>
+          <w:color w:val="0D0D0D" w:themeColor="text1" w:themeTint="F2"/>
+          <w:sz w:val="20"/>
+          <w:szCs w:val="20"/>
+          <w:shd w:val="clear" w:color="auto" w:fill="F7F7F8"/>
+        </w:rPr>
+        <w:t xml:space="preserve"> </w:t>
+      </w:r>
+      <w:r>
+        <w:rPr>
+          <w:rFonts w:cstheme="minorHAnsi"/>
+          <w:color w:val="0D0D0D" w:themeColor="text1" w:themeTint="F2"/>
+          <w:sz w:val="20"/>
+          <w:szCs w:val="20"/>
+          <w:shd w:val="clear" w:color="auto" w:fill="F7F7F8"/>
+        </w:rPr>
+        <w:t>attributes</w:t>
+      </w:r>
+      <w:r>
+        <w:rPr>
+          <w:rFonts w:cstheme="minorHAnsi"/>
+          <w:color w:val="0D0D0D" w:themeColor="text1" w:themeTint="F2"/>
+          <w:sz w:val="20"/>
+          <w:szCs w:val="20"/>
+          <w:shd w:val="clear" w:color="auto" w:fill="F7F7F8"/>
+        </w:rPr>
+        <w:t xml:space="preserve"> </w:t>
+      </w:r>
+      <w:proofErr w:type="gramStart"/>
+      <w:r>
+        <w:rPr>
+          <w:rFonts w:cstheme="minorHAnsi"/>
+          <w:color w:val="0D0D0D" w:themeColor="text1" w:themeTint="F2"/>
+          <w:sz w:val="20"/>
+          <w:szCs w:val="20"/>
+          <w:shd w:val="clear" w:color="auto" w:fill="F7F7F8"/>
+        </w:rPr>
+        <w:t>is</w:t>
+      </w:r>
+      <w:proofErr w:type="gramEnd"/>
+      <w:r>
+        <w:rPr>
+          <w:rFonts w:cstheme="minorHAnsi"/>
+          <w:color w:val="0D0D0D" w:themeColor="text1" w:themeTint="F2"/>
+          <w:sz w:val="20"/>
+          <w:szCs w:val="20"/>
+          <w:shd w:val="clear" w:color="auto" w:fill="F7F7F8"/>
+        </w:rPr>
+        <w:t xml:space="preserve"> added to the </w:t>
+      </w:r>
+      <w:r>
+        <w:rPr>
+          <w:rStyle w:val="HTMLCode"/>
+          <w:rFonts w:asciiTheme="minorHAnsi" w:eastAsiaTheme="minorHAnsi" w:hAnsiTheme="minorHAnsi" w:cstheme="minorHAnsi"/>
+          <w:b/>
+          <w:bCs/>
+          <w:color w:val="0D0D0D" w:themeColor="text1" w:themeTint="F2"/>
+          <w:bdr w:val="single" w:sz="2" w:space="0" w:color="D9D9E3" w:frame="1"/>
+          <w:shd w:val="clear" w:color="auto" w:fill="F7F7F8"/>
+        </w:rPr>
+        <w:t>&lt;select&gt;</w:t>
+      </w:r>
+      <w:r>
+        <w:rPr>
+          <w:rFonts w:cstheme="minorHAnsi"/>
+          <w:color w:val="0D0D0D" w:themeColor="text1" w:themeTint="F2"/>
+          <w:sz w:val="20"/>
+          <w:szCs w:val="20"/>
+          <w:shd w:val="clear" w:color="auto" w:fill="F7F7F8"/>
+        </w:rPr>
+        <w:t xml:space="preserve"> tag, which allows the user to select multiple options. The user can hold down the Ctrl (or Command on Mac) key while clicking on the options to select multiple options.</w:t>
+      </w:r>
+    </w:p>
+    <w:p>
+      <w:pPr>
+        <w:jc w:val="both"/>
+        <w:rPr>
+          <w:rFonts w:cstheme="minorHAnsi"/>
+          <w:color w:val="0D0D0D" w:themeColor="text1" w:themeTint="F2"/>
+          <w:sz w:val="20"/>
+          <w:szCs w:val="20"/>
+          <w:shd w:val="clear" w:color="auto" w:fill="F7F7F8"/>
+        </w:rPr>
+      </w:pPr>
+      <w:r>
+        <w:rPr>
+          <w:rFonts w:cstheme="minorHAnsi"/>
+          <w:color w:val="0D0D0D" w:themeColor="text1" w:themeTint="F2"/>
+          <w:sz w:val="20"/>
+          <w:szCs w:val="20"/>
+          <w:shd w:val="clear" w:color="auto" w:fill="F7F7F8"/>
+        </w:rPr>
+        <w:t>When the form is submitted, the selected options can be accessed using server-side processing or JavaScript to retrieve the values of the selected options.</w:t>
+      </w:r>
+    </w:p>
+    <w:p>
+      <w:pPr>
+        <w:jc w:val="both"/>
+        <w:rPr>
+          <w:rFonts w:cstheme="minorHAnsi"/>
+          <w:color w:val="0D0D0D" w:themeColor="text1" w:themeTint="F2"/>
+          <w:sz w:val="20"/>
+          <w:szCs w:val="20"/>
+        </w:rPr>
+      </w:pPr>
+      <w:r>
+        <w:rPr>
+          <w:rFonts w:cstheme="minorHAnsi"/>
+          <w:color w:val="0D0D0D" w:themeColor="text1" w:themeTint="F2"/>
+          <w:sz w:val="20"/>
+          <w:szCs w:val="20"/>
+          <w:shd w:val="clear" w:color="auto" w:fill="F7F7F8"/>
+        </w:rPr>
+        <w:t>It's important to note that the appearance and behaviours of the multiple select feature may vary across different browsers and operating systems.</w:t>
+      </w:r>
+    </w:p>
+    <w:p>
+      <w:pPr>
+        <w:jc w:val="both"/>
+        <w:rPr>
+          <w:color w:val="0D0D0D" w:themeColor="text1" w:themeTint="F2"/>
+          <w:sz w:val="20"/>
+          <w:szCs w:val="20"/>
+        </w:rPr>
+      </w:pPr>
+    </w:p>
+    <w:p>
+      <w:pPr>
+        <w:jc w:val="both"/>
+        <w:rPr>
+          <w:color w:val="0D0D0D" w:themeColor="text1" w:themeTint="F2"/>
+          <w:sz w:val="20"/>
+          <w:szCs w:val="20"/>
+        </w:rPr>
+      </w:pPr>
+    </w:p>
+    <w:p>
+      <w:pPr>
+        <w:jc w:val="both"/>
+        <w:rPr>
+          <w:color w:val="0D0D0D" w:themeColor="text1" w:themeTint="F2"/>
+          <w:sz w:val="20"/>
+          <w:szCs w:val="20"/>
+        </w:rPr>
+      </w:pPr>
+    </w:p>
+    <w:p>
+      <w:pPr>
+        <w:jc w:val="both"/>
+        <w:rPr>
+          <w:b/>
+          <w:bCs/>
+          <w:color w:val="385623" w:themeColor="accent6" w:themeShade="80"/>
+          <w:sz w:val="20"/>
+          <w:szCs w:val="20"/>
+        </w:rPr>
+      </w:pPr>
+      <w:r>
+        <w:rPr>
+          <w:b/>
+          <w:bCs/>
+          <w:color w:val="385623" w:themeColor="accent6" w:themeShade="80"/>
+          <w:sz w:val="20"/>
+          <w:szCs w:val="20"/>
+        </w:rPr>
+        <w:lastRenderedPageBreak/>
+        <w:t xml:space="preserve">Day: </w:t>
+      </w:r>
+      <w:r>
+        <w:rPr>
+          <w:b/>
+          <w:bCs/>
+          <w:color w:val="385623" w:themeColor="accent6" w:themeShade="80"/>
+          <w:sz w:val="20"/>
+          <w:szCs w:val="20"/>
+        </w:rPr>
+        <w:t>1</w:t>
+      </w:r>
+      <w:r>
+        <w:rPr>
+          <w:b/>
+          <w:bCs/>
+          <w:color w:val="385623" w:themeColor="accent6" w:themeShade="80"/>
+          <w:sz w:val="20"/>
+          <w:szCs w:val="20"/>
+        </w:rPr>
+        <w:t>8</w:t>
+      </w:r>
+      <w:r>
+        <w:rPr>
+          <w:b/>
+          <w:bCs/>
+          <w:color w:val="385623" w:themeColor="accent6" w:themeShade="80"/>
+          <w:sz w:val="20"/>
+          <w:szCs w:val="20"/>
+        </w:rPr>
+        <w:t>-05-2023</w:t>
+      </w:r>
+    </w:p>
+    <w:p>
+      <w:pPr>
+        <w:jc w:val="both"/>
+        <w:rPr>
+          <w:color w:val="0D0D0D" w:themeColor="text1" w:themeTint="F2"/>
+          <w:sz w:val="20"/>
+          <w:szCs w:val="20"/>
+        </w:rPr>
+      </w:pPr>
+      <w:r>
+        <w:rPr>
+          <w:color w:val="0D0D0D" w:themeColor="text1" w:themeTint="F2"/>
+          <w:sz w:val="20"/>
+          <w:szCs w:val="20"/>
+        </w:rPr>
+        <w:t>Html form: pass</w:t>
+      </w:r>
     </w:p>
     <w:p>
       <w:pPr>
@@ -20758,6 +22083,119 @@
     </w:lvl>
   </w:abstractNum>
   <w:abstractNum w:abstractNumId="17" w15:restartNumberingAfterBreak="0">
+    <w:nsid w:val="63BE4B42"/>
+    <w:multiLevelType w:val="hybridMultilevel"/>
+    <w:tmpl w:val="C5481864"/>
+    <w:lvl w:ilvl="0" w:tplc="40090001">
+      <w:start w:val="1"/>
+      <w:numFmt w:val="bullet"/>
+      <w:lvlText w:val=""/>
+      <w:lvlJc w:val="left"/>
+      <w:pPr>
+        <w:ind w:left="720" w:hanging="360"/>
+      </w:pPr>
+      <w:rPr>
+        <w:rFonts w:ascii="Symbol" w:hAnsi="Symbol" w:hint="default"/>
+      </w:rPr>
+    </w:lvl>
+    <w:lvl w:ilvl="1" w:tplc="40090003" w:tentative="1">
+      <w:start w:val="1"/>
+      <w:numFmt w:val="bullet"/>
+      <w:lvlText w:val="o"/>
+      <w:lvlJc w:val="left"/>
+      <w:pPr>
+        <w:ind w:left="1440" w:hanging="360"/>
+      </w:pPr>
+      <w:rPr>
+        <w:rFonts w:ascii="Courier New" w:hAnsi="Courier New" w:cs="Courier New" w:hint="default"/>
+      </w:rPr>
+    </w:lvl>
+    <w:lvl w:ilvl="2" w:tplc="40090005" w:tentative="1">
+      <w:start w:val="1"/>
+      <w:numFmt w:val="bullet"/>
+      <w:lvlText w:val=""/>
+      <w:lvlJc w:val="left"/>
+      <w:pPr>
+        <w:ind w:left="2160" w:hanging="360"/>
+      </w:pPr>
+      <w:rPr>
+        <w:rFonts w:ascii="Wingdings" w:hAnsi="Wingdings" w:hint="default"/>
+      </w:rPr>
+    </w:lvl>
+    <w:lvl w:ilvl="3" w:tplc="40090001" w:tentative="1">
+      <w:start w:val="1"/>
+      <w:numFmt w:val="bullet"/>
+      <w:lvlText w:val=""/>
+      <w:lvlJc w:val="left"/>
+      <w:pPr>
+        <w:ind w:left="2880" w:hanging="360"/>
+      </w:pPr>
+      <w:rPr>
+        <w:rFonts w:ascii="Symbol" w:hAnsi="Symbol" w:hint="default"/>
+      </w:rPr>
+    </w:lvl>
+    <w:lvl w:ilvl="4" w:tplc="40090003" w:tentative="1">
+      <w:start w:val="1"/>
+      <w:numFmt w:val="bullet"/>
+      <w:lvlText w:val="o"/>
+      <w:lvlJc w:val="left"/>
+      <w:pPr>
+        <w:ind w:left="3600" w:hanging="360"/>
+      </w:pPr>
+      <w:rPr>
+        <w:rFonts w:ascii="Courier New" w:hAnsi="Courier New" w:cs="Courier New" w:hint="default"/>
+      </w:rPr>
+    </w:lvl>
+    <w:lvl w:ilvl="5" w:tplc="40090005" w:tentative="1">
+      <w:start w:val="1"/>
+      <w:numFmt w:val="bullet"/>
+      <w:lvlText w:val=""/>
+      <w:lvlJc w:val="left"/>
+      <w:pPr>
+        <w:ind w:left="4320" w:hanging="360"/>
+      </w:pPr>
+      <w:rPr>
+        <w:rFonts w:ascii="Wingdings" w:hAnsi="Wingdings" w:hint="default"/>
+      </w:rPr>
+    </w:lvl>
+    <w:lvl w:ilvl="6" w:tplc="40090001" w:tentative="1">
+      <w:start w:val="1"/>
+      <w:numFmt w:val="bullet"/>
+      <w:lvlText w:val=""/>
+      <w:lvlJc w:val="left"/>
+      <w:pPr>
+        <w:ind w:left="5040" w:hanging="360"/>
+      </w:pPr>
+      <w:rPr>
+        <w:rFonts w:ascii="Symbol" w:hAnsi="Symbol" w:hint="default"/>
+      </w:rPr>
+    </w:lvl>
+    <w:lvl w:ilvl="7" w:tplc="40090003" w:tentative="1">
+      <w:start w:val="1"/>
+      <w:numFmt w:val="bullet"/>
+      <w:lvlText w:val="o"/>
+      <w:lvlJc w:val="left"/>
+      <w:pPr>
+        <w:ind w:left="5760" w:hanging="360"/>
+      </w:pPr>
+      <w:rPr>
+        <w:rFonts w:ascii="Courier New" w:hAnsi="Courier New" w:cs="Courier New" w:hint="default"/>
+      </w:rPr>
+    </w:lvl>
+    <w:lvl w:ilvl="8" w:tplc="40090005" w:tentative="1">
+      <w:start w:val="1"/>
+      <w:numFmt w:val="bullet"/>
+      <w:lvlText w:val=""/>
+      <w:lvlJc w:val="left"/>
+      <w:pPr>
+        <w:ind w:left="6480" w:hanging="360"/>
+      </w:pPr>
+      <w:rPr>
+        <w:rFonts w:ascii="Wingdings" w:hAnsi="Wingdings" w:hint="default"/>
+      </w:rPr>
+    </w:lvl>
+  </w:abstractNum>
+  <w:abstractNum w:abstractNumId="18" w15:restartNumberingAfterBreak="0">
     <w:nsid w:val="68B95A59"/>
     <w:multiLevelType w:val="multilevel"/>
     <w:tmpl w:val="123E59F4"/>
@@ -20874,7 +22312,7 @@
       </w:pPr>
     </w:lvl>
   </w:abstractNum>
-  <w:abstractNum w:abstractNumId="18" w15:restartNumberingAfterBreak="0">
+  <w:abstractNum w:abstractNumId="19" w15:restartNumberingAfterBreak="0">
     <w:nsid w:val="6A3A05B3"/>
     <w:multiLevelType w:val="multilevel"/>
     <w:tmpl w:val="B6F0A234"/>
@@ -20992,7 +22430,7 @@
       </w:pPr>
     </w:lvl>
   </w:abstractNum>
-  <w:abstractNum w:abstractNumId="19" w15:restartNumberingAfterBreak="0">
+  <w:abstractNum w:abstractNumId="20" w15:restartNumberingAfterBreak="0">
     <w:nsid w:val="7A9E56FF"/>
     <w:multiLevelType w:val="multilevel"/>
     <w:tmpl w:val="994434B4"/>
@@ -21107,6 +22545,155 @@
         </w:tabs>
         <w:ind w:left="6480" w:hanging="360"/>
       </w:pPr>
+    </w:lvl>
+  </w:abstractNum>
+  <w:abstractNum w:abstractNumId="21" w15:restartNumberingAfterBreak="0">
+    <w:nsid w:val="7C1044EF"/>
+    <w:multiLevelType w:val="multilevel"/>
+    <w:tmpl w:val="7F08E280"/>
+    <w:lvl w:ilvl="0">
+      <w:start w:val="1"/>
+      <w:numFmt w:val="bullet"/>
+      <w:lvlText w:val=""/>
+      <w:lvlJc w:val="left"/>
+      <w:pPr>
+        <w:tabs>
+          <w:tab w:val="num" w:pos="720"/>
+        </w:tabs>
+        <w:ind w:left="720" w:hanging="360"/>
+      </w:pPr>
+      <w:rPr>
+        <w:rFonts w:ascii="Symbol" w:hAnsi="Symbol" w:hint="default"/>
+        <w:sz w:val="20"/>
+      </w:rPr>
+    </w:lvl>
+    <w:lvl w:ilvl="1" w:tentative="1">
+      <w:start w:val="1"/>
+      <w:numFmt w:val="bullet"/>
+      <w:lvlText w:val="o"/>
+      <w:lvlJc w:val="left"/>
+      <w:pPr>
+        <w:tabs>
+          <w:tab w:val="num" w:pos="1440"/>
+        </w:tabs>
+        <w:ind w:left="1440" w:hanging="360"/>
+      </w:pPr>
+      <w:rPr>
+        <w:rFonts w:ascii="Courier New" w:hAnsi="Courier New" w:hint="default"/>
+        <w:sz w:val="20"/>
+      </w:rPr>
+    </w:lvl>
+    <w:lvl w:ilvl="2" w:tentative="1">
+      <w:start w:val="1"/>
+      <w:numFmt w:val="bullet"/>
+      <w:lvlText w:val=""/>
+      <w:lvlJc w:val="left"/>
+      <w:pPr>
+        <w:tabs>
+          <w:tab w:val="num" w:pos="2160"/>
+        </w:tabs>
+        <w:ind w:left="2160" w:hanging="360"/>
+      </w:pPr>
+      <w:rPr>
+        <w:rFonts w:ascii="Wingdings" w:hAnsi="Wingdings" w:hint="default"/>
+        <w:sz w:val="20"/>
+      </w:rPr>
+    </w:lvl>
+    <w:lvl w:ilvl="3" w:tentative="1">
+      <w:start w:val="1"/>
+      <w:numFmt w:val="bullet"/>
+      <w:lvlText w:val=""/>
+      <w:lvlJc w:val="left"/>
+      <w:pPr>
+        <w:tabs>
+          <w:tab w:val="num" w:pos="2880"/>
+        </w:tabs>
+        <w:ind w:left="2880" w:hanging="360"/>
+      </w:pPr>
+      <w:rPr>
+        <w:rFonts w:ascii="Wingdings" w:hAnsi="Wingdings" w:hint="default"/>
+        <w:sz w:val="20"/>
+      </w:rPr>
+    </w:lvl>
+    <w:lvl w:ilvl="4" w:tentative="1">
+      <w:start w:val="1"/>
+      <w:numFmt w:val="bullet"/>
+      <w:lvlText w:val=""/>
+      <w:lvlJc w:val="left"/>
+      <w:pPr>
+        <w:tabs>
+          <w:tab w:val="num" w:pos="3600"/>
+        </w:tabs>
+        <w:ind w:left="3600" w:hanging="360"/>
+      </w:pPr>
+      <w:rPr>
+        <w:rFonts w:ascii="Wingdings" w:hAnsi="Wingdings" w:hint="default"/>
+        <w:sz w:val="20"/>
+      </w:rPr>
+    </w:lvl>
+    <w:lvl w:ilvl="5" w:tentative="1">
+      <w:start w:val="1"/>
+      <w:numFmt w:val="bullet"/>
+      <w:lvlText w:val=""/>
+      <w:lvlJc w:val="left"/>
+      <w:pPr>
+        <w:tabs>
+          <w:tab w:val="num" w:pos="4320"/>
+        </w:tabs>
+        <w:ind w:left="4320" w:hanging="360"/>
+      </w:pPr>
+      <w:rPr>
+        <w:rFonts w:ascii="Wingdings" w:hAnsi="Wingdings" w:hint="default"/>
+        <w:sz w:val="20"/>
+      </w:rPr>
+    </w:lvl>
+    <w:lvl w:ilvl="6" w:tentative="1">
+      <w:start w:val="1"/>
+      <w:numFmt w:val="bullet"/>
+      <w:lvlText w:val=""/>
+      <w:lvlJc w:val="left"/>
+      <w:pPr>
+        <w:tabs>
+          <w:tab w:val="num" w:pos="5040"/>
+        </w:tabs>
+        <w:ind w:left="5040" w:hanging="360"/>
+      </w:pPr>
+      <w:rPr>
+        <w:rFonts w:ascii="Wingdings" w:hAnsi="Wingdings" w:hint="default"/>
+        <w:sz w:val="20"/>
+      </w:rPr>
+    </w:lvl>
+    <w:lvl w:ilvl="7" w:tentative="1">
+      <w:start w:val="1"/>
+      <w:numFmt w:val="bullet"/>
+      <w:lvlText w:val=""/>
+      <w:lvlJc w:val="left"/>
+      <w:pPr>
+        <w:tabs>
+          <w:tab w:val="num" w:pos="5760"/>
+        </w:tabs>
+        <w:ind w:left="5760" w:hanging="360"/>
+      </w:pPr>
+      <w:rPr>
+        <w:rFonts w:ascii="Wingdings" w:hAnsi="Wingdings" w:hint="default"/>
+        <w:sz w:val="20"/>
+      </w:rPr>
+    </w:lvl>
+    <w:lvl w:ilvl="8" w:tentative="1">
+      <w:start w:val="1"/>
+      <w:numFmt w:val="bullet"/>
+      <w:lvlText w:val=""/>
+      <w:lvlJc w:val="left"/>
+      <w:pPr>
+        <w:tabs>
+          <w:tab w:val="num" w:pos="6480"/>
+        </w:tabs>
+        <w:ind w:left="6480" w:hanging="360"/>
+      </w:pPr>
+      <w:rPr>
+        <w:rFonts w:ascii="Wingdings" w:hAnsi="Wingdings" w:hint="default"/>
+        <w:sz w:val="20"/>
+      </w:rPr>
     </w:lvl>
   </w:abstractNum>
   <w:num w:numId="1" w16cid:durableId="884877505">
@@ -21137,13 +22724,13 @@
     <w:abstractNumId w:val="15"/>
   </w:num>
   <w:num w:numId="10" w16cid:durableId="988560916">
-    <w:abstractNumId w:val="17"/>
+    <w:abstractNumId w:val="18"/>
   </w:num>
   <w:num w:numId="11" w16cid:durableId="1073432193">
     <w:abstractNumId w:val="2"/>
   </w:num>
   <w:num w:numId="12" w16cid:durableId="2132629794">
-    <w:abstractNumId w:val="18"/>
+    <w:abstractNumId w:val="19"/>
   </w:num>
   <w:num w:numId="13" w16cid:durableId="853497733">
     <w:abstractNumId w:val="0"/>
@@ -21158,7 +22745,7 @@
     <w:abstractNumId w:val="3"/>
   </w:num>
   <w:num w:numId="17" w16cid:durableId="726612410">
-    <w:abstractNumId w:val="19"/>
+    <w:abstractNumId w:val="20"/>
   </w:num>
   <w:num w:numId="18" w16cid:durableId="543443808">
     <w:abstractNumId w:val="11"/>
@@ -21168,6 +22755,12 @@
   </w:num>
   <w:num w:numId="20" w16cid:durableId="1144469168">
     <w:abstractNumId w:val="9"/>
+  </w:num>
+  <w:num w:numId="21" w16cid:durableId="684401945">
+    <w:abstractNumId w:val="17"/>
+  </w:num>
+  <w:num w:numId="22" w16cid:durableId="562134773">
+    <w:abstractNumId w:val="21"/>
   </w:num>
 </w:numbering>
 </file>
@@ -21666,6 +23259,42 @@
       <w:szCs w:val="20"/>
     </w:rPr>
   </w:style>
+  <w:style w:type="character" w:customStyle="1" w:styleId="citation-0">
+    <w:name w:val="citation-0"/>
+    <w:basedOn w:val="DefaultParagraphFont"/>
+    <w:rsid w:val="00F26D1F"/>
+  </w:style>
+  <w:style w:type="character" w:styleId="Strong">
+    <w:name w:val="Strong"/>
+    <w:basedOn w:val="DefaultParagraphFont"/>
+    <w:uiPriority w:val="22"/>
+    <w:qFormat/>
+    <w:rsid w:val="00F26D1F"/>
+    <w:rPr>
+      <w:b/>
+      <w:bCs/>
+    </w:rPr>
+  </w:style>
+  <w:style w:type="character" w:customStyle="1" w:styleId="hljs-tag">
+    <w:name w:val="hljs-tag"/>
+    <w:basedOn w:val="DefaultParagraphFont"/>
+    <w:rsid w:val="00332F55"/>
+  </w:style>
+  <w:style w:type="character" w:customStyle="1" w:styleId="hljs-name">
+    <w:name w:val="hljs-name"/>
+    <w:basedOn w:val="DefaultParagraphFont"/>
+    <w:rsid w:val="00332F55"/>
+  </w:style>
+  <w:style w:type="character" w:customStyle="1" w:styleId="hljs-attr">
+    <w:name w:val="hljs-attr"/>
+    <w:basedOn w:val="DefaultParagraphFont"/>
+    <w:rsid w:val="00332F55"/>
+  </w:style>
+  <w:style w:type="character" w:customStyle="1" w:styleId="hljs-string">
+    <w:name w:val="hljs-string"/>
+    <w:basedOn w:val="DefaultParagraphFont"/>
+    <w:rsid w:val="00332F55"/>
+  </w:style>
 </w:styles>
 </file>
 

</xml_diff>

<commit_message>
27 May: Learn how to add image audio & video files like mp4, mp3, and video link from websites using <ifrmae> tag and it's attributes
</commit_message>
<xml_diff>
--- a/0. Notes/1. Notes.docx
+++ b/0. Notes/1. Notes.docx
@@ -19836,61 +19836,682 @@
       <w:pPr>
         <w:jc w:val="both"/>
         <w:rPr>
-          <w:color w:val="0D0D0D" w:themeColor="text1" w:themeTint="F2"/>
-          <w:sz w:val="20"/>
-          <w:szCs w:val="20"/>
-        </w:rPr>
-      </w:pPr>
-    </w:p>
-    <w:p>
-      <w:pPr>
-        <w:jc w:val="both"/>
-        <w:rPr>
-          <w:color w:val="0D0D0D" w:themeColor="text1" w:themeTint="F2"/>
-          <w:sz w:val="20"/>
-          <w:szCs w:val="20"/>
-        </w:rPr>
-      </w:pPr>
-    </w:p>
-    <w:p>
-      <w:pPr>
-        <w:jc w:val="both"/>
-        <w:rPr>
-          <w:color w:val="0D0D0D" w:themeColor="text1" w:themeTint="F2"/>
-          <w:sz w:val="20"/>
-          <w:szCs w:val="20"/>
-        </w:rPr>
-      </w:pPr>
-    </w:p>
-    <w:p>
-      <w:pPr>
-        <w:jc w:val="both"/>
-        <w:rPr>
-          <w:color w:val="0D0D0D" w:themeColor="text1" w:themeTint="F2"/>
-          <w:sz w:val="20"/>
-          <w:szCs w:val="20"/>
-        </w:rPr>
-      </w:pPr>
-    </w:p>
-    <w:p>
-      <w:pPr>
-        <w:jc w:val="both"/>
-        <w:rPr>
-          <w:color w:val="0D0D0D" w:themeColor="text1" w:themeTint="F2"/>
-          <w:sz w:val="20"/>
-          <w:szCs w:val="20"/>
-        </w:rPr>
-      </w:pPr>
-    </w:p>
-    <w:p>
-      <w:pPr>
-        <w:jc w:val="both"/>
-        <w:rPr>
-          <w:color w:val="0D0D0D" w:themeColor="text1" w:themeTint="F2"/>
-          <w:sz w:val="20"/>
-          <w:szCs w:val="20"/>
-        </w:rPr>
-      </w:pPr>
+          <w:b/>
+          <w:bCs/>
+          <w:color w:val="385623" w:themeColor="accent6" w:themeShade="80"/>
+          <w:sz w:val="20"/>
+          <w:szCs w:val="20"/>
+        </w:rPr>
+      </w:pPr>
+      <w:r>
+        <w:rPr>
+          <w:b/>
+          <w:bCs/>
+          <w:color w:val="385623" w:themeColor="accent6" w:themeShade="80"/>
+          <w:sz w:val="20"/>
+          <w:szCs w:val="20"/>
+        </w:rPr>
+        <w:t xml:space="preserve">Day: </w:t>
+      </w:r>
+      <w:r>
+        <w:rPr>
+          <w:b/>
+          <w:bCs/>
+          <w:color w:val="385623" w:themeColor="accent6" w:themeShade="80"/>
+          <w:sz w:val="20"/>
+          <w:szCs w:val="20"/>
+        </w:rPr>
+        <w:t>25</w:t>
+      </w:r>
+      <w:r>
+        <w:rPr>
+          <w:b/>
+          <w:bCs/>
+          <w:color w:val="385623" w:themeColor="accent6" w:themeShade="80"/>
+          <w:sz w:val="20"/>
+          <w:szCs w:val="20"/>
+        </w:rPr>
+        <w:t>-05-2023</w:t>
+      </w:r>
+      <w:r>
+        <w:rPr>
+          <w:b/>
+          <w:bCs/>
+          <w:color w:val="385623" w:themeColor="accent6" w:themeShade="80"/>
+          <w:sz w:val="20"/>
+          <w:szCs w:val="20"/>
+        </w:rPr>
+        <w:t xml:space="preserve"> to 26-05-2023</w:t>
+      </w:r>
+    </w:p>
+    <w:p>
+      <w:pPr>
+        <w:jc w:val="both"/>
+        <w:rPr>
+          <w:color w:val="833C0B" w:themeColor="accent2" w:themeShade="80"/>
+          <w:sz w:val="20"/>
+          <w:szCs w:val="20"/>
+        </w:rPr>
+      </w:pPr>
+      <w:r>
+        <w:rPr>
+          <w:color w:val="833C0B" w:themeColor="accent2" w:themeShade="80"/>
+          <w:sz w:val="20"/>
+          <w:szCs w:val="20"/>
+        </w:rPr>
+        <w:t xml:space="preserve">&lt;img src=’file_img.png’ alt=’image1’ </w:t>
+      </w:r>
+      <w:r>
+        <w:rPr>
+          <w:color w:val="833C0B" w:themeColor="accent2" w:themeShade="80"/>
+          <w:sz w:val="20"/>
+          <w:szCs w:val="20"/>
+          <w:u w:val="single"/>
+        </w:rPr>
+        <w:t>loading=’lazy’</w:t>
+      </w:r>
+      <w:r>
+        <w:rPr>
+          <w:color w:val="833C0B" w:themeColor="accent2" w:themeShade="80"/>
+          <w:sz w:val="20"/>
+          <w:szCs w:val="20"/>
+        </w:rPr>
+        <w:t xml:space="preserve"> &gt;</w:t>
+      </w:r>
+    </w:p>
+    <w:p>
+      <w:pPr>
+        <w:jc w:val="both"/>
+        <w:rPr>
+          <w:rFonts w:cstheme="minorHAnsi"/>
+          <w:color w:val="0D0D0D" w:themeColor="text1" w:themeTint="F2"/>
+          <w:sz w:val="20"/>
+          <w:szCs w:val="20"/>
+        </w:rPr>
+      </w:pPr>
+      <w:r>
+        <w:rPr>
+          <w:b/>
+          <w:bCs/>
+          <w:color w:val="0D0D0D" w:themeColor="text1" w:themeTint="F2"/>
+          <w:sz w:val="20"/>
+          <w:szCs w:val="20"/>
+        </w:rPr>
+        <w:t>loading=’lazy’</w:t>
+      </w:r>
+      <w:r>
+        <w:rPr>
+          <w:color w:val="0D0D0D" w:themeColor="text1" w:themeTint="F2"/>
+          <w:sz w:val="20"/>
+          <w:szCs w:val="20"/>
+        </w:rPr>
+        <w:t xml:space="preserve"> attribute in image tag: </w:t>
+      </w:r>
+      <w:r>
+        <w:rPr>
+          <w:rFonts w:cstheme="minorHAnsi"/>
+          <w:color w:val="0D0D0D" w:themeColor="text1" w:themeTint="F2"/>
+          <w:sz w:val="20"/>
+          <w:szCs w:val="20"/>
+          <w:u w:val="single"/>
+          <w:shd w:val="clear" w:color="auto" w:fill="FFFFFF"/>
+        </w:rPr>
+        <w:t>loading lazy is very useful because it can help in optimizing the loading time of a web page.</w:t>
+      </w:r>
+      <w:r>
+        <w:rPr>
+          <w:rFonts w:cstheme="minorHAnsi"/>
+          <w:color w:val="0D0D0D" w:themeColor="text1" w:themeTint="F2"/>
+          <w:sz w:val="20"/>
+          <w:szCs w:val="20"/>
+          <w:shd w:val="clear" w:color="auto" w:fill="FFFFFF"/>
+        </w:rPr>
+        <w:t xml:space="preserve"> </w:t>
+      </w:r>
+      <w:r>
+        <w:rPr>
+          <w:rFonts w:cstheme="minorHAnsi"/>
+          <w:color w:val="0D0D0D" w:themeColor="text1" w:themeTint="F2"/>
+          <w:sz w:val="20"/>
+          <w:szCs w:val="20"/>
+          <w:shd w:val="clear" w:color="auto" w:fill="FFFFFF"/>
+        </w:rPr>
+        <w:t>When you include the attribute "loading=lazy" in an image tag, it tells the browser to delay the loading of the image until it is about to come into the user's viewport, or until the user starts scrolling towards it. This means that images located further down the page or outside the initial viewport are not loaded immediately when the page loads. Instead, they are loaded dynamically as the user scrolls or interacts with the page.</w:t>
+      </w:r>
+    </w:p>
+    <w:p>
+      <w:pPr>
+        <w:jc w:val="both"/>
+        <w:rPr>
+          <w:color w:val="0D0D0D" w:themeColor="text1" w:themeTint="F2"/>
+          <w:sz w:val="20"/>
+          <w:szCs w:val="20"/>
+        </w:rPr>
+      </w:pPr>
+    </w:p>
+    <w:p>
+      <w:pPr>
+        <w:jc w:val="both"/>
+        <w:rPr>
+          <w:color w:val="833C0B" w:themeColor="accent2" w:themeShade="80"/>
+          <w:sz w:val="20"/>
+          <w:szCs w:val="20"/>
+        </w:rPr>
+      </w:pPr>
+      <w:r>
+        <w:rPr>
+          <w:color w:val="833C0B" w:themeColor="accent2" w:themeShade="80"/>
+          <w:sz w:val="20"/>
+          <w:szCs w:val="20"/>
+        </w:rPr>
+        <w:t>&lt;video src=’’ controls autoplay muted type=’video/mp4’ &gt;</w:t>
+      </w:r>
+    </w:p>
+    <w:p>
+      <w:pPr>
+        <w:pStyle w:val="ListParagraph"/>
+        <w:numPr>
+          <w:ilvl w:val="0"/>
+          <w:numId w:val="23"/>
+        </w:numPr>
+        <w:jc w:val="both"/>
+        <w:rPr>
+          <w:color w:val="0D0D0D" w:themeColor="text1" w:themeTint="F2"/>
+          <w:sz w:val="20"/>
+          <w:szCs w:val="20"/>
+        </w:rPr>
+      </w:pPr>
+      <w:r>
+        <w:rPr>
+          <w:b/>
+          <w:bCs/>
+          <w:color w:val="0D0D0D" w:themeColor="text1" w:themeTint="F2"/>
+          <w:sz w:val="20"/>
+          <w:szCs w:val="20"/>
+        </w:rPr>
+        <w:t>controls:</w:t>
+      </w:r>
+      <w:r>
+        <w:rPr>
+          <w:color w:val="0D0D0D" w:themeColor="text1" w:themeTint="F2"/>
+          <w:sz w:val="20"/>
+          <w:szCs w:val="20"/>
+        </w:rPr>
+        <w:t xml:space="preserve"> </w:t>
+      </w:r>
+      <w:r>
+        <w:rPr>
+          <w:color w:val="0D0D0D" w:themeColor="text1" w:themeTint="F2"/>
+          <w:sz w:val="20"/>
+          <w:szCs w:val="20"/>
+        </w:rPr>
+        <w:t>it helps to run the video/ show the video player.</w:t>
+      </w:r>
+    </w:p>
+    <w:p>
+      <w:pPr>
+        <w:pStyle w:val="ListParagraph"/>
+        <w:numPr>
+          <w:ilvl w:val="0"/>
+          <w:numId w:val="23"/>
+        </w:numPr>
+        <w:jc w:val="both"/>
+        <w:rPr>
+          <w:color w:val="0D0D0D" w:themeColor="text1" w:themeTint="F2"/>
+          <w:sz w:val="20"/>
+          <w:szCs w:val="20"/>
+        </w:rPr>
+      </w:pPr>
+      <w:r>
+        <w:rPr>
+          <w:b/>
+          <w:bCs/>
+          <w:color w:val="0D0D0D" w:themeColor="text1" w:themeTint="F2"/>
+          <w:sz w:val="20"/>
+          <w:szCs w:val="20"/>
+        </w:rPr>
+        <w:t>autoplay:</w:t>
+      </w:r>
+      <w:r>
+        <w:rPr>
+          <w:color w:val="0D0D0D" w:themeColor="text1" w:themeTint="F2"/>
+          <w:sz w:val="20"/>
+          <w:szCs w:val="20"/>
+        </w:rPr>
+        <w:t xml:space="preserve"> </w:t>
+      </w:r>
+      <w:r>
+        <w:rPr>
+          <w:color w:val="0D0D0D" w:themeColor="text1" w:themeTint="F2"/>
+          <w:sz w:val="20"/>
+          <w:szCs w:val="20"/>
+        </w:rPr>
+        <w:t>it helps to autoplay the video.</w:t>
+      </w:r>
+    </w:p>
+    <w:p>
+      <w:pPr>
+        <w:pStyle w:val="ListParagraph"/>
+        <w:numPr>
+          <w:ilvl w:val="0"/>
+          <w:numId w:val="23"/>
+        </w:numPr>
+        <w:jc w:val="both"/>
+        <w:rPr>
+          <w:color w:val="0D0D0D" w:themeColor="text1" w:themeTint="F2"/>
+          <w:sz w:val="20"/>
+          <w:szCs w:val="20"/>
+        </w:rPr>
+      </w:pPr>
+      <w:r>
+        <w:rPr>
+          <w:b/>
+          <w:bCs/>
+          <w:color w:val="0D0D0D" w:themeColor="text1" w:themeTint="F2"/>
+          <w:sz w:val="20"/>
+          <w:szCs w:val="20"/>
+        </w:rPr>
+        <w:t>muted:</w:t>
+      </w:r>
+      <w:r>
+        <w:rPr>
+          <w:color w:val="0D0D0D" w:themeColor="text1" w:themeTint="F2"/>
+          <w:sz w:val="20"/>
+          <w:szCs w:val="20"/>
+        </w:rPr>
+        <w:t xml:space="preserve"> </w:t>
+      </w:r>
+      <w:r>
+        <w:rPr>
+          <w:color w:val="0D0D0D" w:themeColor="text1" w:themeTint="F2"/>
+          <w:sz w:val="20"/>
+          <w:szCs w:val="20"/>
+        </w:rPr>
+        <w:t>it helps to mute the video.</w:t>
+      </w:r>
+    </w:p>
+    <w:p>
+      <w:pPr>
+        <w:pStyle w:val="ListParagraph"/>
+        <w:numPr>
+          <w:ilvl w:val="0"/>
+          <w:numId w:val="23"/>
+        </w:numPr>
+        <w:jc w:val="both"/>
+        <w:rPr>
+          <w:color w:val="0D0D0D" w:themeColor="text1" w:themeTint="F2"/>
+          <w:sz w:val="20"/>
+          <w:szCs w:val="20"/>
+        </w:rPr>
+      </w:pPr>
+      <w:r>
+        <w:rPr>
+          <w:b/>
+          <w:bCs/>
+          <w:color w:val="0D0D0D" w:themeColor="text1" w:themeTint="F2"/>
+          <w:sz w:val="20"/>
+          <w:szCs w:val="20"/>
+        </w:rPr>
+        <w:t>type:</w:t>
+      </w:r>
+      <w:r>
+        <w:rPr>
+          <w:color w:val="0D0D0D" w:themeColor="text1" w:themeTint="F2"/>
+          <w:sz w:val="20"/>
+          <w:szCs w:val="20"/>
+        </w:rPr>
+        <w:t xml:space="preserve"> </w:t>
+      </w:r>
+      <w:r>
+        <w:rPr>
+          <w:color w:val="0D0D0D" w:themeColor="text1" w:themeTint="F2"/>
+          <w:sz w:val="20"/>
+          <w:szCs w:val="20"/>
+        </w:rPr>
+        <w:t>define type of video.</w:t>
+      </w:r>
+    </w:p>
+    <w:p>
+      <w:pPr>
+        <w:pStyle w:val="ListParagraph"/>
+        <w:numPr>
+          <w:ilvl w:val="0"/>
+          <w:numId w:val="23"/>
+        </w:numPr>
+        <w:jc w:val="both"/>
+        <w:rPr>
+          <w:color w:val="0D0D0D" w:themeColor="text1" w:themeTint="F2"/>
+          <w:sz w:val="20"/>
+          <w:szCs w:val="20"/>
+        </w:rPr>
+      </w:pPr>
+      <w:r>
+        <w:rPr>
+          <w:b/>
+          <w:bCs/>
+          <w:color w:val="0D0D0D" w:themeColor="text1" w:themeTint="F2"/>
+          <w:sz w:val="20"/>
+          <w:szCs w:val="20"/>
+        </w:rPr>
+        <w:t xml:space="preserve">loop: </w:t>
+      </w:r>
+      <w:r>
+        <w:rPr>
+          <w:color w:val="0D0D0D" w:themeColor="text1" w:themeTint="F2"/>
+          <w:sz w:val="20"/>
+          <w:szCs w:val="20"/>
+        </w:rPr>
+        <w:t xml:space="preserve">run the video continuously. </w:t>
+      </w:r>
+    </w:p>
+    <w:p>
+      <w:pPr>
+        <w:jc w:val="both"/>
+        <w:rPr>
+          <w:color w:val="0D0D0D" w:themeColor="text1" w:themeTint="F2"/>
+          <w:sz w:val="20"/>
+          <w:szCs w:val="20"/>
+        </w:rPr>
+      </w:pPr>
+    </w:p>
+    <w:p>
+      <w:pPr>
+        <w:jc w:val="both"/>
+        <w:rPr>
+          <w:color w:val="833C0B" w:themeColor="accent2" w:themeShade="80"/>
+          <w:sz w:val="20"/>
+          <w:szCs w:val="20"/>
+        </w:rPr>
+      </w:pPr>
+      <w:r>
+        <w:rPr>
+          <w:b/>
+          <w:bCs/>
+          <w:color w:val="833C0B" w:themeColor="accent2" w:themeShade="80"/>
+          <w:sz w:val="20"/>
+          <w:szCs w:val="20"/>
+        </w:rPr>
+        <w:t>How to increase the loading time of web page?</w:t>
+      </w:r>
+    </w:p>
+    <w:p>
+      <w:pPr>
+        <w:jc w:val="both"/>
+        <w:rPr>
+          <w:color w:val="0D0D0D" w:themeColor="text1" w:themeTint="F2"/>
+          <w:sz w:val="20"/>
+          <w:szCs w:val="20"/>
+        </w:rPr>
+      </w:pPr>
+      <w:r>
+        <w:rPr>
+          <w:color w:val="0D0D0D" w:themeColor="text1" w:themeTint="F2"/>
+          <w:sz w:val="20"/>
+          <w:szCs w:val="20"/>
+        </w:rPr>
+        <w:t xml:space="preserve">The loading time of videos when using the </w:t>
+      </w:r>
+      <w:r>
+        <w:rPr>
+          <w:b/>
+          <w:bCs/>
+          <w:color w:val="0D0D0D" w:themeColor="text1" w:themeTint="F2"/>
+          <w:sz w:val="20"/>
+          <w:szCs w:val="20"/>
+        </w:rPr>
+        <w:t>`&lt;iframe&gt;`</w:t>
+      </w:r>
+      <w:r>
+        <w:rPr>
+          <w:color w:val="0D0D0D" w:themeColor="text1" w:themeTint="F2"/>
+          <w:sz w:val="20"/>
+          <w:szCs w:val="20"/>
+        </w:rPr>
+        <w:t xml:space="preserve"> tag can be influenced by several factors:</w:t>
+      </w:r>
+    </w:p>
+    <w:p>
+      <w:pPr>
+        <w:pStyle w:val="ListParagraph"/>
+        <w:numPr>
+          <w:ilvl w:val="0"/>
+          <w:numId w:val="24"/>
+        </w:numPr>
+        <w:spacing w:after="0"/>
+        <w:jc w:val="both"/>
+        <w:rPr>
+          <w:color w:val="0D0D0D" w:themeColor="text1" w:themeTint="F2"/>
+          <w:sz w:val="20"/>
+          <w:szCs w:val="20"/>
+        </w:rPr>
+      </w:pPr>
+      <w:r>
+        <w:rPr>
+          <w:b/>
+          <w:bCs/>
+          <w:color w:val="0D0D0D" w:themeColor="text1" w:themeTint="F2"/>
+          <w:sz w:val="20"/>
+          <w:szCs w:val="20"/>
+        </w:rPr>
+        <w:t>Video Size and Format:</w:t>
+      </w:r>
+      <w:r>
+        <w:rPr>
+          <w:color w:val="0D0D0D" w:themeColor="text1" w:themeTint="F2"/>
+          <w:sz w:val="20"/>
+          <w:szCs w:val="20"/>
+        </w:rPr>
+        <w:t xml:space="preserve"> The file size and format of the video can impact loading time. Large video files or videos in high-resolution formats may take longer to load, especially if the user has a slow internet connection.</w:t>
+      </w:r>
+    </w:p>
+    <w:p>
+      <w:pPr>
+        <w:pStyle w:val="ListParagraph"/>
+        <w:spacing w:after="0"/>
+        <w:jc w:val="both"/>
+        <w:rPr>
+          <w:color w:val="0D0D0D" w:themeColor="text1" w:themeTint="F2"/>
+          <w:sz w:val="20"/>
+          <w:szCs w:val="20"/>
+        </w:rPr>
+      </w:pPr>
+    </w:p>
+    <w:p>
+      <w:pPr>
+        <w:pStyle w:val="ListParagraph"/>
+        <w:numPr>
+          <w:ilvl w:val="0"/>
+          <w:numId w:val="24"/>
+        </w:numPr>
+        <w:spacing w:after="0"/>
+        <w:jc w:val="both"/>
+        <w:rPr>
+          <w:color w:val="0D0D0D" w:themeColor="text1" w:themeTint="F2"/>
+          <w:sz w:val="20"/>
+          <w:szCs w:val="20"/>
+        </w:rPr>
+      </w:pPr>
+      <w:r>
+        <w:rPr>
+          <w:b/>
+          <w:bCs/>
+          <w:color w:val="0D0D0D" w:themeColor="text1" w:themeTint="F2"/>
+          <w:sz w:val="20"/>
+          <w:szCs w:val="20"/>
+        </w:rPr>
+        <w:t>Network Connection:</w:t>
+      </w:r>
+      <w:r>
+        <w:rPr>
+          <w:color w:val="0D0D0D" w:themeColor="text1" w:themeTint="F2"/>
+          <w:sz w:val="20"/>
+          <w:szCs w:val="20"/>
+        </w:rPr>
+        <w:t xml:space="preserve"> The speed and stability of the user's internet connection can affect video loading times. If the network connection is slow or unstable, it may result in buffering or delays when loading the video.</w:t>
+      </w:r>
+    </w:p>
+    <w:p>
+      <w:pPr>
+        <w:spacing w:after="0"/>
+        <w:jc w:val="both"/>
+        <w:rPr>
+          <w:color w:val="0D0D0D" w:themeColor="text1" w:themeTint="F2"/>
+          <w:sz w:val="20"/>
+          <w:szCs w:val="20"/>
+        </w:rPr>
+      </w:pPr>
+    </w:p>
+    <w:p>
+      <w:pPr>
+        <w:pStyle w:val="ListParagraph"/>
+        <w:numPr>
+          <w:ilvl w:val="0"/>
+          <w:numId w:val="24"/>
+        </w:numPr>
+        <w:spacing w:after="0"/>
+        <w:jc w:val="both"/>
+        <w:rPr>
+          <w:color w:val="0D0D0D" w:themeColor="text1" w:themeTint="F2"/>
+          <w:sz w:val="20"/>
+          <w:szCs w:val="20"/>
+        </w:rPr>
+      </w:pPr>
+      <w:r>
+        <w:rPr>
+          <w:b/>
+          <w:bCs/>
+          <w:color w:val="0D0D0D" w:themeColor="text1" w:themeTint="F2"/>
+          <w:sz w:val="20"/>
+          <w:szCs w:val="20"/>
+        </w:rPr>
+        <w:t>Server Performance:</w:t>
+      </w:r>
+      <w:r>
+        <w:rPr>
+          <w:color w:val="0D0D0D" w:themeColor="text1" w:themeTint="F2"/>
+          <w:sz w:val="20"/>
+          <w:szCs w:val="20"/>
+        </w:rPr>
+        <w:t xml:space="preserve"> The performance of the server hosting the video content can also impact loading times. If the server is experiencing high traffic or has limited resources, it may take longer to deliver the video content to the user's browser.</w:t>
+      </w:r>
+    </w:p>
+    <w:p>
+      <w:pPr>
+        <w:spacing w:after="0"/>
+        <w:jc w:val="both"/>
+        <w:rPr>
+          <w:color w:val="0D0D0D" w:themeColor="text1" w:themeTint="F2"/>
+          <w:sz w:val="20"/>
+          <w:szCs w:val="20"/>
+        </w:rPr>
+      </w:pPr>
+    </w:p>
+    <w:p>
+      <w:pPr>
+        <w:pStyle w:val="ListParagraph"/>
+        <w:numPr>
+          <w:ilvl w:val="0"/>
+          <w:numId w:val="24"/>
+        </w:numPr>
+        <w:spacing w:after="0"/>
+        <w:jc w:val="both"/>
+        <w:rPr>
+          <w:color w:val="0D0D0D" w:themeColor="text1" w:themeTint="F2"/>
+          <w:sz w:val="20"/>
+          <w:szCs w:val="20"/>
+        </w:rPr>
+      </w:pPr>
+      <w:r>
+        <w:rPr>
+          <w:b/>
+          <w:bCs/>
+          <w:color w:val="0D0D0D" w:themeColor="text1" w:themeTint="F2"/>
+          <w:sz w:val="20"/>
+          <w:szCs w:val="20"/>
+        </w:rPr>
+        <w:t>Browser Compatibility:</w:t>
+      </w:r>
+      <w:r>
+        <w:rPr>
+          <w:color w:val="0D0D0D" w:themeColor="text1" w:themeTint="F2"/>
+          <w:sz w:val="20"/>
+          <w:szCs w:val="20"/>
+        </w:rPr>
+        <w:t xml:space="preserve"> Different browsers may handle video loading differently. Some browsers may have more efficient video playback mechanisms or better support for certain video formats, resulting in faster loading times.</w:t>
+      </w:r>
+    </w:p>
+    <w:p>
+      <w:pPr>
+        <w:spacing w:after="0"/>
+        <w:jc w:val="both"/>
+        <w:rPr>
+          <w:color w:val="0D0D0D" w:themeColor="text1" w:themeTint="F2"/>
+          <w:sz w:val="20"/>
+          <w:szCs w:val="20"/>
+        </w:rPr>
+      </w:pPr>
+    </w:p>
+    <w:p>
+      <w:pPr>
+        <w:pStyle w:val="ListParagraph"/>
+        <w:numPr>
+          <w:ilvl w:val="0"/>
+          <w:numId w:val="24"/>
+        </w:numPr>
+        <w:spacing w:after="0"/>
+        <w:jc w:val="both"/>
+        <w:rPr>
+          <w:color w:val="0D0D0D" w:themeColor="text1" w:themeTint="F2"/>
+          <w:sz w:val="20"/>
+          <w:szCs w:val="20"/>
+        </w:rPr>
+      </w:pPr>
+      <w:r>
+        <w:rPr>
+          <w:b/>
+          <w:bCs/>
+          <w:color w:val="0D0D0D" w:themeColor="text1" w:themeTint="F2"/>
+          <w:sz w:val="20"/>
+          <w:szCs w:val="20"/>
+        </w:rPr>
+        <w:t>Other Factors:</w:t>
+      </w:r>
+      <w:r>
+        <w:rPr>
+          <w:color w:val="0D0D0D" w:themeColor="text1" w:themeTint="F2"/>
+          <w:sz w:val="20"/>
+          <w:szCs w:val="20"/>
+        </w:rPr>
+        <w:t xml:space="preserve"> Other factors such as the presence of ad blockers, browser extensions, or heavy scripting on the webpage can also affect the loading time of videos.</w:t>
+      </w:r>
+    </w:p>
+    <w:p>
+      <w:pPr>
+        <w:jc w:val="both"/>
+        <w:rPr>
+          <w:color w:val="0D0D0D" w:themeColor="text1" w:themeTint="F2"/>
+          <w:sz w:val="20"/>
+          <w:szCs w:val="20"/>
+        </w:rPr>
+      </w:pPr>
+    </w:p>
+    <w:p>
+      <w:pPr>
+        <w:jc w:val="both"/>
+        <w:rPr>
+          <w:color w:val="0D0D0D" w:themeColor="text1" w:themeTint="F2"/>
+          <w:sz w:val="20"/>
+          <w:szCs w:val="20"/>
+        </w:rPr>
+      </w:pPr>
+      <w:r>
+        <w:rPr>
+          <w:color w:val="0D0D0D" w:themeColor="text1" w:themeTint="F2"/>
+          <w:sz w:val="20"/>
+          <w:szCs w:val="20"/>
+        </w:rPr>
+        <w:t>To improve video loading times, you can consider optimizing the video files for web playback, compressing the videos to reduce file size, using video formats that are widely supported, and ensuring a stable and fast internet connection. Additionally, using a dedicated video hosting service or content delivery network (CDN) can help improve the delivery speed of videos by distributing them across multiple servers globally.</w:t>
+      </w:r>
     </w:p>
     <w:p>
       <w:pPr>
@@ -20075,6 +20696,119 @@
 <file path=word/numbering.xml><?xml version="1.0" encoding="utf-8"?>
 <w:numbering xmlns:wpc="http://schemas.microsoft.com/office/word/2010/wordprocessingCanvas" xmlns:cx="http://schemas.microsoft.com/office/drawing/2014/chartex" xmlns:cx1="http://schemas.microsoft.com/office/drawing/2015/9/8/chartex" xmlns:cx2="http://schemas.microsoft.com/office/drawing/2015/10/21/chartex" xmlns:cx3="http://schemas.microsoft.com/office/drawing/2016/5/9/chartex" xmlns:cx4="http://schemas.microsoft.com/office/drawing/2016/5/10/chartex" xmlns:cx5="http://schemas.microsoft.com/office/drawing/2016/5/11/chartex" xmlns:cx6="http://schemas.microsoft.com/office/drawing/2016/5/12/chartex" xmlns:cx7="http://schemas.microsoft.com/office/drawing/2016/5/13/chartex" xmlns:cx8="http://schemas.microsoft.com/office/drawing/2016/5/14/chartex" xmlns:mc="http://schemas.openxmlformats.org/markup-compatibility/2006" xmlns:aink="http://schemas.microsoft.com/office/drawing/2016/ink" xmlns:am3d="http://schemas.microsoft.com/office/drawing/2017/model3d" xmlns:o="urn:schemas-microsoft-com:office:office" xmlns:oel="http://schemas.microsoft.com/office/2019/extlst" xmlns:r="http://schemas.openxmlformats.org/officeDocument/2006/relationships" xmlns:m="http://schemas.openxmlformats.org/officeDocument/2006/math" xmlns:v="urn:schemas-microsoft-com:vml" xmlns:wp14="http://schemas.microsoft.com/office/word/2010/wordprocessingDrawing" xmlns:wp="http://schemas.openxmlformats.org/drawingml/2006/wordprocessingDrawing" xmlns:w10="urn:schemas-microsoft-com:office:word" xmlns:w="http://schemas.openxmlformats.org/wordprocessingml/2006/main" xmlns:w14="http://schemas.microsoft.com/office/word/2010/wordml" xmlns:w15="http://schemas.microsoft.com/office/word/2012/wordml" xmlns:w16cex="http://schemas.microsoft.com/office/word/2018/wordml/cex" xmlns:w16cid="http://schemas.microsoft.com/office/word/2016/wordml/cid" xmlns:w16="http://schemas.microsoft.com/office/word/2018/wordml" xmlns:w16du="http://schemas.microsoft.com/office/word/2023/wordml/word16du" xmlns:w16sdtdh="http://schemas.microsoft.com/office/word/2020/wordml/sdtdatahash" xmlns:w16se="http://schemas.microsoft.com/office/word/2015/wordml/symex" xmlns:wpg="http://schemas.microsoft.com/office/word/2010/wordprocessingGroup" xmlns:wpi="http://schemas.microsoft.com/office/word/2010/wordprocessingInk" xmlns:wne="http://schemas.microsoft.com/office/word/2006/wordml" xmlns:wps="http://schemas.microsoft.com/office/word/2010/wordprocessingShape" mc:Ignorable="w14 w15 w16se w16cid w16 w16cex w16sdtdh wp14">
   <w:abstractNum w:abstractNumId="0" w15:restartNumberingAfterBreak="0">
+    <w:nsid w:val="017C1340"/>
+    <w:multiLevelType w:val="hybridMultilevel"/>
+    <w:tmpl w:val="4A10D58C"/>
+    <w:lvl w:ilvl="0" w:tplc="40090001">
+      <w:start w:val="1"/>
+      <w:numFmt w:val="bullet"/>
+      <w:lvlText w:val=""/>
+      <w:lvlJc w:val="left"/>
+      <w:pPr>
+        <w:ind w:left="720" w:hanging="360"/>
+      </w:pPr>
+      <w:rPr>
+        <w:rFonts w:ascii="Symbol" w:hAnsi="Symbol" w:hint="default"/>
+      </w:rPr>
+    </w:lvl>
+    <w:lvl w:ilvl="1" w:tplc="40090003" w:tentative="1">
+      <w:start w:val="1"/>
+      <w:numFmt w:val="bullet"/>
+      <w:lvlText w:val="o"/>
+      <w:lvlJc w:val="left"/>
+      <w:pPr>
+        <w:ind w:left="1440" w:hanging="360"/>
+      </w:pPr>
+      <w:rPr>
+        <w:rFonts w:ascii="Courier New" w:hAnsi="Courier New" w:cs="Courier New" w:hint="default"/>
+      </w:rPr>
+    </w:lvl>
+    <w:lvl w:ilvl="2" w:tplc="40090005" w:tentative="1">
+      <w:start w:val="1"/>
+      <w:numFmt w:val="bullet"/>
+      <w:lvlText w:val=""/>
+      <w:lvlJc w:val="left"/>
+      <w:pPr>
+        <w:ind w:left="2160" w:hanging="360"/>
+      </w:pPr>
+      <w:rPr>
+        <w:rFonts w:ascii="Wingdings" w:hAnsi="Wingdings" w:hint="default"/>
+      </w:rPr>
+    </w:lvl>
+    <w:lvl w:ilvl="3" w:tplc="40090001" w:tentative="1">
+      <w:start w:val="1"/>
+      <w:numFmt w:val="bullet"/>
+      <w:lvlText w:val=""/>
+      <w:lvlJc w:val="left"/>
+      <w:pPr>
+        <w:ind w:left="2880" w:hanging="360"/>
+      </w:pPr>
+      <w:rPr>
+        <w:rFonts w:ascii="Symbol" w:hAnsi="Symbol" w:hint="default"/>
+      </w:rPr>
+    </w:lvl>
+    <w:lvl w:ilvl="4" w:tplc="40090003" w:tentative="1">
+      <w:start w:val="1"/>
+      <w:numFmt w:val="bullet"/>
+      <w:lvlText w:val="o"/>
+      <w:lvlJc w:val="left"/>
+      <w:pPr>
+        <w:ind w:left="3600" w:hanging="360"/>
+      </w:pPr>
+      <w:rPr>
+        <w:rFonts w:ascii="Courier New" w:hAnsi="Courier New" w:cs="Courier New" w:hint="default"/>
+      </w:rPr>
+    </w:lvl>
+    <w:lvl w:ilvl="5" w:tplc="40090005" w:tentative="1">
+      <w:start w:val="1"/>
+      <w:numFmt w:val="bullet"/>
+      <w:lvlText w:val=""/>
+      <w:lvlJc w:val="left"/>
+      <w:pPr>
+        <w:ind w:left="4320" w:hanging="360"/>
+      </w:pPr>
+      <w:rPr>
+        <w:rFonts w:ascii="Wingdings" w:hAnsi="Wingdings" w:hint="default"/>
+      </w:rPr>
+    </w:lvl>
+    <w:lvl w:ilvl="6" w:tplc="40090001" w:tentative="1">
+      <w:start w:val="1"/>
+      <w:numFmt w:val="bullet"/>
+      <w:lvlText w:val=""/>
+      <w:lvlJc w:val="left"/>
+      <w:pPr>
+        <w:ind w:left="5040" w:hanging="360"/>
+      </w:pPr>
+      <w:rPr>
+        <w:rFonts w:ascii="Symbol" w:hAnsi="Symbol" w:hint="default"/>
+      </w:rPr>
+    </w:lvl>
+    <w:lvl w:ilvl="7" w:tplc="40090003" w:tentative="1">
+      <w:start w:val="1"/>
+      <w:numFmt w:val="bullet"/>
+      <w:lvlText w:val="o"/>
+      <w:lvlJc w:val="left"/>
+      <w:pPr>
+        <w:ind w:left="5760" w:hanging="360"/>
+      </w:pPr>
+      <w:rPr>
+        <w:rFonts w:ascii="Courier New" w:hAnsi="Courier New" w:cs="Courier New" w:hint="default"/>
+      </w:rPr>
+    </w:lvl>
+    <w:lvl w:ilvl="8" w:tplc="40090005" w:tentative="1">
+      <w:start w:val="1"/>
+      <w:numFmt w:val="bullet"/>
+      <w:lvlText w:val=""/>
+      <w:lvlJc w:val="left"/>
+      <w:pPr>
+        <w:ind w:left="6480" w:hanging="360"/>
+      </w:pPr>
+      <w:rPr>
+        <w:rFonts w:ascii="Wingdings" w:hAnsi="Wingdings" w:hint="default"/>
+      </w:rPr>
+    </w:lvl>
+  </w:abstractNum>
+  <w:abstractNum w:abstractNumId="1" w15:restartNumberingAfterBreak="0">
     <w:nsid w:val="02A2330C"/>
     <w:multiLevelType w:val="multilevel"/>
     <w:tmpl w:val="423EC246"/>
@@ -20223,7 +20957,7 @@
       </w:rPr>
     </w:lvl>
   </w:abstractNum>
-  <w:abstractNum w:abstractNumId="1" w15:restartNumberingAfterBreak="0">
+  <w:abstractNum w:abstractNumId="2" w15:restartNumberingAfterBreak="0">
     <w:nsid w:val="06C14498"/>
     <w:multiLevelType w:val="hybridMultilevel"/>
     <w:tmpl w:val="66FC3876"/>
@@ -20337,7 +21071,7 @@
       </w:rPr>
     </w:lvl>
   </w:abstractNum>
-  <w:abstractNum w:abstractNumId="2" w15:restartNumberingAfterBreak="0">
+  <w:abstractNum w:abstractNumId="3" w15:restartNumberingAfterBreak="0">
     <w:nsid w:val="09DB4739"/>
     <w:multiLevelType w:val="multilevel"/>
     <w:tmpl w:val="936E6256"/>
@@ -20454,7 +21188,120 @@
       </w:pPr>
     </w:lvl>
   </w:abstractNum>
-  <w:abstractNum w:abstractNumId="3" w15:restartNumberingAfterBreak="0">
+  <w:abstractNum w:abstractNumId="4" w15:restartNumberingAfterBreak="0">
+    <w:nsid w:val="13D344AA"/>
+    <w:multiLevelType w:val="hybridMultilevel"/>
+    <w:tmpl w:val="EA380488"/>
+    <w:lvl w:ilvl="0" w:tplc="40090001">
+      <w:start w:val="1"/>
+      <w:numFmt w:val="bullet"/>
+      <w:lvlText w:val=""/>
+      <w:lvlJc w:val="left"/>
+      <w:pPr>
+        <w:ind w:left="720" w:hanging="360"/>
+      </w:pPr>
+      <w:rPr>
+        <w:rFonts w:ascii="Symbol" w:hAnsi="Symbol" w:hint="default"/>
+      </w:rPr>
+    </w:lvl>
+    <w:lvl w:ilvl="1" w:tplc="40090003" w:tentative="1">
+      <w:start w:val="1"/>
+      <w:numFmt w:val="bullet"/>
+      <w:lvlText w:val="o"/>
+      <w:lvlJc w:val="left"/>
+      <w:pPr>
+        <w:ind w:left="1440" w:hanging="360"/>
+      </w:pPr>
+      <w:rPr>
+        <w:rFonts w:ascii="Courier New" w:hAnsi="Courier New" w:cs="Courier New" w:hint="default"/>
+      </w:rPr>
+    </w:lvl>
+    <w:lvl w:ilvl="2" w:tplc="40090005" w:tentative="1">
+      <w:start w:val="1"/>
+      <w:numFmt w:val="bullet"/>
+      <w:lvlText w:val=""/>
+      <w:lvlJc w:val="left"/>
+      <w:pPr>
+        <w:ind w:left="2160" w:hanging="360"/>
+      </w:pPr>
+      <w:rPr>
+        <w:rFonts w:ascii="Wingdings" w:hAnsi="Wingdings" w:hint="default"/>
+      </w:rPr>
+    </w:lvl>
+    <w:lvl w:ilvl="3" w:tplc="40090001" w:tentative="1">
+      <w:start w:val="1"/>
+      <w:numFmt w:val="bullet"/>
+      <w:lvlText w:val=""/>
+      <w:lvlJc w:val="left"/>
+      <w:pPr>
+        <w:ind w:left="2880" w:hanging="360"/>
+      </w:pPr>
+      <w:rPr>
+        <w:rFonts w:ascii="Symbol" w:hAnsi="Symbol" w:hint="default"/>
+      </w:rPr>
+    </w:lvl>
+    <w:lvl w:ilvl="4" w:tplc="40090003" w:tentative="1">
+      <w:start w:val="1"/>
+      <w:numFmt w:val="bullet"/>
+      <w:lvlText w:val="o"/>
+      <w:lvlJc w:val="left"/>
+      <w:pPr>
+        <w:ind w:left="3600" w:hanging="360"/>
+      </w:pPr>
+      <w:rPr>
+        <w:rFonts w:ascii="Courier New" w:hAnsi="Courier New" w:cs="Courier New" w:hint="default"/>
+      </w:rPr>
+    </w:lvl>
+    <w:lvl w:ilvl="5" w:tplc="40090005" w:tentative="1">
+      <w:start w:val="1"/>
+      <w:numFmt w:val="bullet"/>
+      <w:lvlText w:val=""/>
+      <w:lvlJc w:val="left"/>
+      <w:pPr>
+        <w:ind w:left="4320" w:hanging="360"/>
+      </w:pPr>
+      <w:rPr>
+        <w:rFonts w:ascii="Wingdings" w:hAnsi="Wingdings" w:hint="default"/>
+      </w:rPr>
+    </w:lvl>
+    <w:lvl w:ilvl="6" w:tplc="40090001" w:tentative="1">
+      <w:start w:val="1"/>
+      <w:numFmt w:val="bullet"/>
+      <w:lvlText w:val=""/>
+      <w:lvlJc w:val="left"/>
+      <w:pPr>
+        <w:ind w:left="5040" w:hanging="360"/>
+      </w:pPr>
+      <w:rPr>
+        <w:rFonts w:ascii="Symbol" w:hAnsi="Symbol" w:hint="default"/>
+      </w:rPr>
+    </w:lvl>
+    <w:lvl w:ilvl="7" w:tplc="40090003" w:tentative="1">
+      <w:start w:val="1"/>
+      <w:numFmt w:val="bullet"/>
+      <w:lvlText w:val="o"/>
+      <w:lvlJc w:val="left"/>
+      <w:pPr>
+        <w:ind w:left="5760" w:hanging="360"/>
+      </w:pPr>
+      <w:rPr>
+        <w:rFonts w:ascii="Courier New" w:hAnsi="Courier New" w:cs="Courier New" w:hint="default"/>
+      </w:rPr>
+    </w:lvl>
+    <w:lvl w:ilvl="8" w:tplc="40090005" w:tentative="1">
+      <w:start w:val="1"/>
+      <w:numFmt w:val="bullet"/>
+      <w:lvlText w:val=""/>
+      <w:lvlJc w:val="left"/>
+      <w:pPr>
+        <w:ind w:left="6480" w:hanging="360"/>
+      </w:pPr>
+      <w:rPr>
+        <w:rFonts w:ascii="Wingdings" w:hAnsi="Wingdings" w:hint="default"/>
+      </w:rPr>
+    </w:lvl>
+  </w:abstractNum>
+  <w:abstractNum w:abstractNumId="5" w15:restartNumberingAfterBreak="0">
     <w:nsid w:val="1A7529AF"/>
     <w:multiLevelType w:val="multilevel"/>
     <w:tmpl w:val="B516A2D2"/>
@@ -20567,7 +21414,7 @@
       </w:pPr>
     </w:lvl>
   </w:abstractNum>
-  <w:abstractNum w:abstractNumId="4" w15:restartNumberingAfterBreak="0">
+  <w:abstractNum w:abstractNumId="6" w15:restartNumberingAfterBreak="0">
     <w:nsid w:val="1C977507"/>
     <w:multiLevelType w:val="multilevel"/>
     <w:tmpl w:val="994434B4"/>
@@ -20684,7 +21531,7 @@
       </w:pPr>
     </w:lvl>
   </w:abstractNum>
-  <w:abstractNum w:abstractNumId="5" w15:restartNumberingAfterBreak="0">
+  <w:abstractNum w:abstractNumId="7" w15:restartNumberingAfterBreak="0">
     <w:nsid w:val="1DC11D60"/>
     <w:multiLevelType w:val="multilevel"/>
     <w:tmpl w:val="59A69BBC"/>
@@ -20800,7 +21647,7 @@
       </w:pPr>
     </w:lvl>
   </w:abstractNum>
-  <w:abstractNum w:abstractNumId="6" w15:restartNumberingAfterBreak="0">
+  <w:abstractNum w:abstractNumId="8" w15:restartNumberingAfterBreak="0">
     <w:nsid w:val="1F9B2E8E"/>
     <w:multiLevelType w:val="multilevel"/>
     <w:tmpl w:val="88A81B0C"/>
@@ -20949,7 +21796,7 @@
       </w:rPr>
     </w:lvl>
   </w:abstractNum>
-  <w:abstractNum w:abstractNumId="7" w15:restartNumberingAfterBreak="0">
+  <w:abstractNum w:abstractNumId="9" w15:restartNumberingAfterBreak="0">
     <w:nsid w:val="2CEE5B36"/>
     <w:multiLevelType w:val="hybridMultilevel"/>
     <w:tmpl w:val="BCA82238"/>
@@ -21035,7 +21882,7 @@
       </w:pPr>
     </w:lvl>
   </w:abstractNum>
-  <w:abstractNum w:abstractNumId="8" w15:restartNumberingAfterBreak="0">
+  <w:abstractNum w:abstractNumId="10" w15:restartNumberingAfterBreak="0">
     <w:nsid w:val="2E622A29"/>
     <w:multiLevelType w:val="multilevel"/>
     <w:tmpl w:val="44527FA0"/>
@@ -21148,7 +21995,7 @@
       </w:pPr>
     </w:lvl>
   </w:abstractNum>
-  <w:abstractNum w:abstractNumId="9" w15:restartNumberingAfterBreak="0">
+  <w:abstractNum w:abstractNumId="11" w15:restartNumberingAfterBreak="0">
     <w:nsid w:val="2E955536"/>
     <w:multiLevelType w:val="hybridMultilevel"/>
     <w:tmpl w:val="6C5C694C"/>
@@ -21261,7 +22108,7 @@
       </w:rPr>
     </w:lvl>
   </w:abstractNum>
-  <w:abstractNum w:abstractNumId="10" w15:restartNumberingAfterBreak="0">
+  <w:abstractNum w:abstractNumId="12" w15:restartNumberingAfterBreak="0">
     <w:nsid w:val="33295D80"/>
     <w:multiLevelType w:val="multilevel"/>
     <w:tmpl w:val="708E7BD2"/>
@@ -21374,7 +22221,7 @@
       </w:pPr>
     </w:lvl>
   </w:abstractNum>
-  <w:abstractNum w:abstractNumId="11" w15:restartNumberingAfterBreak="0">
+  <w:abstractNum w:abstractNumId="13" w15:restartNumberingAfterBreak="0">
     <w:nsid w:val="3F571AEE"/>
     <w:multiLevelType w:val="multilevel"/>
     <w:tmpl w:val="994434B4"/>
@@ -21491,7 +22338,7 @@
       </w:pPr>
     </w:lvl>
   </w:abstractNum>
-  <w:abstractNum w:abstractNumId="12" w15:restartNumberingAfterBreak="0">
+  <w:abstractNum w:abstractNumId="14" w15:restartNumberingAfterBreak="0">
     <w:nsid w:val="47FC4421"/>
     <w:multiLevelType w:val="multilevel"/>
     <w:tmpl w:val="B6183DE8"/>
@@ -21612,7 +22459,7 @@
       </w:pPr>
     </w:lvl>
   </w:abstractNum>
-  <w:abstractNum w:abstractNumId="13" w15:restartNumberingAfterBreak="0">
+  <w:abstractNum w:abstractNumId="15" w15:restartNumberingAfterBreak="0">
     <w:nsid w:val="488428CE"/>
     <w:multiLevelType w:val="multilevel"/>
     <w:tmpl w:val="E1B8DCA8"/>
@@ -21730,7 +22577,7 @@
       </w:pPr>
     </w:lvl>
   </w:abstractNum>
-  <w:abstractNum w:abstractNumId="14" w15:restartNumberingAfterBreak="0">
+  <w:abstractNum w:abstractNumId="16" w15:restartNumberingAfterBreak="0">
     <w:nsid w:val="4D1144D4"/>
     <w:multiLevelType w:val="multilevel"/>
     <w:tmpl w:val="59A69BBC"/>
@@ -21846,7 +22693,7 @@
       </w:pPr>
     </w:lvl>
   </w:abstractNum>
-  <w:abstractNum w:abstractNumId="15" w15:restartNumberingAfterBreak="0">
+  <w:abstractNum w:abstractNumId="17" w15:restartNumberingAfterBreak="0">
     <w:nsid w:val="58AB6747"/>
     <w:multiLevelType w:val="multilevel"/>
     <w:tmpl w:val="0C489166"/>
@@ -21964,7 +22811,7 @@
       </w:pPr>
     </w:lvl>
   </w:abstractNum>
-  <w:abstractNum w:abstractNumId="16" w15:restartNumberingAfterBreak="0">
+  <w:abstractNum w:abstractNumId="18" w15:restartNumberingAfterBreak="0">
     <w:nsid w:val="63767B99"/>
     <w:multiLevelType w:val="multilevel"/>
     <w:tmpl w:val="721AC912"/>
@@ -22082,7 +22929,7 @@
       </w:pPr>
     </w:lvl>
   </w:abstractNum>
-  <w:abstractNum w:abstractNumId="17" w15:restartNumberingAfterBreak="0">
+  <w:abstractNum w:abstractNumId="19" w15:restartNumberingAfterBreak="0">
     <w:nsid w:val="63BE4B42"/>
     <w:multiLevelType w:val="hybridMultilevel"/>
     <w:tmpl w:val="C5481864"/>
@@ -22195,7 +23042,7 @@
       </w:rPr>
     </w:lvl>
   </w:abstractNum>
-  <w:abstractNum w:abstractNumId="18" w15:restartNumberingAfterBreak="0">
+  <w:abstractNum w:abstractNumId="20" w15:restartNumberingAfterBreak="0">
     <w:nsid w:val="68B95A59"/>
     <w:multiLevelType w:val="multilevel"/>
     <w:tmpl w:val="123E59F4"/>
@@ -22312,7 +23159,7 @@
       </w:pPr>
     </w:lvl>
   </w:abstractNum>
-  <w:abstractNum w:abstractNumId="19" w15:restartNumberingAfterBreak="0">
+  <w:abstractNum w:abstractNumId="21" w15:restartNumberingAfterBreak="0">
     <w:nsid w:val="6A3A05B3"/>
     <w:multiLevelType w:val="multilevel"/>
     <w:tmpl w:val="B6F0A234"/>
@@ -22430,7 +23277,7 @@
       </w:pPr>
     </w:lvl>
   </w:abstractNum>
-  <w:abstractNum w:abstractNumId="20" w15:restartNumberingAfterBreak="0">
+  <w:abstractNum w:abstractNumId="22" w15:restartNumberingAfterBreak="0">
     <w:nsid w:val="7A9E56FF"/>
     <w:multiLevelType w:val="multilevel"/>
     <w:tmpl w:val="994434B4"/>
@@ -22547,7 +23394,7 @@
       </w:pPr>
     </w:lvl>
   </w:abstractNum>
-  <w:abstractNum w:abstractNumId="21" w15:restartNumberingAfterBreak="0">
+  <w:abstractNum w:abstractNumId="23" w15:restartNumberingAfterBreak="0">
     <w:nsid w:val="7C1044EF"/>
     <w:multiLevelType w:val="multilevel"/>
     <w:tmpl w:val="7F08E280"/>
@@ -22697,70 +23544,76 @@
     </w:lvl>
   </w:abstractNum>
   <w:num w:numId="1" w16cid:durableId="884877505">
+    <w:abstractNumId w:val="9"/>
+  </w:num>
+  <w:num w:numId="2" w16cid:durableId="531191304">
+    <w:abstractNumId w:val="12"/>
+  </w:num>
+  <w:num w:numId="3" w16cid:durableId="869534117">
     <w:abstractNumId w:val="7"/>
   </w:num>
-  <w:num w:numId="2" w16cid:durableId="531191304">
+  <w:num w:numId="4" w16cid:durableId="1632437459">
+    <w:abstractNumId w:val="16"/>
+  </w:num>
+  <w:num w:numId="5" w16cid:durableId="782502024">
+    <w:abstractNumId w:val="14"/>
+  </w:num>
+  <w:num w:numId="6" w16cid:durableId="1260527562">
+    <w:abstractNumId w:val="15"/>
+  </w:num>
+  <w:num w:numId="7" w16cid:durableId="265385477">
+    <w:abstractNumId w:val="18"/>
+  </w:num>
+  <w:num w:numId="8" w16cid:durableId="1218510937">
     <w:abstractNumId w:val="10"/>
   </w:num>
-  <w:num w:numId="3" w16cid:durableId="869534117">
+  <w:num w:numId="9" w16cid:durableId="1489324913">
+    <w:abstractNumId w:val="17"/>
+  </w:num>
+  <w:num w:numId="10" w16cid:durableId="988560916">
+    <w:abstractNumId w:val="20"/>
+  </w:num>
+  <w:num w:numId="11" w16cid:durableId="1073432193">
+    <w:abstractNumId w:val="3"/>
+  </w:num>
+  <w:num w:numId="12" w16cid:durableId="2132629794">
+    <w:abstractNumId w:val="21"/>
+  </w:num>
+  <w:num w:numId="13" w16cid:durableId="853497733">
+    <w:abstractNumId w:val="1"/>
+  </w:num>
+  <w:num w:numId="14" w16cid:durableId="886916117">
+    <w:abstractNumId w:val="8"/>
+  </w:num>
+  <w:num w:numId="15" w16cid:durableId="1227106122">
+    <w:abstractNumId w:val="2"/>
+  </w:num>
+  <w:num w:numId="16" w16cid:durableId="109205386">
     <w:abstractNumId w:val="5"/>
   </w:num>
-  <w:num w:numId="4" w16cid:durableId="1632437459">
-    <w:abstractNumId w:val="14"/>
+  <w:num w:numId="17" w16cid:durableId="726612410">
+    <w:abstractNumId w:val="22"/>
   </w:num>
-  <w:num w:numId="5" w16cid:durableId="782502024">
-    <w:abstractNumId w:val="12"/>
-  </w:num>
-  <w:num w:numId="6" w16cid:durableId="1260527562">
+  <w:num w:numId="18" w16cid:durableId="543443808">
     <w:abstractNumId w:val="13"/>
   </w:num>
-  <w:num w:numId="7" w16cid:durableId="265385477">
-    <w:abstractNumId w:val="16"/>
+  <w:num w:numId="19" w16cid:durableId="1836215530">
+    <w:abstractNumId w:val="6"/>
   </w:num>
-  <w:num w:numId="8" w16cid:durableId="1218510937">
-    <w:abstractNumId w:val="8"/>
+  <w:num w:numId="20" w16cid:durableId="1144469168">
+    <w:abstractNumId w:val="11"/>
   </w:num>
-  <w:num w:numId="9" w16cid:durableId="1489324913">
-    <w:abstractNumId w:val="15"/>
-  </w:num>
-  <w:num w:numId="10" w16cid:durableId="988560916">
-    <w:abstractNumId w:val="18"/>
-  </w:num>
-  <w:num w:numId="11" w16cid:durableId="1073432193">
-    <w:abstractNumId w:val="2"/>
-  </w:num>
-  <w:num w:numId="12" w16cid:durableId="2132629794">
+  <w:num w:numId="21" w16cid:durableId="684401945">
     <w:abstractNumId w:val="19"/>
   </w:num>
-  <w:num w:numId="13" w16cid:durableId="853497733">
+  <w:num w:numId="22" w16cid:durableId="562134773">
+    <w:abstractNumId w:val="23"/>
+  </w:num>
+  <w:num w:numId="23" w16cid:durableId="807212022">
     <w:abstractNumId w:val="0"/>
   </w:num>
-  <w:num w:numId="14" w16cid:durableId="886916117">
-    <w:abstractNumId w:val="6"/>
-  </w:num>
-  <w:num w:numId="15" w16cid:durableId="1227106122">
-    <w:abstractNumId w:val="1"/>
-  </w:num>
-  <w:num w:numId="16" w16cid:durableId="109205386">
-    <w:abstractNumId w:val="3"/>
-  </w:num>
-  <w:num w:numId="17" w16cid:durableId="726612410">
-    <w:abstractNumId w:val="20"/>
-  </w:num>
-  <w:num w:numId="18" w16cid:durableId="543443808">
-    <w:abstractNumId w:val="11"/>
-  </w:num>
-  <w:num w:numId="19" w16cid:durableId="1836215530">
+  <w:num w:numId="24" w16cid:durableId="1566793154">
     <w:abstractNumId w:val="4"/>
-  </w:num>
-  <w:num w:numId="20" w16cid:durableId="1144469168">
-    <w:abstractNumId w:val="9"/>
-  </w:num>
-  <w:num w:numId="21" w16cid:durableId="684401945">
-    <w:abstractNumId w:val="17"/>
-  </w:num>
-  <w:num w:numId="22" w16cid:durableId="562134773">
-    <w:abstractNumId w:val="21"/>
   </w:num>
 </w:numbering>
 </file>

</xml_diff>

<commit_message>
28 May: learn about <head>, <meta>, <link>, fabicon, add css, js files, attribute of <meta> tag, etc.
</commit_message>
<xml_diff>
--- a/0. Notes/1. Notes.docx
+++ b/0. Notes/1. Notes.docx
@@ -20527,81 +20527,675 @@
       <w:pPr>
         <w:jc w:val="both"/>
         <w:rPr>
-          <w:color w:val="0D0D0D" w:themeColor="text1" w:themeTint="F2"/>
-          <w:sz w:val="20"/>
-          <w:szCs w:val="20"/>
-        </w:rPr>
-      </w:pPr>
-    </w:p>
-    <w:p>
-      <w:pPr>
-        <w:jc w:val="both"/>
-        <w:rPr>
-          <w:color w:val="0D0D0D" w:themeColor="text1" w:themeTint="F2"/>
-          <w:sz w:val="20"/>
-          <w:szCs w:val="20"/>
-        </w:rPr>
-      </w:pPr>
-    </w:p>
-    <w:p>
-      <w:pPr>
-        <w:jc w:val="both"/>
-        <w:rPr>
-          <w:color w:val="0D0D0D" w:themeColor="text1" w:themeTint="F2"/>
-          <w:sz w:val="20"/>
-          <w:szCs w:val="20"/>
-        </w:rPr>
-      </w:pPr>
-    </w:p>
-    <w:p>
-      <w:pPr>
-        <w:jc w:val="both"/>
-        <w:rPr>
-          <w:color w:val="0D0D0D" w:themeColor="text1" w:themeTint="F2"/>
-          <w:sz w:val="20"/>
-          <w:szCs w:val="20"/>
-        </w:rPr>
-      </w:pPr>
-    </w:p>
-    <w:p>
-      <w:pPr>
-        <w:jc w:val="both"/>
-        <w:rPr>
-          <w:color w:val="0D0D0D" w:themeColor="text1" w:themeTint="F2"/>
-          <w:sz w:val="20"/>
-          <w:szCs w:val="20"/>
-        </w:rPr>
-      </w:pPr>
-    </w:p>
-    <w:p>
-      <w:pPr>
-        <w:jc w:val="both"/>
-        <w:rPr>
-          <w:color w:val="0D0D0D" w:themeColor="text1" w:themeTint="F2"/>
-          <w:sz w:val="20"/>
-          <w:szCs w:val="20"/>
-        </w:rPr>
-      </w:pPr>
-    </w:p>
-    <w:p>
-      <w:pPr>
-        <w:jc w:val="both"/>
-        <w:rPr>
-          <w:color w:val="0D0D0D" w:themeColor="text1" w:themeTint="F2"/>
-          <w:sz w:val="20"/>
-          <w:szCs w:val="20"/>
-        </w:rPr>
-      </w:pPr>
-    </w:p>
-    <w:p>
-      <w:pPr>
-        <w:jc w:val="both"/>
-        <w:rPr>
-          <w:color w:val="0D0D0D" w:themeColor="text1" w:themeTint="F2"/>
-          <w:sz w:val="20"/>
-          <w:szCs w:val="20"/>
-        </w:rPr>
-      </w:pPr>
+          <w:b/>
+          <w:bCs/>
+          <w:color w:val="385623" w:themeColor="accent6" w:themeShade="80"/>
+          <w:sz w:val="20"/>
+          <w:szCs w:val="20"/>
+        </w:rPr>
+      </w:pPr>
+      <w:r>
+        <w:rPr>
+          <w:b/>
+          <w:bCs/>
+          <w:color w:val="385623" w:themeColor="accent6" w:themeShade="80"/>
+          <w:sz w:val="20"/>
+          <w:szCs w:val="20"/>
+        </w:rPr>
+        <w:lastRenderedPageBreak/>
+        <w:t xml:space="preserve">Day: </w:t>
+      </w:r>
+      <w:r>
+        <w:rPr>
+          <w:b/>
+          <w:bCs/>
+          <w:color w:val="385623" w:themeColor="accent6" w:themeShade="80"/>
+          <w:sz w:val="20"/>
+          <w:szCs w:val="20"/>
+        </w:rPr>
+        <w:t>2</w:t>
+      </w:r>
+      <w:r>
+        <w:rPr>
+          <w:b/>
+          <w:bCs/>
+          <w:color w:val="385623" w:themeColor="accent6" w:themeShade="80"/>
+          <w:sz w:val="20"/>
+          <w:szCs w:val="20"/>
+        </w:rPr>
+        <w:t>8</w:t>
+      </w:r>
+      <w:r>
+        <w:rPr>
+          <w:b/>
+          <w:bCs/>
+          <w:color w:val="385623" w:themeColor="accent6" w:themeShade="80"/>
+          <w:sz w:val="20"/>
+          <w:szCs w:val="20"/>
+        </w:rPr>
+        <w:t>-05-2023</w:t>
+      </w:r>
+    </w:p>
+    <w:p>
+      <w:pPr>
+        <w:jc w:val="both"/>
+        <w:rPr>
+          <w:color w:val="0D0D0D" w:themeColor="text1" w:themeTint="F2"/>
+          <w:sz w:val="20"/>
+          <w:szCs w:val="20"/>
+        </w:rPr>
+      </w:pPr>
+      <w:r>
+        <w:rPr>
+          <w:b/>
+          <w:bCs/>
+          <w:color w:val="0D0D0D" w:themeColor="text1" w:themeTint="F2"/>
+          <w:sz w:val="20"/>
+          <w:szCs w:val="20"/>
+        </w:rPr>
+        <w:t>&lt;head&gt;:</w:t>
+      </w:r>
+      <w:r>
+        <w:rPr>
+          <w:color w:val="0D0D0D" w:themeColor="text1" w:themeTint="F2"/>
+          <w:sz w:val="20"/>
+          <w:szCs w:val="20"/>
+        </w:rPr>
+        <w:t xml:space="preserve"> </w:t>
+      </w:r>
+    </w:p>
+    <w:p>
+      <w:pPr>
+        <w:jc w:val="both"/>
+        <w:rPr>
+          <w:color w:val="0D0D0D" w:themeColor="text1" w:themeTint="F2"/>
+          <w:sz w:val="20"/>
+          <w:szCs w:val="20"/>
+        </w:rPr>
+      </w:pPr>
+      <w:r>
+        <w:rPr>
+          <w:b/>
+          <w:bCs/>
+          <w:color w:val="0D0D0D" w:themeColor="text1" w:themeTint="F2"/>
+          <w:sz w:val="20"/>
+          <w:szCs w:val="20"/>
+        </w:rPr>
+        <w:t>&lt;title&gt;</w:t>
+      </w:r>
+      <w:r>
+        <w:rPr>
+          <w:b/>
+          <w:bCs/>
+          <w:color w:val="0D0D0D" w:themeColor="text1" w:themeTint="F2"/>
+          <w:sz w:val="20"/>
+          <w:szCs w:val="20"/>
+        </w:rPr>
+        <w:t>:</w:t>
+      </w:r>
+      <w:r>
+        <w:rPr>
+          <w:color w:val="0D0D0D" w:themeColor="text1" w:themeTint="F2"/>
+          <w:sz w:val="20"/>
+          <w:szCs w:val="20"/>
+        </w:rPr>
+        <w:t xml:space="preserve"> </w:t>
+      </w:r>
+    </w:p>
+    <w:p>
+      <w:pPr>
+        <w:jc w:val="both"/>
+        <w:rPr>
+          <w:color w:val="0D0D0D" w:themeColor="text1" w:themeTint="F2"/>
+          <w:sz w:val="20"/>
+          <w:szCs w:val="20"/>
+        </w:rPr>
+      </w:pPr>
+      <w:r>
+        <w:rPr>
+          <w:b/>
+          <w:bCs/>
+          <w:color w:val="0D0D0D" w:themeColor="text1" w:themeTint="F2"/>
+          <w:sz w:val="20"/>
+          <w:szCs w:val="20"/>
+        </w:rPr>
+        <w:t>&lt;meta&gt;:</w:t>
+      </w:r>
+      <w:r>
+        <w:rPr>
+          <w:color w:val="0D0D0D" w:themeColor="text1" w:themeTint="F2"/>
+          <w:sz w:val="20"/>
+          <w:szCs w:val="20"/>
+        </w:rPr>
+        <w:t xml:space="preserve"> </w:t>
+      </w:r>
+      <w:r>
+        <w:rPr>
+          <w:color w:val="0D0D0D" w:themeColor="text1" w:themeTint="F2"/>
+          <w:sz w:val="20"/>
+          <w:szCs w:val="20"/>
+        </w:rPr>
+        <w:t xml:space="preserve">it helps to optimize the search engine. </w:t>
+      </w:r>
+    </w:p>
+    <w:p>
+      <w:pPr>
+        <w:jc w:val="both"/>
+        <w:rPr>
+          <w:color w:val="0D0D0D" w:themeColor="text1" w:themeTint="F2"/>
+          <w:sz w:val="20"/>
+          <w:szCs w:val="20"/>
+        </w:rPr>
+      </w:pPr>
+      <w:r>
+        <w:rPr>
+          <w:b/>
+          <w:bCs/>
+          <w:color w:val="0D0D0D" w:themeColor="text1" w:themeTint="F2"/>
+          <w:sz w:val="20"/>
+          <w:szCs w:val="20"/>
+        </w:rPr>
+        <w:t>favicon:</w:t>
+      </w:r>
+      <w:r>
+        <w:rPr>
+          <w:color w:val="0D0D0D" w:themeColor="text1" w:themeTint="F2"/>
+          <w:sz w:val="20"/>
+          <w:szCs w:val="20"/>
+        </w:rPr>
+        <w:t xml:space="preserve"> </w:t>
+      </w:r>
+      <w:r>
+        <w:rPr>
+          <w:color w:val="0D0D0D" w:themeColor="text1" w:themeTint="F2"/>
+          <w:sz w:val="20"/>
+          <w:szCs w:val="20"/>
+        </w:rPr>
+        <w:t>it helps to show the icon/image/logo in your title document.</w:t>
+      </w:r>
+    </w:p>
+    <w:p>
+      <w:pPr>
+        <w:jc w:val="both"/>
+        <w:rPr>
+          <w:color w:val="0D0D0D" w:themeColor="text1" w:themeTint="F2"/>
+          <w:sz w:val="20"/>
+          <w:szCs w:val="20"/>
+        </w:rPr>
+      </w:pPr>
+      <w:r>
+        <w:rPr>
+          <w:color w:val="0D0D0D" w:themeColor="text1" w:themeTint="F2"/>
+          <w:sz w:val="20"/>
+          <w:szCs w:val="20"/>
+        </w:rPr>
+        <w:tab/>
+        <w:t xml:space="preserve">code: </w:t>
+      </w:r>
+      <w:r>
+        <w:rPr>
+          <w:color w:val="0D0D0D" w:themeColor="text1" w:themeTint="F2"/>
+          <w:sz w:val="20"/>
+          <w:szCs w:val="20"/>
+          <w:highlight w:val="cyan"/>
+        </w:rPr>
+        <w:t xml:space="preserve">&lt;link rel=’shortcut icon’ </w:t>
+      </w:r>
+      <w:r>
+        <w:rPr>
+          <w:color w:val="0D0D0D" w:themeColor="text1" w:themeTint="F2"/>
+          <w:sz w:val="20"/>
+          <w:szCs w:val="20"/>
+          <w:highlight w:val="cyan"/>
+          <w:u w:val="single"/>
+        </w:rPr>
+        <w:t>href=’logo.jpg’</w:t>
+      </w:r>
+      <w:r>
+        <w:rPr>
+          <w:color w:val="0D0D0D" w:themeColor="text1" w:themeTint="F2"/>
+          <w:sz w:val="20"/>
+          <w:szCs w:val="20"/>
+          <w:highlight w:val="cyan"/>
+        </w:rPr>
+        <w:t xml:space="preserve"> type=’image/x-icon’</w:t>
+      </w:r>
+    </w:p>
+    <w:p>
+      <w:pPr>
+        <w:ind w:left="720"/>
+        <w:jc w:val="both"/>
+        <w:rPr>
+          <w:color w:val="0D0D0D" w:themeColor="text1" w:themeTint="F2"/>
+          <w:sz w:val="20"/>
+          <w:szCs w:val="20"/>
+        </w:rPr>
+      </w:pPr>
+      <w:r>
+        <w:rPr>
+          <w:color w:val="0D0D0D" w:themeColor="text1" w:themeTint="F2"/>
+          <w:sz w:val="20"/>
+          <w:szCs w:val="20"/>
+        </w:rPr>
+        <w:t>and make sure that this logo.jpg file is present inside the root, means where index.html or others html files are present.</w:t>
+      </w:r>
+    </w:p>
+    <w:p>
+      <w:pPr>
+        <w:jc w:val="both"/>
+        <w:rPr>
+          <w:color w:val="0D0D0D" w:themeColor="text1" w:themeTint="F2"/>
+          <w:sz w:val="20"/>
+          <w:szCs w:val="20"/>
+        </w:rPr>
+      </w:pPr>
+      <w:r>
+        <w:rPr>
+          <w:color w:val="0D0D0D" w:themeColor="text1" w:themeTint="F2"/>
+          <w:sz w:val="20"/>
+          <w:szCs w:val="20"/>
+        </w:rPr>
+        <w:tab/>
+        <w:t>File Structure:</w:t>
+      </w:r>
+    </w:p>
+    <w:p>
+      <w:pPr>
+        <w:jc w:val="both"/>
+        <w:rPr>
+          <w:color w:val="0D0D0D" w:themeColor="text1" w:themeTint="F2"/>
+          <w:sz w:val="20"/>
+          <w:szCs w:val="20"/>
+        </w:rPr>
+      </w:pPr>
+      <w:r>
+        <w:rPr>
+          <w:color w:val="0D0D0D" w:themeColor="text1" w:themeTint="F2"/>
+          <w:sz w:val="20"/>
+          <w:szCs w:val="20"/>
+        </w:rPr>
+        <w:tab/>
+      </w:r>
+      <w:r>
+        <w:rPr>
+          <w:color w:val="0D0D0D" w:themeColor="text1" w:themeTint="F2"/>
+          <w:sz w:val="20"/>
+          <w:szCs w:val="20"/>
+        </w:rPr>
+        <w:tab/>
+      </w:r>
+      <w:r>
+        <w:rPr>
+          <w:noProof/>
+          <w:color w:val="0D0D0D" w:themeColor="text1" w:themeTint="F2"/>
+          <w:sz w:val="20"/>
+          <w:szCs w:val="20"/>
+        </w:rPr>
+        <w:drawing>
+          <wp:inline distT="0" distB="0" distL="0" distR="0" wp14:anchorId="0B5BA4B2" wp14:editId="64062571">
+            <wp:extent cx="1405719" cy="1973864"/>
+            <wp:effectExtent l="0" t="0" r="4445" b="7620"/>
+            <wp:docPr id="460966947" name="Picture 1"/>
+            <wp:cNvGraphicFramePr>
+              <a:graphicFrameLocks xmlns:a="http://schemas.openxmlformats.org/drawingml/2006/main" noChangeAspect="1"/>
+            </wp:cNvGraphicFramePr>
+            <a:graphic xmlns:a="http://schemas.openxmlformats.org/drawingml/2006/main">
+              <a:graphicData uri="http://schemas.openxmlformats.org/drawingml/2006/picture">
+                <pic:pic xmlns:pic="http://schemas.openxmlformats.org/drawingml/2006/picture">
+                  <pic:nvPicPr>
+                    <pic:cNvPr id="460966947" name="Picture 460966947"/>
+                    <pic:cNvPicPr/>
+                  </pic:nvPicPr>
+                  <pic:blipFill>
+                    <a:blip r:embed="rId16">
+                      <a:extLst>
+                        <a:ext uri="{28A0092B-C50C-407E-A947-70E740481C1C}">
+                          <a14:useLocalDpi xmlns:a14="http://schemas.microsoft.com/office/drawing/2010/main" val="0"/>
+                        </a:ext>
+                      </a:extLst>
+                    </a:blip>
+                    <a:stretch>
+                      <a:fillRect/>
+                    </a:stretch>
+                  </pic:blipFill>
+                  <pic:spPr>
+                    <a:xfrm>
+                      <a:off x="0" y="0"/>
+                      <a:ext cx="1413421" cy="1984678"/>
+                    </a:xfrm>
+                    <a:prstGeom prst="rect">
+                      <a:avLst/>
+                    </a:prstGeom>
+                  </pic:spPr>
+                </pic:pic>
+              </a:graphicData>
+            </a:graphic>
+          </wp:inline>
+        </w:drawing>
+      </w:r>
+    </w:p>
+    <w:p>
+      <w:pPr>
+        <w:jc w:val="both"/>
+        <w:rPr>
+          <w:color w:val="0D0D0D" w:themeColor="text1" w:themeTint="F2"/>
+          <w:sz w:val="20"/>
+          <w:szCs w:val="20"/>
+        </w:rPr>
+      </w:pPr>
+    </w:p>
+    <w:p>
+      <w:pPr>
+        <w:pStyle w:val="ListParagraph"/>
+        <w:numPr>
+          <w:ilvl w:val="0"/>
+          <w:numId w:val="25"/>
+        </w:numPr>
+        <w:jc w:val="both"/>
+        <w:rPr>
+          <w:color w:val="0D0D0D" w:themeColor="text1" w:themeTint="F2"/>
+          <w:sz w:val="20"/>
+          <w:szCs w:val="20"/>
+        </w:rPr>
+      </w:pPr>
+      <w:r>
+        <w:rPr>
+          <w:color w:val="0D0D0D" w:themeColor="text1" w:themeTint="F2"/>
+          <w:sz w:val="20"/>
+          <w:szCs w:val="20"/>
+          <w:highlight w:val="cyan"/>
+        </w:rPr>
+        <w:t>&lt;meta charset="UTF-8"&gt;</w:t>
+      </w:r>
+      <w:r>
+        <w:rPr>
+          <w:color w:val="0D0D0D" w:themeColor="text1" w:themeTint="F2"/>
+          <w:sz w:val="20"/>
+          <w:szCs w:val="20"/>
+          <w:highlight w:val="cyan"/>
+        </w:rPr>
+        <w:t>:</w:t>
+      </w:r>
+      <w:r>
+        <w:rPr>
+          <w:color w:val="0D0D0D" w:themeColor="text1" w:themeTint="F2"/>
+          <w:sz w:val="20"/>
+          <w:szCs w:val="20"/>
+        </w:rPr>
+        <w:t xml:space="preserve">  helps to encoding the character, so that you can see it in digital format.</w:t>
+      </w:r>
+      <w:r>
+        <w:rPr>
+          <w:color w:val="0D0D0D" w:themeColor="text1" w:themeTint="F2"/>
+          <w:sz w:val="20"/>
+          <w:szCs w:val="20"/>
+        </w:rPr>
+        <w:t xml:space="preserve"> Here you can add multiple different encoding format.</w:t>
+      </w:r>
+      <w:r>
+        <w:rPr>
+          <w:color w:val="0D0D0D" w:themeColor="text1" w:themeTint="F2"/>
+          <w:sz w:val="20"/>
+          <w:szCs w:val="20"/>
+        </w:rPr>
+        <w:t xml:space="preserve"> UTF-8 supports multiple character like Chines, Arabic, French etc.</w:t>
+      </w:r>
+    </w:p>
+    <w:p>
+      <w:pPr>
+        <w:pStyle w:val="ListParagraph"/>
+        <w:jc w:val="both"/>
+        <w:rPr>
+          <w:color w:val="0D0D0D" w:themeColor="text1" w:themeTint="F2"/>
+          <w:sz w:val="20"/>
+          <w:szCs w:val="20"/>
+        </w:rPr>
+      </w:pPr>
+    </w:p>
+    <w:p>
+      <w:pPr>
+        <w:pStyle w:val="ListParagraph"/>
+        <w:numPr>
+          <w:ilvl w:val="0"/>
+          <w:numId w:val="25"/>
+        </w:numPr>
+        <w:spacing w:after="0"/>
+        <w:jc w:val="both"/>
+        <w:rPr>
+          <w:color w:val="0D0D0D" w:themeColor="text1" w:themeTint="F2"/>
+          <w:sz w:val="20"/>
+          <w:szCs w:val="20"/>
+        </w:rPr>
+      </w:pPr>
+      <w:r>
+        <w:rPr>
+          <w:color w:val="0D0D0D" w:themeColor="text1" w:themeTint="F2"/>
+          <w:sz w:val="20"/>
+          <w:szCs w:val="20"/>
+          <w:highlight w:val="cyan"/>
+        </w:rPr>
+        <w:t>&lt;meta http-equiv="X-UA-Compatible" content="IE=edge"&gt;</w:t>
+      </w:r>
+      <w:r>
+        <w:rPr>
+          <w:color w:val="0D0D0D" w:themeColor="text1" w:themeTint="F2"/>
+          <w:sz w:val="20"/>
+          <w:szCs w:val="20"/>
+          <w:highlight w:val="cyan"/>
+        </w:rPr>
+        <w:t>:</w:t>
+      </w:r>
+      <w:r>
+        <w:rPr>
+          <w:color w:val="0D0D0D" w:themeColor="text1" w:themeTint="F2"/>
+          <w:sz w:val="20"/>
+          <w:szCs w:val="20"/>
+        </w:rPr>
+        <w:t xml:space="preserve"> </w:t>
+      </w:r>
+      <w:r>
+        <w:rPr>
+          <w:color w:val="0D0D0D" w:themeColor="text1" w:themeTint="F2"/>
+          <w:sz w:val="20"/>
+          <w:szCs w:val="20"/>
+        </w:rPr>
+        <w:t xml:space="preserve">it helps to render the web pages using latest rendering engine. </w:t>
+      </w:r>
+    </w:p>
+    <w:p>
+      <w:pPr>
+        <w:spacing w:after="0"/>
+        <w:jc w:val="both"/>
+        <w:rPr>
+          <w:color w:val="0D0D0D" w:themeColor="text1" w:themeTint="F2"/>
+          <w:sz w:val="20"/>
+          <w:szCs w:val="20"/>
+        </w:rPr>
+      </w:pPr>
+    </w:p>
+    <w:p>
+      <w:pPr>
+        <w:pStyle w:val="ListParagraph"/>
+        <w:numPr>
+          <w:ilvl w:val="0"/>
+          <w:numId w:val="25"/>
+        </w:numPr>
+        <w:spacing w:after="0"/>
+        <w:jc w:val="both"/>
+        <w:rPr>
+          <w:color w:val="0D0D0D" w:themeColor="text1" w:themeTint="F2"/>
+          <w:sz w:val="20"/>
+          <w:szCs w:val="20"/>
+        </w:rPr>
+      </w:pPr>
+      <w:r>
+        <w:rPr>
+          <w:color w:val="0D0D0D" w:themeColor="text1" w:themeTint="F2"/>
+          <w:sz w:val="20"/>
+          <w:szCs w:val="20"/>
+          <w:highlight w:val="cyan"/>
+        </w:rPr>
+        <w:t>&lt;meta name="viewport" content="width=device-width, initial-scale=1.0"&gt;</w:t>
+      </w:r>
+      <w:r>
+        <w:rPr>
+          <w:color w:val="0D0D0D" w:themeColor="text1" w:themeTint="F2"/>
+          <w:sz w:val="20"/>
+          <w:szCs w:val="20"/>
+          <w:highlight w:val="cyan"/>
+        </w:rPr>
+        <w:t>:</w:t>
+      </w:r>
+      <w:r>
+        <w:rPr>
+          <w:color w:val="0D0D0D" w:themeColor="text1" w:themeTint="F2"/>
+          <w:sz w:val="20"/>
+          <w:szCs w:val="20"/>
+        </w:rPr>
+        <w:t xml:space="preserve"> </w:t>
+      </w:r>
+      <w:r>
+        <w:rPr>
+          <w:color w:val="0D0D0D" w:themeColor="text1" w:themeTint="F2"/>
+          <w:sz w:val="20"/>
+          <w:szCs w:val="20"/>
+        </w:rPr>
+        <w:t xml:space="preserve"> </w:t>
+      </w:r>
+    </w:p>
+    <w:p>
+      <w:pPr>
+        <w:ind w:firstLine="720"/>
+        <w:jc w:val="both"/>
+        <w:rPr>
+          <w:b/>
+          <w:bCs/>
+          <w:color w:val="0D0D0D" w:themeColor="text1" w:themeTint="F2"/>
+          <w:sz w:val="20"/>
+          <w:szCs w:val="20"/>
+        </w:rPr>
+      </w:pPr>
+    </w:p>
+    <w:p>
+      <w:pPr>
+        <w:ind w:left="360" w:firstLine="720"/>
+        <w:jc w:val="both"/>
+        <w:rPr>
+          <w:color w:val="0D0D0D" w:themeColor="text1" w:themeTint="F2"/>
+          <w:sz w:val="20"/>
+          <w:szCs w:val="20"/>
+        </w:rPr>
+      </w:pPr>
+      <w:r>
+        <w:rPr>
+          <w:b/>
+          <w:bCs/>
+          <w:color w:val="0D0D0D" w:themeColor="text1" w:themeTint="F2"/>
+          <w:sz w:val="20"/>
+          <w:szCs w:val="20"/>
+        </w:rPr>
+        <w:t>viewport</w:t>
+      </w:r>
+      <w:r>
+        <w:rPr>
+          <w:color w:val="0D0D0D" w:themeColor="text1" w:themeTint="F2"/>
+          <w:sz w:val="20"/>
+          <w:szCs w:val="20"/>
+        </w:rPr>
+        <w:t xml:space="preserve"> means a window (in a browser) where your content is showing/ display</w:t>
+      </w:r>
+      <w:r>
+        <w:rPr>
+          <w:color w:val="0D0D0D" w:themeColor="text1" w:themeTint="F2"/>
+          <w:sz w:val="20"/>
+          <w:szCs w:val="20"/>
+        </w:rPr>
+        <w:t>,</w:t>
+      </w:r>
+      <w:r>
+        <w:rPr>
+          <w:color w:val="0D0D0D" w:themeColor="text1" w:themeTint="F2"/>
+          <w:sz w:val="20"/>
+          <w:szCs w:val="20"/>
+        </w:rPr>
+        <w:t xml:space="preserve"> </w:t>
+      </w:r>
+    </w:p>
+    <w:p>
+      <w:pPr>
+        <w:ind w:left="360" w:firstLine="720"/>
+        <w:jc w:val="both"/>
+        <w:rPr>
+          <w:color w:val="0D0D0D" w:themeColor="text1" w:themeTint="F2"/>
+          <w:sz w:val="20"/>
+          <w:szCs w:val="20"/>
+        </w:rPr>
+      </w:pPr>
+      <w:r>
+        <w:rPr>
+          <w:b/>
+          <w:bCs/>
+          <w:color w:val="0D0D0D" w:themeColor="text1" w:themeTint="F2"/>
+          <w:sz w:val="20"/>
+          <w:szCs w:val="20"/>
+        </w:rPr>
+        <w:t>initial-scale=1.0</w:t>
+      </w:r>
+      <w:r>
+        <w:rPr>
+          <w:color w:val="0D0D0D" w:themeColor="text1" w:themeTint="F2"/>
+          <w:sz w:val="20"/>
+          <w:szCs w:val="20"/>
+        </w:rPr>
+        <w:t xml:space="preserve"> means window size is normal, </w:t>
+      </w:r>
+    </w:p>
+    <w:p>
+      <w:pPr>
+        <w:ind w:left="1080"/>
+        <w:jc w:val="both"/>
+        <w:rPr>
+          <w:color w:val="0D0D0D" w:themeColor="text1" w:themeTint="F2"/>
+          <w:sz w:val="20"/>
+          <w:szCs w:val="20"/>
+        </w:rPr>
+      </w:pPr>
+      <w:r>
+        <w:rPr>
+          <w:b/>
+          <w:bCs/>
+          <w:color w:val="0D0D0D" w:themeColor="text1" w:themeTint="F2"/>
+          <w:sz w:val="20"/>
+          <w:szCs w:val="20"/>
+        </w:rPr>
+        <w:t>content=’</w:t>
+      </w:r>
+      <w:r>
+        <w:rPr>
+          <w:color w:val="0D0D0D" w:themeColor="text1" w:themeTint="F2"/>
+          <w:sz w:val="20"/>
+          <w:szCs w:val="20"/>
+        </w:rPr>
+        <w:t>width=device-width</w:t>
+      </w:r>
+      <w:r>
+        <w:rPr>
+          <w:b/>
+          <w:bCs/>
+          <w:color w:val="0D0D0D" w:themeColor="text1" w:themeTint="F2"/>
+          <w:sz w:val="20"/>
+          <w:szCs w:val="20"/>
+        </w:rPr>
+        <w:t>’</w:t>
+      </w:r>
+      <w:r>
+        <w:rPr>
+          <w:color w:val="0D0D0D" w:themeColor="text1" w:themeTint="F2"/>
+          <w:sz w:val="20"/>
+          <w:szCs w:val="20"/>
+        </w:rPr>
+        <w:t xml:space="preserve"> means it helps to manage your content based on your devices like: laptop, mobile, tab, etc.</w:t>
+      </w:r>
     </w:p>
     <w:p>
       <w:pPr>
@@ -21415,6 +22009,119 @@
     </w:lvl>
   </w:abstractNum>
   <w:abstractNum w:abstractNumId="6" w15:restartNumberingAfterBreak="0">
+    <w:nsid w:val="1ACD53AE"/>
+    <w:multiLevelType w:val="hybridMultilevel"/>
+    <w:tmpl w:val="F92812A4"/>
+    <w:lvl w:ilvl="0" w:tplc="40090001">
+      <w:start w:val="1"/>
+      <w:numFmt w:val="bullet"/>
+      <w:lvlText w:val=""/>
+      <w:lvlJc w:val="left"/>
+      <w:pPr>
+        <w:ind w:left="720" w:hanging="360"/>
+      </w:pPr>
+      <w:rPr>
+        <w:rFonts w:ascii="Symbol" w:hAnsi="Symbol" w:hint="default"/>
+      </w:rPr>
+    </w:lvl>
+    <w:lvl w:ilvl="1" w:tplc="40090003" w:tentative="1">
+      <w:start w:val="1"/>
+      <w:numFmt w:val="bullet"/>
+      <w:lvlText w:val="o"/>
+      <w:lvlJc w:val="left"/>
+      <w:pPr>
+        <w:ind w:left="1440" w:hanging="360"/>
+      </w:pPr>
+      <w:rPr>
+        <w:rFonts w:ascii="Courier New" w:hAnsi="Courier New" w:cs="Courier New" w:hint="default"/>
+      </w:rPr>
+    </w:lvl>
+    <w:lvl w:ilvl="2" w:tplc="40090005" w:tentative="1">
+      <w:start w:val="1"/>
+      <w:numFmt w:val="bullet"/>
+      <w:lvlText w:val=""/>
+      <w:lvlJc w:val="left"/>
+      <w:pPr>
+        <w:ind w:left="2160" w:hanging="360"/>
+      </w:pPr>
+      <w:rPr>
+        <w:rFonts w:ascii="Wingdings" w:hAnsi="Wingdings" w:hint="default"/>
+      </w:rPr>
+    </w:lvl>
+    <w:lvl w:ilvl="3" w:tplc="40090001" w:tentative="1">
+      <w:start w:val="1"/>
+      <w:numFmt w:val="bullet"/>
+      <w:lvlText w:val=""/>
+      <w:lvlJc w:val="left"/>
+      <w:pPr>
+        <w:ind w:left="2880" w:hanging="360"/>
+      </w:pPr>
+      <w:rPr>
+        <w:rFonts w:ascii="Symbol" w:hAnsi="Symbol" w:hint="default"/>
+      </w:rPr>
+    </w:lvl>
+    <w:lvl w:ilvl="4" w:tplc="40090003" w:tentative="1">
+      <w:start w:val="1"/>
+      <w:numFmt w:val="bullet"/>
+      <w:lvlText w:val="o"/>
+      <w:lvlJc w:val="left"/>
+      <w:pPr>
+        <w:ind w:left="3600" w:hanging="360"/>
+      </w:pPr>
+      <w:rPr>
+        <w:rFonts w:ascii="Courier New" w:hAnsi="Courier New" w:cs="Courier New" w:hint="default"/>
+      </w:rPr>
+    </w:lvl>
+    <w:lvl w:ilvl="5" w:tplc="40090005" w:tentative="1">
+      <w:start w:val="1"/>
+      <w:numFmt w:val="bullet"/>
+      <w:lvlText w:val=""/>
+      <w:lvlJc w:val="left"/>
+      <w:pPr>
+        <w:ind w:left="4320" w:hanging="360"/>
+      </w:pPr>
+      <w:rPr>
+        <w:rFonts w:ascii="Wingdings" w:hAnsi="Wingdings" w:hint="default"/>
+      </w:rPr>
+    </w:lvl>
+    <w:lvl w:ilvl="6" w:tplc="40090001" w:tentative="1">
+      <w:start w:val="1"/>
+      <w:numFmt w:val="bullet"/>
+      <w:lvlText w:val=""/>
+      <w:lvlJc w:val="left"/>
+      <w:pPr>
+        <w:ind w:left="5040" w:hanging="360"/>
+      </w:pPr>
+      <w:rPr>
+        <w:rFonts w:ascii="Symbol" w:hAnsi="Symbol" w:hint="default"/>
+      </w:rPr>
+    </w:lvl>
+    <w:lvl w:ilvl="7" w:tplc="40090003" w:tentative="1">
+      <w:start w:val="1"/>
+      <w:numFmt w:val="bullet"/>
+      <w:lvlText w:val="o"/>
+      <w:lvlJc w:val="left"/>
+      <w:pPr>
+        <w:ind w:left="5760" w:hanging="360"/>
+      </w:pPr>
+      <w:rPr>
+        <w:rFonts w:ascii="Courier New" w:hAnsi="Courier New" w:cs="Courier New" w:hint="default"/>
+      </w:rPr>
+    </w:lvl>
+    <w:lvl w:ilvl="8" w:tplc="40090005" w:tentative="1">
+      <w:start w:val="1"/>
+      <w:numFmt w:val="bullet"/>
+      <w:lvlText w:val=""/>
+      <w:lvlJc w:val="left"/>
+      <w:pPr>
+        <w:ind w:left="6480" w:hanging="360"/>
+      </w:pPr>
+      <w:rPr>
+        <w:rFonts w:ascii="Wingdings" w:hAnsi="Wingdings" w:hint="default"/>
+      </w:rPr>
+    </w:lvl>
+  </w:abstractNum>
+  <w:abstractNum w:abstractNumId="7" w15:restartNumberingAfterBreak="0">
     <w:nsid w:val="1C977507"/>
     <w:multiLevelType w:val="multilevel"/>
     <w:tmpl w:val="994434B4"/>
@@ -21531,7 +22238,7 @@
       </w:pPr>
     </w:lvl>
   </w:abstractNum>
-  <w:abstractNum w:abstractNumId="7" w15:restartNumberingAfterBreak="0">
+  <w:abstractNum w:abstractNumId="8" w15:restartNumberingAfterBreak="0">
     <w:nsid w:val="1DC11D60"/>
     <w:multiLevelType w:val="multilevel"/>
     <w:tmpl w:val="59A69BBC"/>
@@ -21647,7 +22354,7 @@
       </w:pPr>
     </w:lvl>
   </w:abstractNum>
-  <w:abstractNum w:abstractNumId="8" w15:restartNumberingAfterBreak="0">
+  <w:abstractNum w:abstractNumId="9" w15:restartNumberingAfterBreak="0">
     <w:nsid w:val="1F9B2E8E"/>
     <w:multiLevelType w:val="multilevel"/>
     <w:tmpl w:val="88A81B0C"/>
@@ -21796,7 +22503,7 @@
       </w:rPr>
     </w:lvl>
   </w:abstractNum>
-  <w:abstractNum w:abstractNumId="9" w15:restartNumberingAfterBreak="0">
+  <w:abstractNum w:abstractNumId="10" w15:restartNumberingAfterBreak="0">
     <w:nsid w:val="2CEE5B36"/>
     <w:multiLevelType w:val="hybridMultilevel"/>
     <w:tmpl w:val="BCA82238"/>
@@ -21882,7 +22589,7 @@
       </w:pPr>
     </w:lvl>
   </w:abstractNum>
-  <w:abstractNum w:abstractNumId="10" w15:restartNumberingAfterBreak="0">
+  <w:abstractNum w:abstractNumId="11" w15:restartNumberingAfterBreak="0">
     <w:nsid w:val="2E622A29"/>
     <w:multiLevelType w:val="multilevel"/>
     <w:tmpl w:val="44527FA0"/>
@@ -21995,7 +22702,7 @@
       </w:pPr>
     </w:lvl>
   </w:abstractNum>
-  <w:abstractNum w:abstractNumId="11" w15:restartNumberingAfterBreak="0">
+  <w:abstractNum w:abstractNumId="12" w15:restartNumberingAfterBreak="0">
     <w:nsid w:val="2E955536"/>
     <w:multiLevelType w:val="hybridMultilevel"/>
     <w:tmpl w:val="6C5C694C"/>
@@ -22108,7 +22815,7 @@
       </w:rPr>
     </w:lvl>
   </w:abstractNum>
-  <w:abstractNum w:abstractNumId="12" w15:restartNumberingAfterBreak="0">
+  <w:abstractNum w:abstractNumId="13" w15:restartNumberingAfterBreak="0">
     <w:nsid w:val="33295D80"/>
     <w:multiLevelType w:val="multilevel"/>
     <w:tmpl w:val="708E7BD2"/>
@@ -22221,7 +22928,7 @@
       </w:pPr>
     </w:lvl>
   </w:abstractNum>
-  <w:abstractNum w:abstractNumId="13" w15:restartNumberingAfterBreak="0">
+  <w:abstractNum w:abstractNumId="14" w15:restartNumberingAfterBreak="0">
     <w:nsid w:val="3F571AEE"/>
     <w:multiLevelType w:val="multilevel"/>
     <w:tmpl w:val="994434B4"/>
@@ -22338,7 +23045,7 @@
       </w:pPr>
     </w:lvl>
   </w:abstractNum>
-  <w:abstractNum w:abstractNumId="14" w15:restartNumberingAfterBreak="0">
+  <w:abstractNum w:abstractNumId="15" w15:restartNumberingAfterBreak="0">
     <w:nsid w:val="47FC4421"/>
     <w:multiLevelType w:val="multilevel"/>
     <w:tmpl w:val="B6183DE8"/>
@@ -22459,7 +23166,7 @@
       </w:pPr>
     </w:lvl>
   </w:abstractNum>
-  <w:abstractNum w:abstractNumId="15" w15:restartNumberingAfterBreak="0">
+  <w:abstractNum w:abstractNumId="16" w15:restartNumberingAfterBreak="0">
     <w:nsid w:val="488428CE"/>
     <w:multiLevelType w:val="multilevel"/>
     <w:tmpl w:val="E1B8DCA8"/>
@@ -22577,7 +23284,7 @@
       </w:pPr>
     </w:lvl>
   </w:abstractNum>
-  <w:abstractNum w:abstractNumId="16" w15:restartNumberingAfterBreak="0">
+  <w:abstractNum w:abstractNumId="17" w15:restartNumberingAfterBreak="0">
     <w:nsid w:val="4D1144D4"/>
     <w:multiLevelType w:val="multilevel"/>
     <w:tmpl w:val="59A69BBC"/>
@@ -22693,7 +23400,7 @@
       </w:pPr>
     </w:lvl>
   </w:abstractNum>
-  <w:abstractNum w:abstractNumId="17" w15:restartNumberingAfterBreak="0">
+  <w:abstractNum w:abstractNumId="18" w15:restartNumberingAfterBreak="0">
     <w:nsid w:val="58AB6747"/>
     <w:multiLevelType w:val="multilevel"/>
     <w:tmpl w:val="0C489166"/>
@@ -22811,7 +23518,7 @@
       </w:pPr>
     </w:lvl>
   </w:abstractNum>
-  <w:abstractNum w:abstractNumId="18" w15:restartNumberingAfterBreak="0">
+  <w:abstractNum w:abstractNumId="19" w15:restartNumberingAfterBreak="0">
     <w:nsid w:val="63767B99"/>
     <w:multiLevelType w:val="multilevel"/>
     <w:tmpl w:val="721AC912"/>
@@ -22929,7 +23636,7 @@
       </w:pPr>
     </w:lvl>
   </w:abstractNum>
-  <w:abstractNum w:abstractNumId="19" w15:restartNumberingAfterBreak="0">
+  <w:abstractNum w:abstractNumId="20" w15:restartNumberingAfterBreak="0">
     <w:nsid w:val="63BE4B42"/>
     <w:multiLevelType w:val="hybridMultilevel"/>
     <w:tmpl w:val="C5481864"/>
@@ -23042,7 +23749,7 @@
       </w:rPr>
     </w:lvl>
   </w:abstractNum>
-  <w:abstractNum w:abstractNumId="20" w15:restartNumberingAfterBreak="0">
+  <w:abstractNum w:abstractNumId="21" w15:restartNumberingAfterBreak="0">
     <w:nsid w:val="68B95A59"/>
     <w:multiLevelType w:val="multilevel"/>
     <w:tmpl w:val="123E59F4"/>
@@ -23159,7 +23866,7 @@
       </w:pPr>
     </w:lvl>
   </w:abstractNum>
-  <w:abstractNum w:abstractNumId="21" w15:restartNumberingAfterBreak="0">
+  <w:abstractNum w:abstractNumId="22" w15:restartNumberingAfterBreak="0">
     <w:nsid w:val="6A3A05B3"/>
     <w:multiLevelType w:val="multilevel"/>
     <w:tmpl w:val="B6F0A234"/>
@@ -23277,7 +23984,7 @@
       </w:pPr>
     </w:lvl>
   </w:abstractNum>
-  <w:abstractNum w:abstractNumId="22" w15:restartNumberingAfterBreak="0">
+  <w:abstractNum w:abstractNumId="23" w15:restartNumberingAfterBreak="0">
     <w:nsid w:val="7A9E56FF"/>
     <w:multiLevelType w:val="multilevel"/>
     <w:tmpl w:val="994434B4"/>
@@ -23394,7 +24101,7 @@
       </w:pPr>
     </w:lvl>
   </w:abstractNum>
-  <w:abstractNum w:abstractNumId="23" w15:restartNumberingAfterBreak="0">
+  <w:abstractNum w:abstractNumId="24" w15:restartNumberingAfterBreak="0">
     <w:nsid w:val="7C1044EF"/>
     <w:multiLevelType w:val="multilevel"/>
     <w:tmpl w:val="7F08E280"/>
@@ -23544,46 +24251,46 @@
     </w:lvl>
   </w:abstractNum>
   <w:num w:numId="1" w16cid:durableId="884877505">
-    <w:abstractNumId w:val="9"/>
+    <w:abstractNumId w:val="10"/>
   </w:num>
   <w:num w:numId="2" w16cid:durableId="531191304">
-    <w:abstractNumId w:val="12"/>
+    <w:abstractNumId w:val="13"/>
   </w:num>
   <w:num w:numId="3" w16cid:durableId="869534117">
-    <w:abstractNumId w:val="7"/>
+    <w:abstractNumId w:val="8"/>
   </w:num>
   <w:num w:numId="4" w16cid:durableId="1632437459">
+    <w:abstractNumId w:val="17"/>
+  </w:num>
+  <w:num w:numId="5" w16cid:durableId="782502024">
+    <w:abstractNumId w:val="15"/>
+  </w:num>
+  <w:num w:numId="6" w16cid:durableId="1260527562">
     <w:abstractNumId w:val="16"/>
   </w:num>
-  <w:num w:numId="5" w16cid:durableId="782502024">
-    <w:abstractNumId w:val="14"/>
+  <w:num w:numId="7" w16cid:durableId="265385477">
+    <w:abstractNumId w:val="19"/>
   </w:num>
-  <w:num w:numId="6" w16cid:durableId="1260527562">
-    <w:abstractNumId w:val="15"/>
+  <w:num w:numId="8" w16cid:durableId="1218510937">
+    <w:abstractNumId w:val="11"/>
   </w:num>
-  <w:num w:numId="7" w16cid:durableId="265385477">
+  <w:num w:numId="9" w16cid:durableId="1489324913">
     <w:abstractNumId w:val="18"/>
   </w:num>
-  <w:num w:numId="8" w16cid:durableId="1218510937">
-    <w:abstractNumId w:val="10"/>
-  </w:num>
-  <w:num w:numId="9" w16cid:durableId="1489324913">
-    <w:abstractNumId w:val="17"/>
-  </w:num>
   <w:num w:numId="10" w16cid:durableId="988560916">
-    <w:abstractNumId w:val="20"/>
+    <w:abstractNumId w:val="21"/>
   </w:num>
   <w:num w:numId="11" w16cid:durableId="1073432193">
     <w:abstractNumId w:val="3"/>
   </w:num>
   <w:num w:numId="12" w16cid:durableId="2132629794">
-    <w:abstractNumId w:val="21"/>
+    <w:abstractNumId w:val="22"/>
   </w:num>
   <w:num w:numId="13" w16cid:durableId="853497733">
     <w:abstractNumId w:val="1"/>
   </w:num>
   <w:num w:numId="14" w16cid:durableId="886916117">
-    <w:abstractNumId w:val="8"/>
+    <w:abstractNumId w:val="9"/>
   </w:num>
   <w:num w:numId="15" w16cid:durableId="1227106122">
     <w:abstractNumId w:val="2"/>
@@ -23592,28 +24299,31 @@
     <w:abstractNumId w:val="5"/>
   </w:num>
   <w:num w:numId="17" w16cid:durableId="726612410">
-    <w:abstractNumId w:val="22"/>
+    <w:abstractNumId w:val="23"/>
   </w:num>
   <w:num w:numId="18" w16cid:durableId="543443808">
-    <w:abstractNumId w:val="13"/>
+    <w:abstractNumId w:val="14"/>
   </w:num>
   <w:num w:numId="19" w16cid:durableId="1836215530">
-    <w:abstractNumId w:val="6"/>
+    <w:abstractNumId w:val="7"/>
   </w:num>
   <w:num w:numId="20" w16cid:durableId="1144469168">
-    <w:abstractNumId w:val="11"/>
+    <w:abstractNumId w:val="12"/>
   </w:num>
   <w:num w:numId="21" w16cid:durableId="684401945">
-    <w:abstractNumId w:val="19"/>
+    <w:abstractNumId w:val="20"/>
   </w:num>
   <w:num w:numId="22" w16cid:durableId="562134773">
-    <w:abstractNumId w:val="23"/>
+    <w:abstractNumId w:val="24"/>
   </w:num>
   <w:num w:numId="23" w16cid:durableId="807212022">
     <w:abstractNumId w:val="0"/>
   </w:num>
   <w:num w:numId="24" w16cid:durableId="1566793154">
     <w:abstractNumId w:val="4"/>
+  </w:num>
+  <w:num w:numId="25" w16cid:durableId="1671907036">
+    <w:abstractNumId w:val="6"/>
   </w:num>
 </w:numbering>
 </file>

</xml_diff>

<commit_message>
Day 09: learn CSS from Code with Harry
</commit_message>
<xml_diff>
--- a/0. Notes/1. Notes.docx
+++ b/0. Notes/1. Notes.docx
@@ -2463,7 +2463,7 @@
           <w:szCs w:val="20"/>
         </w:rPr>
       </w:pPr>
-      <w:hyperlink r:id="rId5" w:history="1">
+      <w:hyperlink r:id="rId6" w:history="1">
         <w:r>
           <w:rPr>
             <w:rStyle w:val="Hyperlink"/>
@@ -3761,7 +3761,7 @@
         <w:lastRenderedPageBreak/>
         <w:t xml:space="preserve">A DNS server is a computer with a database containing the public IP addresses associate with the name of the websites an IP address brings a user to. DNS act like a phonebook of internet. Whenever people type the domain names, like </w:t>
       </w:r>
-      <w:hyperlink r:id="rId6" w:history="1">
+      <w:hyperlink r:id="rId7" w:history="1">
         <w:r>
           <w:rPr>
             <w:rStyle w:val="Hyperlink"/>
@@ -3780,7 +3780,7 @@
         </w:rPr>
         <w:t xml:space="preserve">, </w:t>
       </w:r>
-      <w:hyperlink r:id="rId7" w:history="1">
+      <w:hyperlink r:id="rId8" w:history="1">
         <w:r>
           <w:rPr>
             <w:rStyle w:val="Hyperlink"/>
@@ -4307,7 +4307,7 @@
                     </pic:cNvPicPr>
                   </pic:nvPicPr>
                   <pic:blipFill>
-                    <a:blip r:embed="rId8">
+                    <a:blip r:embed="rId9">
                       <a:extLst>
                         <a:ext uri="{28A0092B-C50C-407E-A947-70E740481C1C}">
                           <a14:useLocalDpi xmlns:a14="http://schemas.microsoft.com/office/drawing/2010/main" val="0"/>
@@ -4385,7 +4385,7 @@
                     <pic:cNvPicPr/>
                   </pic:nvPicPr>
                   <pic:blipFill>
-                    <a:blip r:embed="rId9">
+                    <a:blip r:embed="rId10">
                       <a:extLst>
                         <a:ext uri="{28A0092B-C50C-407E-A947-70E740481C1C}">
                           <a14:useLocalDpi xmlns:a14="http://schemas.microsoft.com/office/drawing/2010/main" val="0"/>
@@ -4445,7 +4445,7 @@
                     <pic:cNvPicPr/>
                   </pic:nvPicPr>
                   <pic:blipFill>
-                    <a:blip r:embed="rId10">
+                    <a:blip r:embed="rId11">
                       <a:extLst>
                         <a:ext uri="{28A0092B-C50C-407E-A947-70E740481C1C}">
                           <a14:useLocalDpi xmlns:a14="http://schemas.microsoft.com/office/drawing/2010/main" val="0"/>
@@ -6321,7 +6321,7 @@
         </w:rPr>
         <w:t xml:space="preserve"> </w:t>
       </w:r>
-      <w:hyperlink r:id="rId11" w:history="1">
+      <w:hyperlink r:id="rId12" w:history="1">
         <w:r>
           <w:rPr>
             <w:rStyle w:val="Hyperlink"/>
@@ -6373,7 +6373,7 @@
         </w:rPr>
         <w:t xml:space="preserve">    </w:t>
       </w:r>
-      <w:hyperlink r:id="rId12" w:history="1">
+      <w:hyperlink r:id="rId13" w:history="1">
         <w:r>
           <w:rPr>
             <w:rStyle w:val="Hyperlink"/>
@@ -9174,7 +9174,7 @@
         </w:rPr>
         <w:t>"h</w:t>
       </w:r>
-      <w:hyperlink r:id="rId13" w:history="1">
+      <w:hyperlink r:id="rId14" w:history="1">
         <w:r>
           <w:rPr>
             <w:rStyle w:val="Hyperlink"/>
@@ -11427,7 +11427,7 @@
         </w:rPr>
         <w:t>&lt;a href=</w:t>
       </w:r>
-      <w:hyperlink r:id="rId14" w:history="1">
+      <w:hyperlink r:id="rId15" w:history="1">
         <w:r>
           <w:rPr>
             <w:rStyle w:val="Hyperlink"/>
@@ -11463,7 +11463,7 @@
         </w:rPr>
         <w:t>&lt;a href=</w:t>
       </w:r>
-      <w:hyperlink r:id="rId15" w:history="1">
+      <w:hyperlink r:id="rId16" w:history="1">
         <w:r>
           <w:rPr>
             <w:rStyle w:val="Hyperlink"/>
@@ -16568,7 +16568,25 @@
           <w:sz w:val="20"/>
           <w:szCs w:val="20"/>
         </w:rPr>
-        <w:t>&lt;li&gt; AbQ &lt;/li&gt;</w:t>
+        <w:t xml:space="preserve">&lt;li&gt; </w:t>
+      </w:r>
+      <w:proofErr w:type="spellStart"/>
+      <w:r>
+        <w:rPr>
+          <w:color w:val="0D0D0D" w:themeColor="text1" w:themeTint="F2"/>
+          <w:sz w:val="20"/>
+          <w:szCs w:val="20"/>
+        </w:rPr>
+        <w:t>AbQ</w:t>
+      </w:r>
+      <w:proofErr w:type="spellEnd"/>
+      <w:r>
+        <w:rPr>
+          <w:color w:val="0D0D0D" w:themeColor="text1" w:themeTint="F2"/>
+          <w:sz w:val="20"/>
+          <w:szCs w:val="20"/>
+        </w:rPr>
+        <w:t xml:space="preserve"> &lt;/li&gt;</w:t>
       </w:r>
     </w:p>
     <w:p>
@@ -18226,7 +18244,29 @@
           <w:sz w:val="20"/>
           <w:szCs w:val="20"/>
         </w:rPr>
-        <w:t>What is rowspan, colspan.</w:t>
+        <w:t xml:space="preserve">What is rowspan, </w:t>
+      </w:r>
+      <w:proofErr w:type="spellStart"/>
+      <w:r>
+        <w:rPr>
+          <w:b/>
+          <w:bCs/>
+          <w:color w:val="833C0B" w:themeColor="accent2" w:themeShade="80"/>
+          <w:sz w:val="20"/>
+          <w:szCs w:val="20"/>
+        </w:rPr>
+        <w:t>colspan</w:t>
+      </w:r>
+      <w:proofErr w:type="spellEnd"/>
+      <w:r>
+        <w:rPr>
+          <w:b/>
+          <w:bCs/>
+          <w:color w:val="833C0B" w:themeColor="accent2" w:themeShade="80"/>
+          <w:sz w:val="20"/>
+          <w:szCs w:val="20"/>
+        </w:rPr>
+        <w:t>.</w:t>
       </w:r>
     </w:p>
     <w:p>
@@ -18308,15 +18348,27 @@
           <w:szCs w:val="20"/>
         </w:rPr>
       </w:pPr>
-      <w:r>
-        <w:rPr>
-          <w:b/>
-          <w:bCs/>
-          <w:color w:val="0D0D0D" w:themeColor="text1" w:themeTint="F2"/>
-          <w:sz w:val="20"/>
-          <w:szCs w:val="20"/>
-        </w:rPr>
-        <w:t>colspan:</w:t>
+      <w:proofErr w:type="spellStart"/>
+      <w:r>
+        <w:rPr>
+          <w:b/>
+          <w:bCs/>
+          <w:color w:val="0D0D0D" w:themeColor="text1" w:themeTint="F2"/>
+          <w:sz w:val="20"/>
+          <w:szCs w:val="20"/>
+        </w:rPr>
+        <w:t>colspan</w:t>
+      </w:r>
+      <w:proofErr w:type="spellEnd"/>
+      <w:r>
+        <w:rPr>
+          <w:b/>
+          <w:bCs/>
+          <w:color w:val="0D0D0D" w:themeColor="text1" w:themeTint="F2"/>
+          <w:sz w:val="20"/>
+          <w:szCs w:val="20"/>
+        </w:rPr>
+        <w:t>:</w:t>
       </w:r>
       <w:r>
         <w:rPr>
@@ -19851,17 +19903,7 @@
           <w:sz w:val="20"/>
           <w:szCs w:val="20"/>
         </w:rPr>
-        <w:t xml:space="preserve">Day: </w:t>
-      </w:r>
-      <w:r>
-        <w:rPr>
-          <w:b/>
-          <w:bCs/>
-          <w:color w:val="385623" w:themeColor="accent6" w:themeShade="80"/>
-          <w:sz w:val="20"/>
-          <w:szCs w:val="20"/>
-        </w:rPr>
-        <w:t>25</w:t>
+        <w:t>Day: 25</w:t>
       </w:r>
       <w:r>
         <w:rPr>
@@ -20847,7 +20889,7 @@
                     <pic:cNvPicPr/>
                   </pic:nvPicPr>
                   <pic:blipFill>
-                    <a:blip r:embed="rId16">
+                    <a:blip r:embed="rId17">
                       <a:extLst>
                         <a:ext uri="{28A0092B-C50C-407E-A947-70E740481C1C}">
                           <a14:useLocalDpi xmlns:a14="http://schemas.microsoft.com/office/drawing/2010/main" val="0"/>
@@ -20905,16 +20947,7 @@
           <w:szCs w:val="20"/>
           <w:highlight w:val="cyan"/>
         </w:rPr>
-        <w:t>&lt;meta charset="UTF-8"&gt;</w:t>
-      </w:r>
-      <w:r>
-        <w:rPr>
-          <w:color w:val="0D0D0D" w:themeColor="text1" w:themeTint="F2"/>
-          <w:sz w:val="20"/>
-          <w:szCs w:val="20"/>
-          <w:highlight w:val="cyan"/>
-        </w:rPr>
-        <w:t>:</w:t>
+        <w:t>&lt;meta charset="UTF-8"&gt;:</w:t>
       </w:r>
       <w:r>
         <w:rPr>
@@ -20974,16 +21007,7 @@
           <w:szCs w:val="20"/>
           <w:highlight w:val="cyan"/>
         </w:rPr>
-        <w:t>&lt;meta http-equiv="X-UA-Compatible" content="IE=edge"&gt;</w:t>
-      </w:r>
-      <w:r>
-        <w:rPr>
-          <w:color w:val="0D0D0D" w:themeColor="text1" w:themeTint="F2"/>
-          <w:sz w:val="20"/>
-          <w:szCs w:val="20"/>
-          <w:highlight w:val="cyan"/>
-        </w:rPr>
-        <w:t>:</w:t>
+        <w:t>&lt;meta http-equiv="X-UA-Compatible" content="IE=edge"&gt;:</w:t>
       </w:r>
       <w:r>
         <w:rPr>
@@ -21035,16 +21059,7 @@
           <w:szCs w:val="20"/>
           <w:highlight w:val="cyan"/>
         </w:rPr>
-        <w:t>&lt;meta name="viewport" content="width=device-width, initial-scale=1.0"&gt;</w:t>
-      </w:r>
-      <w:r>
-        <w:rPr>
-          <w:color w:val="0D0D0D" w:themeColor="text1" w:themeTint="F2"/>
-          <w:sz w:val="20"/>
-          <w:szCs w:val="20"/>
-          <w:highlight w:val="cyan"/>
-        </w:rPr>
-        <w:t>:</w:t>
+        <w:t>&lt;meta name="viewport" content="width=device-width, initial-scale=1.0"&gt;:</w:t>
       </w:r>
       <w:r>
         <w:rPr>
@@ -21196,6 +21211,3130 @@
         </w:rPr>
         <w:t xml:space="preserve"> means it helps to manage your content based on your devices like: laptop, mobile, tab, etc.</w:t>
       </w:r>
+    </w:p>
+    <w:p>
+      <w:pPr>
+        <w:jc w:val="both"/>
+        <w:rPr>
+          <w:color w:val="0D0D0D" w:themeColor="text1" w:themeTint="F2"/>
+          <w:sz w:val="20"/>
+          <w:szCs w:val="20"/>
+        </w:rPr>
+      </w:pPr>
+    </w:p>
+    <w:p>
+      <w:pPr>
+        <w:jc w:val="both"/>
+        <w:rPr>
+          <w:b/>
+          <w:bCs/>
+          <w:color w:val="0D0D0D" w:themeColor="text1" w:themeTint="F2"/>
+          <w:sz w:val="20"/>
+          <w:szCs w:val="20"/>
+        </w:rPr>
+      </w:pPr>
+      <w:r>
+        <w:rPr>
+          <w:b/>
+          <w:bCs/>
+          <w:color w:val="0D0D0D" w:themeColor="text1" w:themeTint="F2"/>
+          <w:sz w:val="20"/>
+          <w:szCs w:val="20"/>
+        </w:rPr>
+        <w:t>How to add ‘google map’ in html.</w:t>
+      </w:r>
+    </w:p>
+    <w:p>
+      <w:pPr>
+        <w:jc w:val="both"/>
+        <w:rPr>
+          <w:color w:val="0D0D0D" w:themeColor="text1" w:themeTint="F2"/>
+          <w:sz w:val="20"/>
+          <w:szCs w:val="20"/>
+        </w:rPr>
+      </w:pPr>
+    </w:p>
+    <w:p>
+      <w:pPr>
+        <w:jc w:val="both"/>
+        <w:rPr>
+          <w:color w:val="0D0D0D" w:themeColor="text1" w:themeTint="F2"/>
+          <w:sz w:val="20"/>
+          <w:szCs w:val="20"/>
+        </w:rPr>
+      </w:pPr>
+    </w:p>
+    <w:p>
+      <w:pPr>
+        <w:jc w:val="both"/>
+        <w:rPr>
+          <w:color w:val="0D0D0D" w:themeColor="text1" w:themeTint="F2"/>
+          <w:sz w:val="20"/>
+          <w:szCs w:val="20"/>
+        </w:rPr>
+      </w:pPr>
+    </w:p>
+    <w:p>
+      <w:pPr>
+        <w:jc w:val="both"/>
+        <w:rPr>
+          <w:color w:val="0D0D0D" w:themeColor="text1" w:themeTint="F2"/>
+          <w:sz w:val="20"/>
+          <w:szCs w:val="20"/>
+        </w:rPr>
+      </w:pPr>
+    </w:p>
+    <w:p>
+      <w:pPr>
+        <w:jc w:val="both"/>
+        <w:rPr>
+          <w:b/>
+          <w:bCs/>
+          <w:color w:val="7030A0"/>
+          <w:sz w:val="24"/>
+          <w:szCs w:val="24"/>
+        </w:rPr>
+      </w:pPr>
+      <w:r>
+        <w:rPr>
+          <w:b/>
+          <w:bCs/>
+          <w:color w:val="7030A0"/>
+          <w:sz w:val="24"/>
+          <w:szCs w:val="24"/>
+        </w:rPr>
+        <w:lastRenderedPageBreak/>
+        <w:t>CSS</w:t>
+      </w:r>
+    </w:p>
+    <w:p>
+      <w:pPr>
+        <w:jc w:val="both"/>
+        <w:rPr>
+          <w:b/>
+          <w:bCs/>
+          <w:color w:val="385623" w:themeColor="accent6" w:themeShade="80"/>
+          <w:sz w:val="20"/>
+          <w:szCs w:val="20"/>
+        </w:rPr>
+      </w:pPr>
+      <w:r>
+        <w:rPr>
+          <w:b/>
+          <w:bCs/>
+          <w:color w:val="385623" w:themeColor="accent6" w:themeShade="80"/>
+          <w:sz w:val="20"/>
+          <w:szCs w:val="20"/>
+        </w:rPr>
+        <w:t>Day: 30</w:t>
+      </w:r>
+      <w:r>
+        <w:rPr>
+          <w:b/>
+          <w:bCs/>
+          <w:color w:val="385623" w:themeColor="accent6" w:themeShade="80"/>
+          <w:sz w:val="20"/>
+          <w:szCs w:val="20"/>
+        </w:rPr>
+        <w:t>-05-2023</w:t>
+      </w:r>
+    </w:p>
+    <w:p>
+      <w:pPr>
+        <w:jc w:val="both"/>
+        <w:rPr>
+          <w:color w:val="0D0D0D" w:themeColor="text1" w:themeTint="F2"/>
+          <w:sz w:val="20"/>
+          <w:szCs w:val="20"/>
+        </w:rPr>
+      </w:pPr>
+      <w:r>
+        <w:rPr>
+          <w:b/>
+          <w:bCs/>
+          <w:color w:val="0D0D0D" w:themeColor="text1" w:themeTint="F2"/>
+          <w:sz w:val="20"/>
+          <w:szCs w:val="20"/>
+        </w:rPr>
+        <w:t>What is DOM? And DOM manipulation?</w:t>
+      </w:r>
+    </w:p>
+    <w:p>
+      <w:pPr>
+        <w:jc w:val="both"/>
+        <w:rPr>
+          <w:color w:val="0D0D0D" w:themeColor="text1" w:themeTint="F2"/>
+          <w:sz w:val="20"/>
+          <w:szCs w:val="20"/>
+        </w:rPr>
+      </w:pPr>
+    </w:p>
+    <w:p>
+      <w:pPr>
+        <w:jc w:val="both"/>
+        <w:rPr>
+          <w:color w:val="0D0D0D" w:themeColor="text1" w:themeTint="F2"/>
+          <w:sz w:val="20"/>
+          <w:szCs w:val="20"/>
+        </w:rPr>
+      </w:pPr>
+    </w:p>
+    <w:p>
+      <w:pPr>
+        <w:jc w:val="both"/>
+        <w:rPr>
+          <w:b/>
+          <w:bCs/>
+          <w:color w:val="0D0D0D" w:themeColor="text1" w:themeTint="F2"/>
+          <w:sz w:val="20"/>
+          <w:szCs w:val="20"/>
+        </w:rPr>
+      </w:pPr>
+      <w:r>
+        <w:rPr>
+          <w:b/>
+          <w:bCs/>
+          <w:color w:val="0D0D0D" w:themeColor="text1" w:themeTint="F2"/>
+          <w:sz w:val="20"/>
+          <w:szCs w:val="20"/>
+        </w:rPr>
+        <w:t>Difference between “id” and “class” in html.</w:t>
+      </w:r>
+    </w:p>
+    <w:p>
+      <w:pPr>
+        <w:jc w:val="both"/>
+        <w:rPr>
+          <w:color w:val="0D0D0D" w:themeColor="text1" w:themeTint="F2"/>
+          <w:sz w:val="20"/>
+          <w:szCs w:val="20"/>
+        </w:rPr>
+      </w:pPr>
+    </w:p>
+    <w:p>
+      <w:pPr>
+        <w:jc w:val="both"/>
+        <w:rPr>
+          <w:color w:val="0D0D0D" w:themeColor="text1" w:themeTint="F2"/>
+          <w:sz w:val="20"/>
+          <w:szCs w:val="20"/>
+        </w:rPr>
+      </w:pPr>
+    </w:p>
+    <w:p>
+      <w:pPr>
+        <w:jc w:val="both"/>
+        <w:rPr>
+          <w:color w:val="0D0D0D" w:themeColor="text1" w:themeTint="F2"/>
+          <w:sz w:val="20"/>
+          <w:szCs w:val="20"/>
+        </w:rPr>
+      </w:pPr>
+      <w:r>
+        <w:rPr>
+          <w:color w:val="0D0D0D" w:themeColor="text1" w:themeTint="F2"/>
+          <w:sz w:val="20"/>
+          <w:szCs w:val="20"/>
+        </w:rPr>
+        <w:t>Suppose you design a tag using two same class names in css, then second class helps to override the design of the first-class design.</w:t>
+      </w:r>
+    </w:p>
+    <w:p>
+      <w:pPr>
+        <w:ind w:left="2880"/>
+        <w:jc w:val="both"/>
+        <w:rPr>
+          <w:color w:val="0D0D0D" w:themeColor="text1" w:themeTint="F2"/>
+          <w:sz w:val="20"/>
+          <w:szCs w:val="20"/>
+        </w:rPr>
+      </w:pPr>
+      <w:r>
+        <w:rPr>
+          <w:color w:val="0D0D0D" w:themeColor="text1" w:themeTint="F2"/>
+          <w:sz w:val="20"/>
+          <w:szCs w:val="20"/>
+        </w:rPr>
+        <w:t>&lt;div class</w:t>
+      </w:r>
+      <w:r>
+        <w:rPr>
+          <w:color w:val="0D0D0D" w:themeColor="text1" w:themeTint="F2"/>
+          <w:sz w:val="20"/>
+          <w:szCs w:val="20"/>
+        </w:rPr>
+        <w:t>=” first</w:t>
+      </w:r>
+      <w:r>
+        <w:rPr>
+          <w:color w:val="0D0D0D" w:themeColor="text1" w:themeTint="F2"/>
+          <w:sz w:val="20"/>
+          <w:szCs w:val="20"/>
+        </w:rPr>
+        <w:t xml:space="preserve"> second”&gt; &lt;/div&gt;</w:t>
+      </w:r>
+    </w:p>
+    <w:p>
+      <w:pPr>
+        <w:spacing w:after="0"/>
+        <w:ind w:left="2880"/>
+        <w:jc w:val="both"/>
+        <w:rPr>
+          <w:color w:val="0D0D0D" w:themeColor="text1" w:themeTint="F2"/>
+          <w:sz w:val="20"/>
+          <w:szCs w:val="20"/>
+        </w:rPr>
+      </w:pPr>
+      <w:r>
+        <w:rPr>
+          <w:color w:val="0D0D0D" w:themeColor="text1" w:themeTint="F2"/>
+          <w:sz w:val="20"/>
+          <w:szCs w:val="20"/>
+        </w:rPr>
+        <w:t>&lt;style&gt;</w:t>
+      </w:r>
+    </w:p>
+    <w:p>
+      <w:pPr>
+        <w:spacing w:after="0"/>
+        <w:ind w:left="3600"/>
+        <w:jc w:val="both"/>
+        <w:rPr>
+          <w:color w:val="0D0D0D" w:themeColor="text1" w:themeTint="F2"/>
+          <w:sz w:val="20"/>
+          <w:szCs w:val="20"/>
+        </w:rPr>
+      </w:pPr>
+      <w:r>
+        <w:rPr>
+          <w:color w:val="0D0D0D" w:themeColor="text1" w:themeTint="F2"/>
+          <w:sz w:val="20"/>
+          <w:szCs w:val="20"/>
+        </w:rPr>
+        <w:t>first</w:t>
+      </w:r>
+      <w:r>
+        <w:rPr>
+          <w:color w:val="0D0D0D" w:themeColor="text1" w:themeTint="F2"/>
+          <w:sz w:val="20"/>
+          <w:szCs w:val="20"/>
+        </w:rPr>
+        <w:t xml:space="preserve"> </w:t>
+      </w:r>
+      <w:r>
+        <w:rPr>
+          <w:color w:val="0D0D0D" w:themeColor="text1" w:themeTint="F2"/>
+          <w:sz w:val="20"/>
+          <w:szCs w:val="20"/>
+        </w:rPr>
+        <w:t>{</w:t>
+      </w:r>
+    </w:p>
+    <w:p>
+      <w:pPr>
+        <w:spacing w:after="0"/>
+        <w:ind w:left="3600"/>
+        <w:jc w:val="both"/>
+        <w:rPr>
+          <w:color w:val="0D0D0D" w:themeColor="text1" w:themeTint="F2"/>
+          <w:sz w:val="20"/>
+          <w:szCs w:val="20"/>
+        </w:rPr>
+      </w:pPr>
+      <w:r>
+        <w:rPr>
+          <w:color w:val="0D0D0D" w:themeColor="text1" w:themeTint="F2"/>
+          <w:sz w:val="20"/>
+          <w:szCs w:val="20"/>
+        </w:rPr>
+        <w:tab/>
+      </w:r>
+      <w:r>
+        <w:rPr>
+          <w:color w:val="0D0D0D" w:themeColor="text1" w:themeTint="F2"/>
+          <w:sz w:val="20"/>
+          <w:szCs w:val="20"/>
+        </w:rPr>
+        <w:t>background-</w:t>
+      </w:r>
+      <w:r>
+        <w:rPr>
+          <w:color w:val="0D0D0D" w:themeColor="text1" w:themeTint="F2"/>
+          <w:sz w:val="20"/>
+          <w:szCs w:val="20"/>
+        </w:rPr>
+        <w:t>color: blue;</w:t>
+      </w:r>
+    </w:p>
+    <w:p>
+      <w:pPr>
+        <w:spacing w:after="0"/>
+        <w:ind w:left="3600"/>
+        <w:jc w:val="both"/>
+        <w:rPr>
+          <w:color w:val="0D0D0D" w:themeColor="text1" w:themeTint="F2"/>
+          <w:sz w:val="20"/>
+          <w:szCs w:val="20"/>
+        </w:rPr>
+      </w:pPr>
+      <w:r>
+        <w:rPr>
+          <w:color w:val="0D0D0D" w:themeColor="text1" w:themeTint="F2"/>
+          <w:sz w:val="20"/>
+          <w:szCs w:val="20"/>
+        </w:rPr>
+        <w:t>}</w:t>
+      </w:r>
+    </w:p>
+    <w:p>
+      <w:pPr>
+        <w:spacing w:after="0"/>
+        <w:ind w:left="3600"/>
+        <w:jc w:val="both"/>
+        <w:rPr>
+          <w:color w:val="0D0D0D" w:themeColor="text1" w:themeTint="F2"/>
+          <w:sz w:val="20"/>
+          <w:szCs w:val="20"/>
+        </w:rPr>
+      </w:pPr>
+      <w:r>
+        <w:rPr>
+          <w:color w:val="0D0D0D" w:themeColor="text1" w:themeTint="F2"/>
+          <w:sz w:val="20"/>
+          <w:szCs w:val="20"/>
+        </w:rPr>
+        <w:t>second</w:t>
+      </w:r>
+      <w:r>
+        <w:rPr>
+          <w:color w:val="0D0D0D" w:themeColor="text1" w:themeTint="F2"/>
+          <w:sz w:val="20"/>
+          <w:szCs w:val="20"/>
+        </w:rPr>
+        <w:t xml:space="preserve"> </w:t>
+      </w:r>
+      <w:r>
+        <w:rPr>
+          <w:color w:val="0D0D0D" w:themeColor="text1" w:themeTint="F2"/>
+          <w:sz w:val="20"/>
+          <w:szCs w:val="20"/>
+        </w:rPr>
+        <w:t>{</w:t>
+      </w:r>
+    </w:p>
+    <w:p>
+      <w:pPr>
+        <w:spacing w:after="0"/>
+        <w:ind w:left="3600"/>
+        <w:jc w:val="both"/>
+        <w:rPr>
+          <w:color w:val="0D0D0D" w:themeColor="text1" w:themeTint="F2"/>
+          <w:sz w:val="20"/>
+          <w:szCs w:val="20"/>
+        </w:rPr>
+      </w:pPr>
+      <w:r>
+        <w:rPr>
+          <w:color w:val="0D0D0D" w:themeColor="text1" w:themeTint="F2"/>
+          <w:sz w:val="20"/>
+          <w:szCs w:val="20"/>
+        </w:rPr>
+        <w:tab/>
+      </w:r>
+      <w:r>
+        <w:rPr>
+          <w:color w:val="0D0D0D" w:themeColor="text1" w:themeTint="F2"/>
+          <w:sz w:val="20"/>
+          <w:szCs w:val="20"/>
+        </w:rPr>
+        <w:t>background-</w:t>
+      </w:r>
+      <w:r>
+        <w:rPr>
+          <w:color w:val="0D0D0D" w:themeColor="text1" w:themeTint="F2"/>
+          <w:sz w:val="20"/>
+          <w:szCs w:val="20"/>
+        </w:rPr>
+        <w:t>color: red;</w:t>
+      </w:r>
+    </w:p>
+    <w:p>
+      <w:pPr>
+        <w:spacing w:after="0"/>
+        <w:ind w:left="3600"/>
+        <w:jc w:val="both"/>
+        <w:rPr>
+          <w:color w:val="0D0D0D" w:themeColor="text1" w:themeTint="F2"/>
+          <w:sz w:val="20"/>
+          <w:szCs w:val="20"/>
+        </w:rPr>
+      </w:pPr>
+      <w:r>
+        <w:rPr>
+          <w:color w:val="0D0D0D" w:themeColor="text1" w:themeTint="F2"/>
+          <w:sz w:val="20"/>
+          <w:szCs w:val="20"/>
+        </w:rPr>
+        <w:t>}</w:t>
+      </w:r>
+    </w:p>
+    <w:p>
+      <w:pPr>
+        <w:spacing w:after="0"/>
+        <w:ind w:left="2880"/>
+        <w:jc w:val="both"/>
+        <w:rPr>
+          <w:color w:val="0D0D0D" w:themeColor="text1" w:themeTint="F2"/>
+          <w:sz w:val="20"/>
+          <w:szCs w:val="20"/>
+        </w:rPr>
+      </w:pPr>
+      <w:r>
+        <w:rPr>
+          <w:color w:val="0D0D0D" w:themeColor="text1" w:themeTint="F2"/>
+          <w:sz w:val="20"/>
+          <w:szCs w:val="20"/>
+        </w:rPr>
+        <w:t>&lt;/style&gt;</w:t>
+      </w:r>
+    </w:p>
+    <w:p>
+      <w:pPr>
+        <w:jc w:val="both"/>
+        <w:rPr>
+          <w:color w:val="0D0D0D" w:themeColor="text1" w:themeTint="F2"/>
+          <w:sz w:val="20"/>
+          <w:szCs w:val="20"/>
+        </w:rPr>
+      </w:pPr>
+    </w:p>
+    <w:p>
+      <w:pPr>
+        <w:jc w:val="both"/>
+        <w:rPr>
+          <w:color w:val="0D0D0D" w:themeColor="text1" w:themeTint="F2"/>
+          <w:sz w:val="20"/>
+          <w:szCs w:val="20"/>
+        </w:rPr>
+      </w:pPr>
+      <w:r>
+        <w:rPr>
+          <w:color w:val="0D0D0D" w:themeColor="text1" w:themeTint="F2"/>
+          <w:sz w:val="20"/>
+          <w:szCs w:val="20"/>
+        </w:rPr>
+        <w:t xml:space="preserve">In this div tag, your final background-color is red, because it </w:t>
+      </w:r>
+      <w:r>
+        <w:rPr>
+          <w:color w:val="0D0D0D" w:themeColor="text1" w:themeTint="F2"/>
+          <w:sz w:val="20"/>
+          <w:szCs w:val="20"/>
+        </w:rPr>
+        <w:t>overrides</w:t>
+      </w:r>
+      <w:r>
+        <w:rPr>
+          <w:color w:val="0D0D0D" w:themeColor="text1" w:themeTint="F2"/>
+          <w:sz w:val="20"/>
+          <w:szCs w:val="20"/>
+        </w:rPr>
+        <w:t xml:space="preserve"> the first background-color.</w:t>
+      </w:r>
+    </w:p>
+    <w:p>
+      <w:pPr>
+        <w:jc w:val="both"/>
+        <w:rPr>
+          <w:color w:val="0D0D0D" w:themeColor="text1" w:themeTint="F2"/>
+          <w:sz w:val="20"/>
+          <w:szCs w:val="20"/>
+        </w:rPr>
+      </w:pPr>
+    </w:p>
+    <w:p>
+      <w:pPr>
+        <w:pStyle w:val="ListParagraph"/>
+        <w:numPr>
+          <w:ilvl w:val="0"/>
+          <w:numId w:val="26"/>
+        </w:numPr>
+        <w:jc w:val="both"/>
+        <w:rPr>
+          <w:color w:val="0D0D0D" w:themeColor="text1" w:themeTint="F2"/>
+          <w:sz w:val="20"/>
+          <w:szCs w:val="20"/>
+        </w:rPr>
+      </w:pPr>
+      <w:r>
+        <w:rPr>
+          <w:color w:val="0D0D0D" w:themeColor="text1" w:themeTint="F2"/>
+          <w:sz w:val="20"/>
+          <w:szCs w:val="20"/>
+        </w:rPr>
+        <w:t>m0+p0 = {margin:0; padding:0}</w:t>
+      </w:r>
+    </w:p>
+    <w:p>
+      <w:pPr>
+        <w:pStyle w:val="ListParagraph"/>
+        <w:numPr>
+          <w:ilvl w:val="0"/>
+          <w:numId w:val="26"/>
+        </w:numPr>
+        <w:jc w:val="both"/>
+        <w:rPr>
+          <w:color w:val="0D0D0D" w:themeColor="text1" w:themeTint="F2"/>
+          <w:sz w:val="20"/>
+          <w:szCs w:val="20"/>
+        </w:rPr>
+      </w:pPr>
+      <w:r>
+        <w:rPr>
+          <w:color w:val="0D0D0D" w:themeColor="text1" w:themeTint="F2"/>
+          <w:sz w:val="20"/>
+          <w:szCs w:val="20"/>
+        </w:rPr>
+        <w:t>MDN CSS Building Blocks:</w:t>
+      </w:r>
+      <w:r>
+        <w:rPr>
+          <w:color w:val="0D0D0D" w:themeColor="text1" w:themeTint="F2"/>
+          <w:sz w:val="20"/>
+          <w:szCs w:val="20"/>
+        </w:rPr>
+        <w:t xml:space="preserve"> </w:t>
+      </w:r>
+      <w:hyperlink r:id="rId18" w:history="1">
+        <w:r>
+          <w:rPr>
+            <w:rStyle w:val="Hyperlink"/>
+            <w:color w:val="056AD0" w:themeColor="hyperlink" w:themeTint="F2"/>
+            <w:sz w:val="20"/>
+            <w:szCs w:val="20"/>
+          </w:rPr>
+          <w:t>https://developer.mozilla.org/en-US/docs/Learn/CSS/Building_blocks</w:t>
+        </w:r>
+      </w:hyperlink>
+    </w:p>
+    <w:p>
+      <w:pPr>
+        <w:pStyle w:val="ListParagraph"/>
+        <w:numPr>
+          <w:ilvl w:val="0"/>
+          <w:numId w:val="26"/>
+        </w:numPr>
+        <w:jc w:val="both"/>
+        <w:rPr>
+          <w:color w:val="0D0D0D" w:themeColor="text1" w:themeTint="F2"/>
+          <w:sz w:val="20"/>
+          <w:szCs w:val="20"/>
+        </w:rPr>
+      </w:pPr>
+      <w:r>
+        <w:rPr>
+          <w:color w:val="0D0D0D" w:themeColor="text1" w:themeTint="F2"/>
+          <w:sz w:val="20"/>
+          <w:szCs w:val="20"/>
+        </w:rPr>
+        <w:t>View: Toggle Word Wrap: do in your vs code, so that contents are visible properly.</w:t>
+      </w:r>
+    </w:p>
+    <w:p>
+      <w:pPr>
+        <w:jc w:val="both"/>
+        <w:rPr>
+          <w:color w:val="0D0D0D" w:themeColor="text1" w:themeTint="F2"/>
+          <w:sz w:val="20"/>
+          <w:szCs w:val="20"/>
+        </w:rPr>
+      </w:pPr>
+    </w:p>
+    <w:p>
+      <w:pPr>
+        <w:jc w:val="both"/>
+        <w:rPr>
+          <w:color w:val="0D0D0D" w:themeColor="text1" w:themeTint="F2"/>
+          <w:sz w:val="20"/>
+          <w:szCs w:val="20"/>
+        </w:rPr>
+      </w:pPr>
+      <w:r>
+        <w:rPr>
+          <w:color w:val="0D0D0D" w:themeColor="text1" w:themeTint="F2"/>
+          <w:sz w:val="20"/>
+          <w:szCs w:val="20"/>
+        </w:rPr>
+        <w:t>CSS Box-Model.</w:t>
+      </w:r>
+    </w:p>
+    <w:p>
+      <w:pPr>
+        <w:jc w:val="both"/>
+        <w:rPr>
+          <w:color w:val="0D0D0D" w:themeColor="text1" w:themeTint="F2"/>
+          <w:sz w:val="20"/>
+          <w:szCs w:val="20"/>
+        </w:rPr>
+      </w:pPr>
+      <w:r>
+        <w:rPr>
+          <w:color w:val="0D0D0D" w:themeColor="text1" w:themeTint="F2"/>
+          <w:sz w:val="20"/>
+          <w:szCs w:val="20"/>
+        </w:rPr>
+        <w:t>Margin Collapse:</w:t>
+      </w:r>
+    </w:p>
+    <w:p>
+      <w:pPr>
+        <w:jc w:val="both"/>
+        <w:rPr>
+          <w:color w:val="0D0D0D" w:themeColor="text1" w:themeTint="F2"/>
+          <w:sz w:val="20"/>
+          <w:szCs w:val="20"/>
+        </w:rPr>
+      </w:pPr>
+      <w:r>
+        <w:rPr>
+          <w:color w:val="0D0D0D" w:themeColor="text1" w:themeTint="F2"/>
+          <w:sz w:val="20"/>
+          <w:szCs w:val="20"/>
+        </w:rPr>
+        <w:t>Box Sizing: determine what out of padding and border is included in elements width and height can be content-box (include only content in width/height) or border-box (the content width and height includes content+padding+border).</w:t>
+      </w:r>
+    </w:p>
+    <w:p>
+      <w:pPr>
+        <w:pStyle w:val="ListParagraph"/>
+        <w:numPr>
+          <w:ilvl w:val="0"/>
+          <w:numId w:val="27"/>
+        </w:numPr>
+        <w:jc w:val="both"/>
+        <w:rPr>
+          <w:color w:val="0D0D0D" w:themeColor="text1" w:themeTint="F2"/>
+          <w:sz w:val="20"/>
+          <w:szCs w:val="20"/>
+        </w:rPr>
+      </w:pPr>
+      <w:r>
+        <w:rPr>
+          <w:color w:val="0D0D0D" w:themeColor="text1" w:themeTint="F2"/>
+          <w:sz w:val="20"/>
+          <w:szCs w:val="20"/>
+        </w:rPr>
+        <w:t xml:space="preserve">display: none;  </w:t>
+      </w:r>
+      <w:r>
+        <w:sym w:font="Wingdings" w:char="F0E0"/>
+      </w:r>
+      <w:r>
+        <w:rPr>
+          <w:color w:val="0D0D0D" w:themeColor="text1" w:themeTint="F2"/>
+          <w:sz w:val="20"/>
+          <w:szCs w:val="20"/>
+        </w:rPr>
+        <w:t xml:space="preserve"> It means the element is removed from the document flow. Its space is not blocked.</w:t>
+      </w:r>
+    </w:p>
+    <w:p>
+      <w:pPr>
+        <w:pStyle w:val="ListParagraph"/>
+        <w:numPr>
+          <w:ilvl w:val="0"/>
+          <w:numId w:val="27"/>
+        </w:numPr>
+        <w:jc w:val="both"/>
+        <w:rPr>
+          <w:color w:val="0D0D0D" w:themeColor="text1" w:themeTint="F2"/>
+          <w:sz w:val="20"/>
+          <w:szCs w:val="20"/>
+        </w:rPr>
+      </w:pPr>
+      <w:r>
+        <w:rPr>
+          <w:color w:val="0D0D0D" w:themeColor="text1" w:themeTint="F2"/>
+          <w:sz w:val="20"/>
+          <w:szCs w:val="20"/>
+        </w:rPr>
+        <w:t xml:space="preserve">visibility: hidden;  </w:t>
+      </w:r>
+      <w:r>
+        <w:sym w:font="Wingdings" w:char="F0E0"/>
+      </w:r>
+      <w:r>
+        <w:rPr>
+          <w:color w:val="0D0D0D" w:themeColor="text1" w:themeTint="F2"/>
+          <w:sz w:val="20"/>
+          <w:szCs w:val="20"/>
+        </w:rPr>
+        <w:t xml:space="preserve"> It means the element is hidden but its space is reserved.</w:t>
+      </w:r>
+    </w:p>
+    <w:p>
+      <w:pPr>
+        <w:jc w:val="both"/>
+        <w:rPr>
+          <w:color w:val="0D0D0D" w:themeColor="text1" w:themeTint="F2"/>
+          <w:sz w:val="20"/>
+          <w:szCs w:val="20"/>
+        </w:rPr>
+      </w:pPr>
+    </w:p>
+    <w:p>
+      <w:pPr>
+        <w:jc w:val="both"/>
+        <w:rPr>
+          <w:color w:val="0D0D0D" w:themeColor="text1" w:themeTint="F2"/>
+          <w:sz w:val="20"/>
+          <w:szCs w:val="20"/>
+        </w:rPr>
+      </w:pPr>
+      <w:r>
+        <w:rPr>
+          <w:b/>
+          <w:bCs/>
+          <w:color w:val="0D0D0D" w:themeColor="text1" w:themeTint="F2"/>
+          <w:sz w:val="20"/>
+          <w:szCs w:val="20"/>
+        </w:rPr>
+        <w:t>Generic family:</w:t>
+      </w:r>
+      <w:r>
+        <w:rPr>
+          <w:color w:val="0D0D0D" w:themeColor="text1" w:themeTint="F2"/>
+          <w:sz w:val="20"/>
+          <w:szCs w:val="20"/>
+        </w:rPr>
+        <w:t xml:space="preserve"> Broad class of similar fonts e.g.: serif, sans-serif. When I say fruits, it can be any fruits (e.g.: apple, mango, etc.,). When we say “serif” then it can be any “serif font.”</w:t>
+      </w:r>
+    </w:p>
+    <w:p>
+      <w:pPr>
+        <w:jc w:val="both"/>
+        <w:rPr>
+          <w:color w:val="0D0D0D" w:themeColor="text1" w:themeTint="F2"/>
+          <w:sz w:val="20"/>
+          <w:szCs w:val="20"/>
+        </w:rPr>
+      </w:pPr>
+      <w:r>
+        <w:rPr>
+          <w:color w:val="0D0D0D" w:themeColor="text1" w:themeTint="F2"/>
+          <w:sz w:val="20"/>
+          <w:szCs w:val="20"/>
+        </w:rPr>
+        <w:tab/>
+        <w:t>Generic family is bigger class</w:t>
+      </w:r>
+      <w:r>
+        <w:rPr>
+          <w:color w:val="0D0D0D" w:themeColor="text1" w:themeTint="F2"/>
+          <w:sz w:val="20"/>
+          <w:szCs w:val="20"/>
+        </w:rPr>
+        <w:t xml:space="preserve"> or broad group of </w:t>
+      </w:r>
+      <w:r>
+        <w:rPr>
+          <w:color w:val="0D0D0D" w:themeColor="text1" w:themeTint="F2"/>
+          <w:sz w:val="20"/>
+          <w:szCs w:val="20"/>
+        </w:rPr>
+        <w:t>fonts</w:t>
+      </w:r>
+      <w:r>
+        <w:rPr>
+          <w:color w:val="0D0D0D" w:themeColor="text1" w:themeTint="F2"/>
+          <w:sz w:val="20"/>
+          <w:szCs w:val="20"/>
+        </w:rPr>
+        <w:t xml:space="preserve"> where font-family is sub-classes.</w:t>
+      </w:r>
+    </w:p>
+    <w:p>
+      <w:pPr>
+        <w:jc w:val="both"/>
+        <w:rPr>
+          <w:color w:val="0D0D0D" w:themeColor="text1" w:themeTint="F2"/>
+          <w:sz w:val="20"/>
+          <w:szCs w:val="20"/>
+        </w:rPr>
+      </w:pPr>
+      <w:r>
+        <w:rPr>
+          <w:color w:val="0D0D0D" w:themeColor="text1" w:themeTint="F2"/>
+          <w:sz w:val="20"/>
+          <w:szCs w:val="20"/>
+        </w:rPr>
+        <w:t xml:space="preserve">There are more units for describing size other than “px”. There </w:t>
+      </w:r>
+      <w:r>
+        <w:rPr>
+          <w:color w:val="0D0D0D" w:themeColor="text1" w:themeTint="F2"/>
+          <w:sz w:val="20"/>
+          <w:szCs w:val="20"/>
+        </w:rPr>
+        <w:t>is</w:t>
+      </w:r>
+      <w:r>
+        <w:rPr>
+          <w:color w:val="0D0D0D" w:themeColor="text1" w:themeTint="F2"/>
+          <w:sz w:val="20"/>
+          <w:szCs w:val="20"/>
+        </w:rPr>
+        <w:t xml:space="preserve"> </w:t>
+      </w:r>
+      <w:r>
+        <w:rPr>
+          <w:b/>
+          <w:bCs/>
+          <w:color w:val="0D0D0D" w:themeColor="text1" w:themeTint="F2"/>
+          <w:sz w:val="20"/>
+          <w:szCs w:val="20"/>
+        </w:rPr>
+        <w:t>em</w:t>
+      </w:r>
+      <w:r>
+        <w:rPr>
+          <w:color w:val="0D0D0D" w:themeColor="text1" w:themeTint="F2"/>
+          <w:sz w:val="20"/>
+          <w:szCs w:val="20"/>
+        </w:rPr>
+        <w:t xml:space="preserve">, </w:t>
+      </w:r>
+      <w:r>
+        <w:rPr>
+          <w:b/>
+          <w:bCs/>
+          <w:color w:val="0D0D0D" w:themeColor="text1" w:themeTint="F2"/>
+          <w:sz w:val="20"/>
+          <w:szCs w:val="20"/>
+        </w:rPr>
+        <w:t>vh</w:t>
+      </w:r>
+      <w:r>
+        <w:rPr>
+          <w:color w:val="0D0D0D" w:themeColor="text1" w:themeTint="F2"/>
+          <w:sz w:val="20"/>
+          <w:szCs w:val="20"/>
+        </w:rPr>
+        <w:t xml:space="preserve">, </w:t>
+      </w:r>
+      <w:r>
+        <w:rPr>
+          <w:b/>
+          <w:bCs/>
+          <w:color w:val="0D0D0D" w:themeColor="text1" w:themeTint="F2"/>
+          <w:sz w:val="20"/>
+          <w:szCs w:val="20"/>
+        </w:rPr>
+        <w:t>vw</w:t>
+      </w:r>
+      <w:r>
+        <w:rPr>
+          <w:color w:val="0D0D0D" w:themeColor="text1" w:themeTint="F2"/>
+          <w:sz w:val="20"/>
+          <w:szCs w:val="20"/>
+        </w:rPr>
+        <w:t xml:space="preserve">, </w:t>
+      </w:r>
+      <w:r>
+        <w:rPr>
+          <w:b/>
+          <w:bCs/>
+          <w:color w:val="0D0D0D" w:themeColor="text1" w:themeTint="F2"/>
+          <w:sz w:val="20"/>
+          <w:szCs w:val="20"/>
+        </w:rPr>
+        <w:t>rem</w:t>
+      </w:r>
+      <w:r>
+        <w:rPr>
+          <w:color w:val="0D0D0D" w:themeColor="text1" w:themeTint="F2"/>
+          <w:sz w:val="20"/>
+          <w:szCs w:val="20"/>
+        </w:rPr>
+        <w:t xml:space="preserve">, </w:t>
+      </w:r>
+      <w:r>
+        <w:rPr>
+          <w:b/>
+          <w:bCs/>
+          <w:color w:val="0D0D0D" w:themeColor="text1" w:themeTint="F2"/>
+          <w:sz w:val="20"/>
+          <w:szCs w:val="20"/>
+        </w:rPr>
+        <w:t>% (percentage)</w:t>
+      </w:r>
+      <w:r>
+        <w:rPr>
+          <w:color w:val="0D0D0D" w:themeColor="text1" w:themeTint="F2"/>
+          <w:sz w:val="20"/>
+          <w:szCs w:val="20"/>
+        </w:rPr>
+        <w:t>, etc.</w:t>
+      </w:r>
+    </w:p>
+    <w:p>
+      <w:pPr>
+        <w:jc w:val="both"/>
+        <w:rPr>
+          <w:color w:val="0D0D0D" w:themeColor="text1" w:themeTint="F2"/>
+          <w:sz w:val="20"/>
+          <w:szCs w:val="20"/>
+        </w:rPr>
+      </w:pPr>
+      <w:r>
+        <w:rPr>
+          <w:b/>
+          <w:bCs/>
+          <w:color w:val="0D0D0D" w:themeColor="text1" w:themeTint="F2"/>
+          <w:sz w:val="20"/>
+          <w:szCs w:val="20"/>
+        </w:rPr>
+        <w:lastRenderedPageBreak/>
+        <w:t xml:space="preserve">What wrong with </w:t>
+      </w:r>
+      <w:r>
+        <w:rPr>
+          <w:b/>
+          <w:bCs/>
+          <w:color w:val="0D0D0D" w:themeColor="text1" w:themeTint="F2"/>
+          <w:sz w:val="20"/>
+          <w:szCs w:val="20"/>
+        </w:rPr>
+        <w:t>pixel</w:t>
+      </w:r>
+      <w:r>
+        <w:rPr>
+          <w:b/>
+          <w:bCs/>
+          <w:color w:val="0D0D0D" w:themeColor="text1" w:themeTint="F2"/>
+          <w:sz w:val="20"/>
+          <w:szCs w:val="20"/>
+        </w:rPr>
+        <w:t>?</w:t>
+      </w:r>
+    </w:p>
+    <w:p>
+      <w:pPr>
+        <w:jc w:val="both"/>
+        <w:rPr>
+          <w:color w:val="0D0D0D" w:themeColor="text1" w:themeTint="F2"/>
+          <w:sz w:val="20"/>
+          <w:szCs w:val="20"/>
+        </w:rPr>
+      </w:pPr>
+      <w:r>
+        <w:rPr>
+          <w:color w:val="0D0D0D" w:themeColor="text1" w:themeTint="F2"/>
+          <w:sz w:val="20"/>
+          <w:szCs w:val="20"/>
+        </w:rPr>
+        <w:t>Pixels (px) are relative to the viewing device. For a device with size 1920 x 1080, 1px is the 1 unit out of 1920/1080.</w:t>
+      </w:r>
+    </w:p>
+    <w:p>
+      <w:pPr>
+        <w:jc w:val="both"/>
+        <w:rPr>
+          <w:color w:val="0D0D0D" w:themeColor="text1" w:themeTint="F2"/>
+          <w:sz w:val="20"/>
+          <w:szCs w:val="20"/>
+        </w:rPr>
+      </w:pPr>
+      <w:r>
+        <w:rPr>
+          <w:b/>
+          <w:bCs/>
+          <w:color w:val="0D0D0D" w:themeColor="text1" w:themeTint="F2"/>
+          <w:sz w:val="20"/>
+          <w:szCs w:val="20"/>
+        </w:rPr>
+        <w:t>Relative lengths:</w:t>
+      </w:r>
+      <w:r>
+        <w:rPr>
+          <w:color w:val="0D0D0D" w:themeColor="text1" w:themeTint="F2"/>
+          <w:sz w:val="20"/>
+          <w:szCs w:val="20"/>
+        </w:rPr>
+        <w:t xml:space="preserve"> These units are relative to the other length property. Following are some of the most commonly used relative lengths.</w:t>
+      </w:r>
+    </w:p>
+    <w:p>
+      <w:pPr>
+        <w:pStyle w:val="ListParagraph"/>
+        <w:numPr>
+          <w:ilvl w:val="0"/>
+          <w:numId w:val="28"/>
+        </w:numPr>
+        <w:jc w:val="both"/>
+        <w:rPr>
+          <w:b/>
+          <w:bCs/>
+          <w:color w:val="0D0D0D" w:themeColor="text1" w:themeTint="F2"/>
+          <w:sz w:val="20"/>
+          <w:szCs w:val="20"/>
+        </w:rPr>
+      </w:pPr>
+      <w:r>
+        <w:rPr>
+          <w:b/>
+          <w:bCs/>
+          <w:color w:val="0D0D0D" w:themeColor="text1" w:themeTint="F2"/>
+          <w:sz w:val="20"/>
+          <w:szCs w:val="20"/>
+        </w:rPr>
+        <w:t>em:</w:t>
+      </w:r>
+      <w:r>
+        <w:rPr>
+          <w:b/>
+          <w:bCs/>
+          <w:color w:val="0D0D0D" w:themeColor="text1" w:themeTint="F2"/>
+          <w:sz w:val="20"/>
+          <w:szCs w:val="20"/>
+        </w:rPr>
+        <w:t xml:space="preserve"> </w:t>
+      </w:r>
+      <w:r>
+        <w:rPr>
+          <w:color w:val="0D0D0D" w:themeColor="text1" w:themeTint="F2"/>
+          <w:sz w:val="20"/>
+          <w:szCs w:val="20"/>
+        </w:rPr>
+        <w:t>relative to the parent font size</w:t>
+      </w:r>
+    </w:p>
+    <w:p>
+      <w:pPr>
+        <w:pStyle w:val="ListParagraph"/>
+        <w:numPr>
+          <w:ilvl w:val="0"/>
+          <w:numId w:val="28"/>
+        </w:numPr>
+        <w:jc w:val="both"/>
+        <w:rPr>
+          <w:b/>
+          <w:bCs/>
+          <w:color w:val="0D0D0D" w:themeColor="text1" w:themeTint="F2"/>
+          <w:sz w:val="20"/>
+          <w:szCs w:val="20"/>
+        </w:rPr>
+      </w:pPr>
+      <w:r>
+        <w:rPr>
+          <w:b/>
+          <w:bCs/>
+          <w:color w:val="0D0D0D" w:themeColor="text1" w:themeTint="F2"/>
+          <w:sz w:val="20"/>
+          <w:szCs w:val="20"/>
+        </w:rPr>
+        <w:t>rem:</w:t>
+      </w:r>
+      <w:r>
+        <w:rPr>
+          <w:b/>
+          <w:bCs/>
+          <w:color w:val="0D0D0D" w:themeColor="text1" w:themeTint="F2"/>
+          <w:sz w:val="20"/>
+          <w:szCs w:val="20"/>
+        </w:rPr>
+        <w:t xml:space="preserve"> </w:t>
+      </w:r>
+      <w:r>
+        <w:rPr>
+          <w:color w:val="0D0D0D" w:themeColor="text1" w:themeTint="F2"/>
+          <w:sz w:val="20"/>
+          <w:szCs w:val="20"/>
+        </w:rPr>
+        <w:t>relative to the root font size</w:t>
+      </w:r>
+      <w:r>
+        <w:rPr>
+          <w:color w:val="0D0D0D" w:themeColor="text1" w:themeTint="F2"/>
+          <w:sz w:val="20"/>
+          <w:szCs w:val="20"/>
+        </w:rPr>
+        <w:t xml:space="preserve"> (&lt;html&gt; tag)</w:t>
+      </w:r>
+      <w:r>
+        <w:rPr>
+          <w:color w:val="0D0D0D" w:themeColor="text1" w:themeTint="F2"/>
+          <w:sz w:val="20"/>
+          <w:szCs w:val="20"/>
+        </w:rPr>
+        <w:t>. It is used when you want to resize the entire page with particular element.</w:t>
+      </w:r>
+    </w:p>
+    <w:p>
+      <w:pPr>
+        <w:pStyle w:val="ListParagraph"/>
+        <w:numPr>
+          <w:ilvl w:val="0"/>
+          <w:numId w:val="28"/>
+        </w:numPr>
+        <w:jc w:val="both"/>
+        <w:rPr>
+          <w:b/>
+          <w:bCs/>
+          <w:color w:val="0D0D0D" w:themeColor="text1" w:themeTint="F2"/>
+          <w:sz w:val="20"/>
+          <w:szCs w:val="20"/>
+        </w:rPr>
+      </w:pPr>
+      <w:r>
+        <w:rPr>
+          <w:b/>
+          <w:bCs/>
+          <w:color w:val="0D0D0D" w:themeColor="text1" w:themeTint="F2"/>
+          <w:sz w:val="20"/>
+          <w:szCs w:val="20"/>
+        </w:rPr>
+        <w:t>vw:</w:t>
+      </w:r>
+      <w:r>
+        <w:rPr>
+          <w:color w:val="0D0D0D" w:themeColor="text1" w:themeTint="F2"/>
+          <w:sz w:val="20"/>
+          <w:szCs w:val="20"/>
+        </w:rPr>
+        <w:t xml:space="preserve"> relative to 1% viewport width</w:t>
+      </w:r>
+    </w:p>
+    <w:p>
+      <w:pPr>
+        <w:pStyle w:val="ListParagraph"/>
+        <w:numPr>
+          <w:ilvl w:val="0"/>
+          <w:numId w:val="28"/>
+        </w:numPr>
+        <w:jc w:val="both"/>
+        <w:rPr>
+          <w:b/>
+          <w:bCs/>
+          <w:color w:val="0D0D0D" w:themeColor="text1" w:themeTint="F2"/>
+          <w:sz w:val="20"/>
+          <w:szCs w:val="20"/>
+        </w:rPr>
+      </w:pPr>
+      <w:r>
+        <w:rPr>
+          <w:b/>
+          <w:bCs/>
+          <w:color w:val="0D0D0D" w:themeColor="text1" w:themeTint="F2"/>
+          <w:sz w:val="20"/>
+          <w:szCs w:val="20"/>
+        </w:rPr>
+        <w:t>vh:</w:t>
+      </w:r>
+      <w:r>
+        <w:rPr>
+          <w:color w:val="0D0D0D" w:themeColor="text1" w:themeTint="F2"/>
+          <w:sz w:val="20"/>
+          <w:szCs w:val="20"/>
+        </w:rPr>
+        <w:t xml:space="preserve"> relative to 1% viewport height</w:t>
+      </w:r>
+    </w:p>
+    <w:p>
+      <w:pPr>
+        <w:pStyle w:val="ListParagraph"/>
+        <w:numPr>
+          <w:ilvl w:val="0"/>
+          <w:numId w:val="28"/>
+        </w:numPr>
+        <w:jc w:val="both"/>
+        <w:rPr>
+          <w:b/>
+          <w:bCs/>
+          <w:color w:val="0D0D0D" w:themeColor="text1" w:themeTint="F2"/>
+          <w:sz w:val="20"/>
+          <w:szCs w:val="20"/>
+        </w:rPr>
+      </w:pPr>
+      <w:r>
+        <w:rPr>
+          <w:b/>
+          <w:bCs/>
+          <w:color w:val="0D0D0D" w:themeColor="text1" w:themeTint="F2"/>
+          <w:sz w:val="20"/>
+          <w:szCs w:val="20"/>
+        </w:rPr>
+        <w:t>% (percentage):</w:t>
+      </w:r>
+      <w:r>
+        <w:rPr>
+          <w:color w:val="0D0D0D" w:themeColor="text1" w:themeTint="F2"/>
+          <w:sz w:val="20"/>
+          <w:szCs w:val="20"/>
+        </w:rPr>
+        <w:t xml:space="preserve"> </w:t>
+      </w:r>
+      <w:r>
+        <w:rPr>
+          <w:color w:val="0D0D0D" w:themeColor="text1" w:themeTint="F2"/>
+          <w:sz w:val="20"/>
+          <w:szCs w:val="20"/>
+        </w:rPr>
+        <w:t>relative to the parent element.</w:t>
+      </w:r>
+    </w:p>
+    <w:p>
+      <w:pPr>
+        <w:pStyle w:val="ListParagraph"/>
+        <w:numPr>
+          <w:ilvl w:val="0"/>
+          <w:numId w:val="28"/>
+        </w:numPr>
+        <w:jc w:val="both"/>
+        <w:rPr>
+          <w:b/>
+          <w:bCs/>
+          <w:color w:val="0D0D0D" w:themeColor="text1" w:themeTint="F2"/>
+          <w:sz w:val="20"/>
+          <w:szCs w:val="20"/>
+        </w:rPr>
+      </w:pPr>
+      <w:r>
+        <w:rPr>
+          <w:b/>
+          <w:bCs/>
+          <w:color w:val="0D0D0D" w:themeColor="text1" w:themeTint="F2"/>
+          <w:sz w:val="20"/>
+          <w:szCs w:val="20"/>
+        </w:rPr>
+        <w:t xml:space="preserve">min-height </w:t>
+      </w:r>
+    </w:p>
+    <w:p>
+      <w:pPr>
+        <w:pStyle w:val="ListParagraph"/>
+        <w:numPr>
+          <w:ilvl w:val="0"/>
+          <w:numId w:val="28"/>
+        </w:numPr>
+        <w:jc w:val="both"/>
+        <w:rPr>
+          <w:b/>
+          <w:bCs/>
+          <w:color w:val="0D0D0D" w:themeColor="text1" w:themeTint="F2"/>
+          <w:sz w:val="20"/>
+          <w:szCs w:val="20"/>
+        </w:rPr>
+      </w:pPr>
+      <w:r>
+        <w:rPr>
+          <w:b/>
+          <w:bCs/>
+          <w:color w:val="0D0D0D" w:themeColor="text1" w:themeTint="F2"/>
+          <w:sz w:val="20"/>
+          <w:szCs w:val="20"/>
+        </w:rPr>
+        <w:t>min-width</w:t>
+      </w:r>
+    </w:p>
+    <w:p>
+      <w:pPr>
+        <w:pStyle w:val="ListParagraph"/>
+        <w:numPr>
+          <w:ilvl w:val="0"/>
+          <w:numId w:val="28"/>
+        </w:numPr>
+        <w:jc w:val="both"/>
+        <w:rPr>
+          <w:b/>
+          <w:bCs/>
+          <w:color w:val="0D0D0D" w:themeColor="text1" w:themeTint="F2"/>
+          <w:sz w:val="20"/>
+          <w:szCs w:val="20"/>
+        </w:rPr>
+      </w:pPr>
+      <w:r>
+        <w:rPr>
+          <w:b/>
+          <w:bCs/>
+          <w:color w:val="0D0D0D" w:themeColor="text1" w:themeTint="F2"/>
+          <w:sz w:val="20"/>
+          <w:szCs w:val="20"/>
+        </w:rPr>
+        <w:t>max-height</w:t>
+      </w:r>
+    </w:p>
+    <w:p>
+      <w:pPr>
+        <w:pStyle w:val="ListParagraph"/>
+        <w:numPr>
+          <w:ilvl w:val="0"/>
+          <w:numId w:val="28"/>
+        </w:numPr>
+        <w:jc w:val="both"/>
+        <w:rPr>
+          <w:b/>
+          <w:bCs/>
+          <w:color w:val="0D0D0D" w:themeColor="text1" w:themeTint="F2"/>
+          <w:sz w:val="20"/>
+          <w:szCs w:val="20"/>
+        </w:rPr>
+      </w:pPr>
+      <w:r>
+        <w:rPr>
+          <w:b/>
+          <w:bCs/>
+          <w:color w:val="0D0D0D" w:themeColor="text1" w:themeTint="F2"/>
+          <w:sz w:val="20"/>
+          <w:szCs w:val="20"/>
+        </w:rPr>
+        <w:t>max-width</w:t>
+      </w:r>
+    </w:p>
+    <w:p>
+      <w:pPr>
+        <w:ind w:left="360"/>
+        <w:jc w:val="both"/>
+        <w:rPr>
+          <w:color w:val="0D0D0D" w:themeColor="text1" w:themeTint="F2"/>
+          <w:sz w:val="20"/>
+          <w:szCs w:val="20"/>
+        </w:rPr>
+      </w:pPr>
+    </w:p>
+    <w:p>
+      <w:pPr>
+        <w:ind w:left="360"/>
+        <w:jc w:val="both"/>
+        <w:rPr>
+          <w:color w:val="0D0D0D" w:themeColor="text1" w:themeTint="F2"/>
+          <w:sz w:val="20"/>
+          <w:szCs w:val="20"/>
+        </w:rPr>
+      </w:pPr>
+    </w:p>
+    <w:p>
+      <w:pPr>
+        <w:jc w:val="both"/>
+        <w:rPr>
+          <w:color w:val="0D0D0D" w:themeColor="text1" w:themeTint="F2"/>
+          <w:sz w:val="20"/>
+          <w:szCs w:val="20"/>
+        </w:rPr>
+      </w:pPr>
+      <w:r>
+        <w:rPr>
+          <w:b/>
+          <w:bCs/>
+          <w:color w:val="0D0D0D" w:themeColor="text1" w:themeTint="F2"/>
+          <w:sz w:val="20"/>
+          <w:szCs w:val="20"/>
+        </w:rPr>
+        <w:t xml:space="preserve">Position property: </w:t>
+      </w:r>
+      <w:r>
+        <w:rPr>
+          <w:color w:val="0D0D0D" w:themeColor="text1" w:themeTint="F2"/>
+          <w:sz w:val="20"/>
+          <w:szCs w:val="20"/>
+        </w:rPr>
+        <w:t xml:space="preserve"> Used to manipulate the location of an element following are the possible values:</w:t>
+      </w:r>
+    </w:p>
+    <w:p>
+      <w:pPr>
+        <w:pStyle w:val="ListParagraph"/>
+        <w:numPr>
+          <w:ilvl w:val="0"/>
+          <w:numId w:val="29"/>
+        </w:numPr>
+        <w:jc w:val="both"/>
+        <w:rPr>
+          <w:color w:val="0D0D0D" w:themeColor="text1" w:themeTint="F2"/>
+          <w:sz w:val="20"/>
+          <w:szCs w:val="20"/>
+        </w:rPr>
+      </w:pPr>
+      <w:r>
+        <w:rPr>
+          <w:b/>
+          <w:bCs/>
+          <w:color w:val="0D0D0D" w:themeColor="text1" w:themeTint="F2"/>
+          <w:sz w:val="20"/>
+          <w:szCs w:val="20"/>
+        </w:rPr>
+        <w:t>s</w:t>
+      </w:r>
+      <w:r>
+        <w:rPr>
+          <w:b/>
+          <w:bCs/>
+          <w:color w:val="0D0D0D" w:themeColor="text1" w:themeTint="F2"/>
+          <w:sz w:val="20"/>
+          <w:szCs w:val="20"/>
+        </w:rPr>
+        <w:t>tatic:</w:t>
+      </w:r>
+      <w:r>
+        <w:rPr>
+          <w:color w:val="0D0D0D" w:themeColor="text1" w:themeTint="F2"/>
+          <w:sz w:val="20"/>
+          <w:szCs w:val="20"/>
+        </w:rPr>
+        <w:t xml:space="preserve"> The default value</w:t>
+      </w:r>
+      <w:r>
+        <w:rPr>
+          <w:color w:val="0D0D0D" w:themeColor="text1" w:themeTint="F2"/>
+          <w:sz w:val="20"/>
+          <w:szCs w:val="20"/>
+        </w:rPr>
+        <w:t>, top|bottom|left|right|z-index has no effects.</w:t>
+      </w:r>
+      <w:r>
+        <w:rPr>
+          <w:color w:val="0D0D0D" w:themeColor="text1" w:themeTint="F2"/>
+          <w:sz w:val="20"/>
+          <w:szCs w:val="20"/>
+        </w:rPr>
+        <w:t xml:space="preserve"> It </w:t>
+      </w:r>
+      <w:r>
+        <w:rPr>
+          <w:color w:val="0D0D0D" w:themeColor="text1" w:themeTint="F2"/>
+          <w:sz w:val="20"/>
+          <w:szCs w:val="20"/>
+        </w:rPr>
+        <w:t>follows</w:t>
+      </w:r>
+      <w:r>
+        <w:rPr>
+          <w:color w:val="0D0D0D" w:themeColor="text1" w:themeTint="F2"/>
+          <w:sz w:val="20"/>
+          <w:szCs w:val="20"/>
+        </w:rPr>
+        <w:t xml:space="preserve"> the document flow.</w:t>
+      </w:r>
+    </w:p>
+    <w:p>
+      <w:pPr>
+        <w:pStyle w:val="ListParagraph"/>
+        <w:numPr>
+          <w:ilvl w:val="0"/>
+          <w:numId w:val="29"/>
+        </w:numPr>
+        <w:jc w:val="both"/>
+        <w:rPr>
+          <w:color w:val="0D0D0D" w:themeColor="text1" w:themeTint="F2"/>
+          <w:sz w:val="20"/>
+          <w:szCs w:val="20"/>
+        </w:rPr>
+      </w:pPr>
+      <w:r>
+        <w:rPr>
+          <w:b/>
+          <w:bCs/>
+          <w:color w:val="0D0D0D" w:themeColor="text1" w:themeTint="F2"/>
+          <w:sz w:val="20"/>
+          <w:szCs w:val="20"/>
+        </w:rPr>
+        <w:t xml:space="preserve">relative:  </w:t>
+      </w:r>
+      <w:r>
+        <w:rPr>
+          <w:color w:val="0D0D0D" w:themeColor="text1" w:themeTint="F2"/>
+          <w:sz w:val="20"/>
+          <w:szCs w:val="20"/>
+        </w:rPr>
+        <w:t>top|bottom|left|right|z-index</w:t>
+      </w:r>
+      <w:r>
+        <w:rPr>
+          <w:color w:val="0D0D0D" w:themeColor="text1" w:themeTint="F2"/>
+          <w:sz w:val="20"/>
+          <w:szCs w:val="20"/>
+        </w:rPr>
+        <w:t xml:space="preserve"> will now work. Otherwise, the element is in the flow of document like static.</w:t>
+      </w:r>
+    </w:p>
+    <w:p>
+      <w:pPr>
+        <w:pStyle w:val="ListParagraph"/>
+        <w:numPr>
+          <w:ilvl w:val="0"/>
+          <w:numId w:val="29"/>
+        </w:numPr>
+        <w:jc w:val="both"/>
+        <w:rPr>
+          <w:color w:val="0D0D0D" w:themeColor="text1" w:themeTint="F2"/>
+          <w:sz w:val="20"/>
+          <w:szCs w:val="20"/>
+        </w:rPr>
+      </w:pPr>
+      <w:r>
+        <w:rPr>
+          <w:b/>
+          <w:bCs/>
+          <w:color w:val="0D0D0D" w:themeColor="text1" w:themeTint="F2"/>
+          <w:sz w:val="20"/>
+          <w:szCs w:val="20"/>
+        </w:rPr>
+        <w:t xml:space="preserve">absolute: </w:t>
+      </w:r>
+      <w:r>
+        <w:rPr>
+          <w:color w:val="0D0D0D" w:themeColor="text1" w:themeTint="F2"/>
+          <w:sz w:val="20"/>
+          <w:szCs w:val="20"/>
+        </w:rPr>
+        <w:t>the element is removed from the flow and is relatively positioned to its first non-static</w:t>
+      </w:r>
+      <w:r>
+        <w:rPr>
+          <w:color w:val="0D0D0D" w:themeColor="text1" w:themeTint="F2"/>
+          <w:sz w:val="20"/>
+          <w:szCs w:val="20"/>
+        </w:rPr>
+        <w:t xml:space="preserve"> ancestor top|bottom etc</w:t>
+      </w:r>
+      <w:r>
+        <w:rPr>
+          <w:color w:val="0D0D0D" w:themeColor="text1" w:themeTint="F2"/>
+          <w:sz w:val="20"/>
+          <w:szCs w:val="20"/>
+        </w:rPr>
+        <w:t xml:space="preserve"> works.</w:t>
+      </w:r>
+    </w:p>
+    <w:p>
+      <w:pPr>
+        <w:pStyle w:val="ListParagraph"/>
+        <w:numPr>
+          <w:ilvl w:val="0"/>
+          <w:numId w:val="29"/>
+        </w:numPr>
+        <w:jc w:val="both"/>
+        <w:rPr>
+          <w:color w:val="0D0D0D" w:themeColor="text1" w:themeTint="F2"/>
+          <w:sz w:val="20"/>
+          <w:szCs w:val="20"/>
+        </w:rPr>
+      </w:pPr>
+      <w:r>
+        <w:rPr>
+          <w:b/>
+          <w:bCs/>
+          <w:color w:val="0D0D0D" w:themeColor="text1" w:themeTint="F2"/>
+          <w:sz w:val="20"/>
+          <w:szCs w:val="20"/>
+        </w:rPr>
+        <w:t xml:space="preserve">fixed: </w:t>
+      </w:r>
+      <w:r>
+        <w:rPr>
+          <w:color w:val="0D0D0D" w:themeColor="text1" w:themeTint="F2"/>
+          <w:sz w:val="20"/>
+          <w:szCs w:val="20"/>
+        </w:rPr>
+        <w:t xml:space="preserve">just like </w:t>
+      </w:r>
+      <w:r>
+        <w:rPr>
+          <w:b/>
+          <w:bCs/>
+          <w:color w:val="0D0D0D" w:themeColor="text1" w:themeTint="F2"/>
+          <w:sz w:val="20"/>
+          <w:szCs w:val="20"/>
+        </w:rPr>
+        <w:t>absolute</w:t>
+      </w:r>
+      <w:r>
+        <w:rPr>
+          <w:color w:val="0D0D0D" w:themeColor="text1" w:themeTint="F2"/>
+          <w:sz w:val="20"/>
+          <w:szCs w:val="20"/>
+        </w:rPr>
+        <w:t xml:space="preserve"> except the element is positioned relative to the browser window.</w:t>
+      </w:r>
+    </w:p>
+    <w:p>
+      <w:pPr>
+        <w:pStyle w:val="ListParagraph"/>
+        <w:numPr>
+          <w:ilvl w:val="0"/>
+          <w:numId w:val="29"/>
+        </w:numPr>
+        <w:jc w:val="both"/>
+        <w:rPr>
+          <w:color w:val="0D0D0D" w:themeColor="text1" w:themeTint="F2"/>
+          <w:sz w:val="20"/>
+          <w:szCs w:val="20"/>
+        </w:rPr>
+      </w:pPr>
+      <w:r>
+        <w:rPr>
+          <w:b/>
+          <w:bCs/>
+          <w:color w:val="0D0D0D" w:themeColor="text1" w:themeTint="F2"/>
+          <w:sz w:val="20"/>
+          <w:szCs w:val="20"/>
+        </w:rPr>
+        <w:t>sticky:</w:t>
+      </w:r>
+      <w:r>
+        <w:rPr>
+          <w:color w:val="0D0D0D" w:themeColor="text1" w:themeTint="F2"/>
+          <w:sz w:val="20"/>
+          <w:szCs w:val="20"/>
+        </w:rPr>
+        <w:t xml:space="preserve"> The element is positioned based on user’s scroll position.</w:t>
+      </w:r>
+      <w:r>
+        <w:rPr>
+          <w:b/>
+          <w:bCs/>
+          <w:color w:val="0D0D0D" w:themeColor="text1" w:themeTint="F2"/>
+          <w:sz w:val="20"/>
+          <w:szCs w:val="20"/>
+        </w:rPr>
+        <w:t xml:space="preserve"> </w:t>
+      </w:r>
+    </w:p>
+    <w:p>
+      <w:pPr>
+        <w:jc w:val="both"/>
+        <w:rPr>
+          <w:color w:val="0D0D0D" w:themeColor="text1" w:themeTint="F2"/>
+          <w:sz w:val="20"/>
+          <w:szCs w:val="20"/>
+        </w:rPr>
+      </w:pPr>
+      <w:r>
+        <w:rPr>
+          <w:b/>
+          <w:bCs/>
+          <w:color w:val="0D0D0D" w:themeColor="text1" w:themeTint="F2"/>
+          <w:sz w:val="20"/>
+          <w:szCs w:val="20"/>
+        </w:rPr>
+        <w:t>z-index:</w:t>
+      </w:r>
+      <w:r>
+        <w:rPr>
+          <w:color w:val="0D0D0D" w:themeColor="text1" w:themeTint="F2"/>
+          <w:sz w:val="20"/>
+          <w:szCs w:val="20"/>
+        </w:rPr>
+        <w:t xml:space="preserve"> if you want to see any element in the top among some overlapping elements, then set the z-index value high so that you can see this element in top section.</w:t>
+      </w:r>
+      <w:r>
+        <w:rPr>
+          <w:color w:val="0D0D0D" w:themeColor="text1" w:themeTint="F2"/>
+          <w:sz w:val="20"/>
+          <w:szCs w:val="20"/>
+        </w:rPr>
+        <w:t xml:space="preserve"> (The z-index property specifies the stack order of an element. It defines which layer will be above which in case of overlapping elements)</w:t>
+      </w:r>
+    </w:p>
+    <w:p>
+      <w:pPr>
+        <w:jc w:val="both"/>
+        <w:rPr>
+          <w:color w:val="C45911" w:themeColor="accent2" w:themeShade="BF"/>
+          <w:sz w:val="20"/>
+          <w:szCs w:val="20"/>
+        </w:rPr>
+      </w:pPr>
+      <w:r>
+        <w:rPr>
+          <w:b/>
+          <w:bCs/>
+          <w:color w:val="C45911" w:themeColor="accent2" w:themeShade="BF"/>
+          <w:sz w:val="20"/>
+          <w:szCs w:val="20"/>
+        </w:rPr>
+        <w:t>list-style:</w:t>
+      </w:r>
+      <w:r>
+        <w:rPr>
+          <w:color w:val="C45911" w:themeColor="accent2" w:themeShade="BF"/>
+          <w:sz w:val="20"/>
+          <w:szCs w:val="20"/>
+        </w:rPr>
+        <w:t xml:space="preserve"> </w:t>
+      </w:r>
+      <w:r>
+        <w:rPr>
+          <w:color w:val="C45911" w:themeColor="accent2" w:themeShade="BF"/>
+          <w:sz w:val="20"/>
+          <w:szCs w:val="20"/>
+          <w:u w:val="single"/>
+        </w:rPr>
+        <w:t>list_style_type</w:t>
+      </w:r>
+      <w:r>
+        <w:rPr>
+          <w:color w:val="C45911" w:themeColor="accent2" w:themeShade="BF"/>
+          <w:sz w:val="20"/>
+          <w:szCs w:val="20"/>
+        </w:rPr>
+        <w:t xml:space="preserve"> </w:t>
+      </w:r>
+      <w:r>
+        <w:rPr>
+          <w:color w:val="C45911" w:themeColor="accent2" w:themeShade="BF"/>
+          <w:sz w:val="20"/>
+          <w:szCs w:val="20"/>
+          <w:u w:val="single"/>
+        </w:rPr>
+        <w:t>list_style_position</w:t>
+      </w:r>
+      <w:r>
+        <w:rPr>
+          <w:color w:val="C45911" w:themeColor="accent2" w:themeShade="BF"/>
+          <w:sz w:val="20"/>
+          <w:szCs w:val="20"/>
+        </w:rPr>
+        <w:t xml:space="preserve"> </w:t>
+      </w:r>
+      <w:r>
+        <w:rPr>
+          <w:color w:val="C45911" w:themeColor="accent2" w:themeShade="BF"/>
+          <w:sz w:val="20"/>
+          <w:szCs w:val="20"/>
+          <w:u w:val="single"/>
+        </w:rPr>
+        <w:t>list_style_url</w:t>
+      </w:r>
+    </w:p>
+    <w:p>
+      <w:pPr>
+        <w:jc w:val="both"/>
+        <w:rPr>
+          <w:color w:val="0D0D0D" w:themeColor="text1" w:themeTint="F2"/>
+          <w:sz w:val="20"/>
+          <w:szCs w:val="20"/>
+        </w:rPr>
+      </w:pPr>
+      <w:r>
+        <w:rPr>
+          <w:b/>
+          <w:bCs/>
+          <w:color w:val="0D0D0D" w:themeColor="text1" w:themeTint="F2"/>
+          <w:sz w:val="20"/>
+          <w:szCs w:val="20"/>
+        </w:rPr>
+        <w:t>list-style:</w:t>
+      </w:r>
+      <w:r>
+        <w:rPr>
+          <w:color w:val="0D0D0D" w:themeColor="text1" w:themeTint="F2"/>
+          <w:sz w:val="20"/>
+          <w:szCs w:val="20"/>
+        </w:rPr>
+        <w:t xml:space="preserve"> square inside url(‘img.png’);</w:t>
+      </w:r>
+    </w:p>
+    <w:p>
+      <w:pPr>
+        <w:jc w:val="both"/>
+        <w:rPr>
+          <w:color w:val="0D0D0D" w:themeColor="text1" w:themeTint="F2"/>
+          <w:sz w:val="20"/>
+          <w:szCs w:val="20"/>
+        </w:rPr>
+      </w:pPr>
+    </w:p>
+    <w:p>
+      <w:pPr>
+        <w:jc w:val="both"/>
+        <w:rPr>
+          <w:color w:val="0D0D0D" w:themeColor="text1" w:themeTint="F2"/>
+          <w:sz w:val="20"/>
+          <w:szCs w:val="20"/>
+        </w:rPr>
+      </w:pPr>
+      <w:r>
+        <w:rPr>
+          <w:b/>
+          <w:bCs/>
+          <w:color w:val="0D0D0D" w:themeColor="text1" w:themeTint="F2"/>
+          <w:sz w:val="20"/>
+          <w:szCs w:val="20"/>
+        </w:rPr>
+        <w:t>float:</w:t>
+      </w:r>
+      <w:r>
+        <w:rPr>
+          <w:color w:val="0D0D0D" w:themeColor="text1" w:themeTint="F2"/>
+          <w:sz w:val="20"/>
+          <w:szCs w:val="20"/>
+        </w:rPr>
+        <w:t xml:space="preserve"> This property flows the element towards left or right.</w:t>
+      </w:r>
+    </w:p>
+    <w:p>
+      <w:pPr>
+        <w:jc w:val="both"/>
+        <w:rPr>
+          <w:color w:val="0D0D0D" w:themeColor="text1" w:themeTint="F2"/>
+          <w:sz w:val="20"/>
+          <w:szCs w:val="20"/>
+        </w:rPr>
+      </w:pPr>
+      <w:r>
+        <w:rPr>
+          <w:b/>
+          <w:bCs/>
+          <w:color w:val="0D0D0D" w:themeColor="text1" w:themeTint="F2"/>
+          <w:sz w:val="20"/>
+          <w:szCs w:val="20"/>
+        </w:rPr>
+        <w:t>clear:</w:t>
+      </w:r>
+      <w:r>
+        <w:rPr>
+          <w:color w:val="0D0D0D" w:themeColor="text1" w:themeTint="F2"/>
+          <w:sz w:val="20"/>
+          <w:szCs w:val="20"/>
+        </w:rPr>
+        <w:t xml:space="preserve"> </w:t>
+      </w:r>
+      <w:r>
+        <w:rPr>
+          <w:color w:val="0D0D0D" w:themeColor="text1" w:themeTint="F2"/>
+          <w:sz w:val="20"/>
+          <w:szCs w:val="20"/>
+        </w:rPr>
+        <w:t xml:space="preserve">It is used to clear the float. </w:t>
+      </w:r>
+      <w:r>
+        <w:rPr>
+          <w:color w:val="0D0D0D" w:themeColor="text1" w:themeTint="F2"/>
+          <w:sz w:val="20"/>
+          <w:szCs w:val="20"/>
+        </w:rPr>
+        <w:t>This property specifies what elements can float beside a given element.</w:t>
+      </w:r>
+      <w:r>
+        <w:rPr>
+          <w:color w:val="0D0D0D" w:themeColor="text1" w:themeTint="F2"/>
+          <w:sz w:val="20"/>
+          <w:szCs w:val="20"/>
+        </w:rPr>
+        <w:t xml:space="preserve"> (</w:t>
+      </w:r>
+      <w:proofErr w:type="gramStart"/>
+      <w:r>
+        <w:rPr>
+          <w:color w:val="0D0D0D" w:themeColor="text1" w:themeTint="F2"/>
+          <w:sz w:val="20"/>
+          <w:szCs w:val="20"/>
+        </w:rPr>
+        <w:t>left</w:t>
+      </w:r>
+      <w:proofErr w:type="gramEnd"/>
+      <w:r>
+        <w:rPr>
+          <w:color w:val="0D0D0D" w:themeColor="text1" w:themeTint="F2"/>
+          <w:sz w:val="20"/>
+          <w:szCs w:val="20"/>
+        </w:rPr>
+        <w:t xml:space="preserve"> or right or both)</w:t>
+      </w:r>
+    </w:p>
+    <w:p>
+      <w:pPr>
+        <w:jc w:val="both"/>
+        <w:rPr>
+          <w:color w:val="0D0D0D" w:themeColor="text1" w:themeTint="F2"/>
+          <w:sz w:val="20"/>
+          <w:szCs w:val="20"/>
+        </w:rPr>
+      </w:pPr>
+    </w:p>
+    <w:p>
+      <w:pPr>
+        <w:jc w:val="both"/>
+        <w:rPr>
+          <w:color w:val="0D0D0D" w:themeColor="text1" w:themeTint="F2"/>
+          <w:sz w:val="20"/>
+          <w:szCs w:val="20"/>
+        </w:rPr>
+      </w:pPr>
+      <w:r>
+        <w:rPr>
+          <w:b/>
+          <w:bCs/>
+          <w:color w:val="0D0D0D" w:themeColor="text1" w:themeTint="F2"/>
+          <w:sz w:val="20"/>
+          <w:szCs w:val="20"/>
+        </w:rPr>
+        <w:t xml:space="preserve">FlexBox: </w:t>
+      </w:r>
+      <w:r>
+        <w:rPr>
+          <w:color w:val="0D0D0D" w:themeColor="text1" w:themeTint="F2"/>
+          <w:sz w:val="20"/>
+          <w:szCs w:val="20"/>
+        </w:rPr>
+        <w:t>Aims at providing a better way to layout, align and distribute space among items in a container.</w:t>
+      </w:r>
+    </w:p>
+    <w:p>
+      <w:pPr>
+        <w:spacing w:after="0"/>
+        <w:ind w:left="2880"/>
+        <w:jc w:val="both"/>
+        <w:rPr>
+          <w:color w:val="0D0D0D" w:themeColor="text1" w:themeTint="F2"/>
+          <w:sz w:val="20"/>
+          <w:szCs w:val="20"/>
+        </w:rPr>
+      </w:pPr>
+      <w:r>
+        <w:rPr>
+          <w:color w:val="0D0D0D" w:themeColor="text1" w:themeTint="F2"/>
+          <w:sz w:val="20"/>
+          <w:szCs w:val="20"/>
+        </w:rPr>
+        <w:t>.container {</w:t>
+      </w:r>
+    </w:p>
+    <w:p>
+      <w:pPr>
+        <w:spacing w:after="0"/>
+        <w:ind w:left="2880"/>
+        <w:jc w:val="both"/>
+        <w:rPr>
+          <w:color w:val="0D0D0D" w:themeColor="text1" w:themeTint="F2"/>
+          <w:sz w:val="20"/>
+          <w:szCs w:val="20"/>
+        </w:rPr>
+      </w:pPr>
+      <w:r>
+        <w:rPr>
+          <w:color w:val="0D0D0D" w:themeColor="text1" w:themeTint="F2"/>
+          <w:sz w:val="20"/>
+          <w:szCs w:val="20"/>
+        </w:rPr>
+        <w:tab/>
+        <w:t>display: flex;</w:t>
+      </w:r>
+    </w:p>
+    <w:p>
+      <w:pPr>
+        <w:spacing w:after="0"/>
+        <w:ind w:left="2880"/>
+        <w:jc w:val="both"/>
+        <w:rPr>
+          <w:color w:val="0D0D0D" w:themeColor="text1" w:themeTint="F2"/>
+          <w:sz w:val="20"/>
+          <w:szCs w:val="20"/>
+        </w:rPr>
+      </w:pPr>
+      <w:r>
+        <w:rPr>
+          <w:color w:val="0D0D0D" w:themeColor="text1" w:themeTint="F2"/>
+          <w:sz w:val="20"/>
+          <w:szCs w:val="20"/>
+        </w:rPr>
+        <w:t>}</w:t>
+      </w:r>
+    </w:p>
+    <w:p>
+      <w:pPr>
+        <w:jc w:val="both"/>
+        <w:rPr>
+          <w:color w:val="0D0D0D" w:themeColor="text1" w:themeTint="F2"/>
+          <w:sz w:val="20"/>
+          <w:szCs w:val="20"/>
+        </w:rPr>
+      </w:pPr>
+      <w:r>
+        <w:rPr>
+          <w:b/>
+          <w:bCs/>
+          <w:color w:val="0D0D0D" w:themeColor="text1" w:themeTint="F2"/>
+          <w:sz w:val="20"/>
+          <w:szCs w:val="20"/>
+        </w:rPr>
+        <w:t>f</w:t>
+      </w:r>
+      <w:r>
+        <w:rPr>
+          <w:b/>
+          <w:bCs/>
+          <w:color w:val="0D0D0D" w:themeColor="text1" w:themeTint="F2"/>
+          <w:sz w:val="20"/>
+          <w:szCs w:val="20"/>
+        </w:rPr>
+        <w:t>lex-direction:</w:t>
+      </w:r>
+      <w:r>
+        <w:rPr>
+          <w:color w:val="0D0D0D" w:themeColor="text1" w:themeTint="F2"/>
+          <w:sz w:val="20"/>
+          <w:szCs w:val="20"/>
+        </w:rPr>
+        <w:t xml:space="preserve"> this property defines the direction towards which items are laid/ render. Can be row (default), row-reverse, column, column-reverse.</w:t>
+      </w:r>
+    </w:p>
+    <w:p>
+      <w:pPr>
+        <w:jc w:val="both"/>
+        <w:rPr>
+          <w:color w:val="0D0D0D" w:themeColor="text1" w:themeTint="F2"/>
+          <w:sz w:val="20"/>
+          <w:szCs w:val="20"/>
+        </w:rPr>
+      </w:pPr>
+    </w:p>
+    <w:p>
+      <w:pPr>
+        <w:jc w:val="both"/>
+        <w:rPr>
+          <w:color w:val="0D0D0D" w:themeColor="text1" w:themeTint="F2"/>
+          <w:sz w:val="20"/>
+          <w:szCs w:val="20"/>
+        </w:rPr>
+      </w:pPr>
+      <w:r>
+        <w:rPr>
+          <w:b/>
+          <w:bCs/>
+          <w:color w:val="0D0D0D" w:themeColor="text1" w:themeTint="F2"/>
+          <w:sz w:val="20"/>
+          <w:szCs w:val="20"/>
+        </w:rPr>
+        <w:lastRenderedPageBreak/>
+        <w:t>Flex property for parent (flex container):</w:t>
+      </w:r>
+    </w:p>
+    <w:p>
+      <w:pPr>
+        <w:pStyle w:val="ListParagraph"/>
+        <w:numPr>
+          <w:ilvl w:val="0"/>
+          <w:numId w:val="30"/>
+        </w:numPr>
+        <w:jc w:val="both"/>
+        <w:rPr>
+          <w:b/>
+          <w:bCs/>
+          <w:color w:val="0D0D0D" w:themeColor="text1" w:themeTint="F2"/>
+          <w:sz w:val="20"/>
+          <w:szCs w:val="20"/>
+        </w:rPr>
+      </w:pPr>
+      <w:r>
+        <w:rPr>
+          <w:b/>
+          <w:bCs/>
+          <w:color w:val="0D0D0D" w:themeColor="text1" w:themeTint="F2"/>
+          <w:sz w:val="20"/>
+          <w:szCs w:val="20"/>
+        </w:rPr>
+        <w:t>flex-wrap:</w:t>
+      </w:r>
+      <w:r>
+        <w:rPr>
+          <w:color w:val="0D0D0D" w:themeColor="text1" w:themeTint="F2"/>
+          <w:sz w:val="20"/>
+          <w:szCs w:val="20"/>
+        </w:rPr>
+        <w:t xml:space="preserve"> can be wrap, nowrap, wrap-reverse. Wrap items as needed with this property.</w:t>
+      </w:r>
+      <w:r>
+        <w:rPr>
+          <w:color w:val="0D0D0D" w:themeColor="text1" w:themeTint="F2"/>
+          <w:sz w:val="20"/>
+          <w:szCs w:val="20"/>
+        </w:rPr>
+        <w:t xml:space="preserve"> Make responsive the container, suppose you have 5 boxes in a particular container, and if you wrap the container then, it resized based on window and showing top to bottom (based on window size).</w:t>
+      </w:r>
+    </w:p>
+    <w:p>
+      <w:pPr>
+        <w:pStyle w:val="ListParagraph"/>
+        <w:numPr>
+          <w:ilvl w:val="0"/>
+          <w:numId w:val="30"/>
+        </w:numPr>
+        <w:jc w:val="both"/>
+        <w:rPr>
+          <w:b/>
+          <w:bCs/>
+          <w:color w:val="0D0D0D" w:themeColor="text1" w:themeTint="F2"/>
+          <w:sz w:val="20"/>
+          <w:szCs w:val="20"/>
+        </w:rPr>
+      </w:pPr>
+      <w:r>
+        <w:rPr>
+          <w:b/>
+          <w:bCs/>
+          <w:color w:val="0D0D0D" w:themeColor="text1" w:themeTint="F2"/>
+          <w:sz w:val="20"/>
+          <w:szCs w:val="20"/>
+        </w:rPr>
+        <w:t xml:space="preserve">justify-content: </w:t>
+      </w:r>
+      <w:r>
+        <w:rPr>
+          <w:color w:val="0D0D0D" w:themeColor="text1" w:themeTint="F2"/>
+          <w:sz w:val="20"/>
+          <w:szCs w:val="20"/>
+        </w:rPr>
+        <w:t>Defines alignment along main axis</w:t>
+      </w:r>
+      <w:r>
+        <w:rPr>
+          <w:color w:val="0D0D0D" w:themeColor="text1" w:themeTint="F2"/>
+          <w:sz w:val="20"/>
+          <w:szCs w:val="20"/>
+        </w:rPr>
+        <w:t xml:space="preserve"> (horizontal)</w:t>
+      </w:r>
+      <w:r>
+        <w:rPr>
+          <w:color w:val="0D0D0D" w:themeColor="text1" w:themeTint="F2"/>
+          <w:sz w:val="20"/>
+          <w:szCs w:val="20"/>
+        </w:rPr>
+        <w:t>.</w:t>
+      </w:r>
+      <w:r>
+        <w:rPr>
+          <w:color w:val="0D0D0D" w:themeColor="text1" w:themeTint="F2"/>
+          <w:sz w:val="20"/>
+          <w:szCs w:val="20"/>
+        </w:rPr>
+        <w:t xml:space="preserve"> Best way </w:t>
+      </w:r>
+      <w:r>
+        <w:rPr>
+          <w:color w:val="0D0D0D" w:themeColor="text1" w:themeTint="F2"/>
+          <w:sz w:val="20"/>
+          <w:szCs w:val="20"/>
+        </w:rPr>
+        <w:t>defines</w:t>
+      </w:r>
+      <w:r>
+        <w:rPr>
+          <w:color w:val="0D0D0D" w:themeColor="text1" w:themeTint="F2"/>
+          <w:sz w:val="20"/>
+          <w:szCs w:val="20"/>
+        </w:rPr>
+        <w:t xml:space="preserve"> the position (center, left, right, end, etc.)</w:t>
+      </w:r>
+      <w:r>
+        <w:rPr>
+          <w:color w:val="0D0D0D" w:themeColor="text1" w:themeTint="F2"/>
+          <w:sz w:val="20"/>
+          <w:szCs w:val="20"/>
+        </w:rPr>
+        <w:t xml:space="preserve"> </w:t>
+      </w:r>
+      <w:r>
+        <w:rPr>
+          <w:color w:val="0D0D0D" w:themeColor="text1" w:themeTint="F2"/>
+          <w:sz w:val="20"/>
+          <w:szCs w:val="20"/>
+        </w:rPr>
+        <w:t>horizontal</w:t>
+      </w:r>
+      <w:r>
+        <w:rPr>
+          <w:color w:val="0D0D0D" w:themeColor="text1" w:themeTint="F2"/>
+          <w:sz w:val="20"/>
+          <w:szCs w:val="20"/>
+        </w:rPr>
+        <w:t xml:space="preserve"> of container.</w:t>
+      </w:r>
+    </w:p>
+    <w:p>
+      <w:pPr>
+        <w:pStyle w:val="ListParagraph"/>
+        <w:numPr>
+          <w:ilvl w:val="0"/>
+          <w:numId w:val="30"/>
+        </w:numPr>
+        <w:jc w:val="both"/>
+        <w:rPr>
+          <w:b/>
+          <w:bCs/>
+          <w:color w:val="0D0D0D" w:themeColor="text1" w:themeTint="F2"/>
+          <w:sz w:val="20"/>
+          <w:szCs w:val="20"/>
+        </w:rPr>
+      </w:pPr>
+      <w:r>
+        <w:rPr>
+          <w:b/>
+          <w:bCs/>
+          <w:color w:val="0D0D0D" w:themeColor="text1" w:themeTint="F2"/>
+          <w:sz w:val="20"/>
+          <w:szCs w:val="20"/>
+        </w:rPr>
+        <w:t>align-item:</w:t>
+      </w:r>
+      <w:r>
+        <w:rPr>
+          <w:color w:val="0D0D0D" w:themeColor="text1" w:themeTint="F2"/>
+          <w:sz w:val="20"/>
+          <w:szCs w:val="20"/>
+        </w:rPr>
+        <w:t xml:space="preserve"> </w:t>
+      </w:r>
+      <w:r>
+        <w:rPr>
+          <w:color w:val="0D0D0D" w:themeColor="text1" w:themeTint="F2"/>
+          <w:sz w:val="20"/>
+          <w:szCs w:val="20"/>
+        </w:rPr>
+        <w:t>Defines alignment along main axis (</w:t>
+      </w:r>
+      <w:r>
+        <w:rPr>
+          <w:color w:val="0D0D0D" w:themeColor="text1" w:themeTint="F2"/>
+          <w:sz w:val="20"/>
+          <w:szCs w:val="20"/>
+        </w:rPr>
+        <w:t>vertical</w:t>
+      </w:r>
+      <w:r>
+        <w:rPr>
+          <w:color w:val="0D0D0D" w:themeColor="text1" w:themeTint="F2"/>
+          <w:sz w:val="20"/>
+          <w:szCs w:val="20"/>
+        </w:rPr>
+        <w:t>).</w:t>
+      </w:r>
+    </w:p>
+    <w:p>
+      <w:pPr>
+        <w:pStyle w:val="ListParagraph"/>
+        <w:numPr>
+          <w:ilvl w:val="0"/>
+          <w:numId w:val="30"/>
+        </w:numPr>
+        <w:jc w:val="both"/>
+        <w:rPr>
+          <w:b/>
+          <w:bCs/>
+          <w:color w:val="0D0D0D" w:themeColor="text1" w:themeTint="F2"/>
+          <w:sz w:val="20"/>
+          <w:szCs w:val="20"/>
+        </w:rPr>
+      </w:pPr>
+      <w:r>
+        <w:rPr>
+          <w:b/>
+          <w:bCs/>
+          <w:color w:val="0D0D0D" w:themeColor="text1" w:themeTint="F2"/>
+          <w:sz w:val="20"/>
+          <w:szCs w:val="20"/>
+        </w:rPr>
+        <w:t>align-content:</w:t>
+      </w:r>
+      <w:r>
+        <w:rPr>
+          <w:color w:val="0D0D0D" w:themeColor="text1" w:themeTint="F2"/>
+          <w:sz w:val="20"/>
+          <w:szCs w:val="20"/>
+        </w:rPr>
+        <w:t xml:space="preserve"> aligns a flex container’s lines when there is extra space in the cross axis.</w:t>
+      </w:r>
+      <w:r>
+        <w:rPr>
+          <w:color w:val="0D0D0D" w:themeColor="text1" w:themeTint="F2"/>
+          <w:sz w:val="20"/>
+          <w:szCs w:val="20"/>
+        </w:rPr>
+        <w:t xml:space="preserve"> Remove the extra spaces when you minimize the window vi</w:t>
+      </w:r>
+      <w:r>
+        <w:rPr>
+          <w:color w:val="0D0D0D" w:themeColor="text1" w:themeTint="F2"/>
+          <w:sz w:val="20"/>
+          <w:szCs w:val="20"/>
+        </w:rPr>
+        <w:t>e</w:t>
+      </w:r>
+      <w:r>
+        <w:rPr>
+          <w:color w:val="0D0D0D" w:themeColor="text1" w:themeTint="F2"/>
+          <w:sz w:val="20"/>
+          <w:szCs w:val="20"/>
+        </w:rPr>
+        <w:t>wport</w:t>
+      </w:r>
+      <w:r>
+        <w:rPr>
+          <w:color w:val="0D0D0D" w:themeColor="text1" w:themeTint="F2"/>
+          <w:sz w:val="20"/>
+          <w:szCs w:val="20"/>
+        </w:rPr>
+        <w:t xml:space="preserve"> and show as a group.</w:t>
+      </w:r>
+    </w:p>
+    <w:p>
+      <w:pPr>
+        <w:jc w:val="both"/>
+        <w:rPr>
+          <w:color w:val="0D0D0D" w:themeColor="text1" w:themeTint="F2"/>
+          <w:sz w:val="20"/>
+          <w:szCs w:val="20"/>
+        </w:rPr>
+      </w:pPr>
+    </w:p>
+    <w:p>
+      <w:pPr>
+        <w:jc w:val="both"/>
+        <w:rPr>
+          <w:b/>
+          <w:bCs/>
+          <w:color w:val="0D0D0D" w:themeColor="text1" w:themeTint="F2"/>
+          <w:sz w:val="20"/>
+          <w:szCs w:val="20"/>
+        </w:rPr>
+      </w:pPr>
+      <w:r>
+        <w:rPr>
+          <w:b/>
+          <w:bCs/>
+          <w:color w:val="0D0D0D" w:themeColor="text1" w:themeTint="F2"/>
+          <w:sz w:val="20"/>
+          <w:szCs w:val="20"/>
+        </w:rPr>
+        <w:t>Flex property for the children (flex items):</w:t>
+      </w:r>
+    </w:p>
+    <w:p>
+      <w:pPr>
+        <w:pStyle w:val="ListParagraph"/>
+        <w:numPr>
+          <w:ilvl w:val="0"/>
+          <w:numId w:val="31"/>
+        </w:numPr>
+        <w:jc w:val="both"/>
+        <w:rPr>
+          <w:color w:val="0D0D0D" w:themeColor="text1" w:themeTint="F2"/>
+          <w:sz w:val="20"/>
+          <w:szCs w:val="20"/>
+        </w:rPr>
+      </w:pPr>
+      <w:r>
+        <w:rPr>
+          <w:b/>
+          <w:bCs/>
+          <w:color w:val="0D0D0D" w:themeColor="text1" w:themeTint="F2"/>
+          <w:sz w:val="20"/>
+          <w:szCs w:val="20"/>
+        </w:rPr>
+        <w:t xml:space="preserve">order: </w:t>
+      </w:r>
+      <w:r>
+        <w:rPr>
+          <w:color w:val="0D0D0D" w:themeColor="text1" w:themeTint="F2"/>
+          <w:sz w:val="20"/>
+          <w:szCs w:val="20"/>
+        </w:rPr>
+        <w:t>control the order in which the items appear in the flex container. Change the positioning order of your child container in the parent container.</w:t>
+      </w:r>
+    </w:p>
+    <w:p>
+      <w:pPr>
+        <w:pStyle w:val="ListParagraph"/>
+        <w:numPr>
+          <w:ilvl w:val="0"/>
+          <w:numId w:val="31"/>
+        </w:numPr>
+        <w:jc w:val="both"/>
+        <w:rPr>
+          <w:color w:val="0D0D0D" w:themeColor="text1" w:themeTint="F2"/>
+          <w:sz w:val="20"/>
+          <w:szCs w:val="20"/>
+        </w:rPr>
+      </w:pPr>
+      <w:r>
+        <w:rPr>
+          <w:b/>
+          <w:bCs/>
+          <w:color w:val="0D0D0D" w:themeColor="text1" w:themeTint="F2"/>
+          <w:sz w:val="20"/>
+          <w:szCs w:val="20"/>
+        </w:rPr>
+        <w:t>align-</w:t>
+      </w:r>
+      <w:r>
+        <w:rPr>
+          <w:b/>
+          <w:bCs/>
+          <w:color w:val="0D0D0D" w:themeColor="text1" w:themeTint="F2"/>
+          <w:sz w:val="20"/>
+          <w:szCs w:val="20"/>
+        </w:rPr>
+        <w:t>self:</w:t>
+      </w:r>
+      <w:r>
+        <w:rPr>
+          <w:color w:val="0D0D0D" w:themeColor="text1" w:themeTint="F2"/>
+          <w:sz w:val="20"/>
+          <w:szCs w:val="20"/>
+        </w:rPr>
+        <w:t xml:space="preserve"> allows default alignment to be overridden for the individual flex items.</w:t>
+      </w:r>
+      <w:r>
+        <w:rPr>
+          <w:color w:val="0D0D0D" w:themeColor="text1" w:themeTint="F2"/>
+          <w:sz w:val="20"/>
+          <w:szCs w:val="20"/>
+        </w:rPr>
+        <w:t xml:space="preserve"> Change the horizontal or vertical position of a sub container.</w:t>
+      </w:r>
+    </w:p>
+    <w:p>
+      <w:pPr>
+        <w:pStyle w:val="ListParagraph"/>
+        <w:numPr>
+          <w:ilvl w:val="0"/>
+          <w:numId w:val="31"/>
+        </w:numPr>
+        <w:jc w:val="both"/>
+        <w:rPr>
+          <w:color w:val="0D0D0D" w:themeColor="text1" w:themeTint="F2"/>
+          <w:sz w:val="20"/>
+          <w:szCs w:val="20"/>
+        </w:rPr>
+      </w:pPr>
+      <w:r>
+        <w:rPr>
+          <w:b/>
+          <w:bCs/>
+          <w:color w:val="0D0D0D" w:themeColor="text1" w:themeTint="F2"/>
+          <w:sz w:val="20"/>
+          <w:szCs w:val="20"/>
+        </w:rPr>
+        <w:t>flex-grow:</w:t>
+      </w:r>
+      <w:r>
+        <w:rPr>
+          <w:color w:val="0D0D0D" w:themeColor="text1" w:themeTint="F2"/>
+          <w:sz w:val="20"/>
+          <w:szCs w:val="20"/>
+        </w:rPr>
+        <w:t xml:space="preserve"> defines the </w:t>
+      </w:r>
+      <w:r>
+        <w:rPr>
+          <w:color w:val="0D0D0D" w:themeColor="text1" w:themeTint="F2"/>
+          <w:sz w:val="20"/>
+          <w:szCs w:val="20"/>
+        </w:rPr>
+        <w:t>ability for a flex item to grow.</w:t>
+      </w:r>
+      <w:r>
+        <w:rPr>
+          <w:color w:val="0D0D0D" w:themeColor="text1" w:themeTint="F2"/>
+          <w:sz w:val="20"/>
+          <w:szCs w:val="20"/>
+        </w:rPr>
+        <w:t xml:space="preserve"> Increase the width or height of the container based on </w:t>
+      </w:r>
+      <w:r>
+        <w:rPr>
+          <w:b/>
+          <w:bCs/>
+          <w:color w:val="0D0D0D" w:themeColor="text1" w:themeTint="F2"/>
+          <w:sz w:val="20"/>
+          <w:szCs w:val="20"/>
+        </w:rPr>
+        <w:t>flex-direction.</w:t>
+      </w:r>
+    </w:p>
+    <w:p>
+      <w:pPr>
+        <w:pStyle w:val="ListParagraph"/>
+        <w:numPr>
+          <w:ilvl w:val="0"/>
+          <w:numId w:val="31"/>
+        </w:numPr>
+        <w:jc w:val="both"/>
+        <w:rPr>
+          <w:color w:val="0D0D0D" w:themeColor="text1" w:themeTint="F2"/>
+          <w:sz w:val="20"/>
+          <w:szCs w:val="20"/>
+        </w:rPr>
+      </w:pPr>
+      <w:r>
+        <w:rPr>
+          <w:b/>
+          <w:bCs/>
+          <w:color w:val="0D0D0D" w:themeColor="text1" w:themeTint="F2"/>
+          <w:sz w:val="20"/>
+          <w:szCs w:val="20"/>
+        </w:rPr>
+        <w:t>flex-shrink:</w:t>
+      </w:r>
+      <w:r>
+        <w:rPr>
+          <w:color w:val="0D0D0D" w:themeColor="text1" w:themeTint="F2"/>
+          <w:sz w:val="20"/>
+          <w:szCs w:val="20"/>
+        </w:rPr>
+        <w:t xml:space="preserve"> specifies how much a flex item will shrink compare to the rest of the flex items. </w:t>
+      </w:r>
+    </w:p>
+    <w:p>
+      <w:pPr>
+        <w:jc w:val="both"/>
+        <w:rPr>
+          <w:color w:val="0D0D0D" w:themeColor="text1" w:themeTint="F2"/>
+          <w:sz w:val="20"/>
+          <w:szCs w:val="20"/>
+        </w:rPr>
+      </w:pPr>
+    </w:p>
+    <w:p>
+      <w:pPr>
+        <w:jc w:val="both"/>
+        <w:rPr>
+          <w:b/>
+          <w:bCs/>
+          <w:color w:val="0D0D0D" w:themeColor="text1" w:themeTint="F2"/>
+          <w:sz w:val="20"/>
+          <w:szCs w:val="20"/>
+        </w:rPr>
+      </w:pPr>
+      <w:r>
+        <w:rPr>
+          <w:b/>
+          <w:bCs/>
+          <w:color w:val="0D0D0D" w:themeColor="text1" w:themeTint="F2"/>
+          <w:sz w:val="20"/>
+          <w:szCs w:val="20"/>
+        </w:rPr>
+        <w:t>CSS Grid:</w:t>
+      </w:r>
+    </w:p>
+    <w:p>
+      <w:pPr>
+        <w:ind w:left="720"/>
+        <w:jc w:val="both"/>
+        <w:rPr>
+          <w:rFonts w:cstheme="minorHAnsi"/>
+          <w:color w:val="0D0D0D" w:themeColor="text1" w:themeTint="F2"/>
+          <w:sz w:val="20"/>
+          <w:szCs w:val="20"/>
+        </w:rPr>
+      </w:pPr>
+      <w:r>
+        <w:rPr>
+          <w:rFonts w:cstheme="minorHAnsi"/>
+          <w:color w:val="0D0D0D" w:themeColor="text1" w:themeTint="F2"/>
+          <w:sz w:val="20"/>
+          <w:szCs w:val="20"/>
+          <w:shd w:val="clear" w:color="auto" w:fill="FFFFFF"/>
+        </w:rPr>
+        <w:t>The CSS Grid Layout Module offers a grid-based layout system, with rows and columns, making it easier to design web pages without having to use floats and positioning.</w:t>
+      </w:r>
+    </w:p>
+    <w:p>
+      <w:pPr>
+        <w:jc w:val="both"/>
+        <w:rPr>
+          <w:color w:val="0D0D0D" w:themeColor="text1" w:themeTint="F2"/>
+          <w:sz w:val="20"/>
+          <w:szCs w:val="20"/>
+        </w:rPr>
+      </w:pPr>
+      <w:r>
+        <w:rPr>
+          <w:color w:val="0D0D0D" w:themeColor="text1" w:themeTint="F2"/>
+          <w:sz w:val="20"/>
+          <w:szCs w:val="20"/>
+        </w:rPr>
+        <w:tab/>
+      </w:r>
+      <w:r>
+        <w:rPr>
+          <w:color w:val="0D0D0D" w:themeColor="text1" w:themeTint="F2"/>
+          <w:sz w:val="20"/>
+          <w:szCs w:val="20"/>
+        </w:rPr>
+        <w:t xml:space="preserve">  </w:t>
+      </w:r>
+      <w:r>
+        <w:rPr>
+          <w:color w:val="0D0D0D" w:themeColor="text1" w:themeTint="F2"/>
+          <w:sz w:val="20"/>
+          <w:szCs w:val="20"/>
+        </w:rPr>
+        <w:tab/>
+      </w:r>
+      <w:r>
+        <w:rPr>
+          <w:color w:val="0D0D0D" w:themeColor="text1" w:themeTint="F2"/>
+          <w:sz w:val="20"/>
+          <w:szCs w:val="20"/>
+        </w:rPr>
+        <w:t xml:space="preserve">    </w:t>
+      </w:r>
+      <w:r>
+        <w:rPr>
+          <w:noProof/>
+          <w:color w:val="0D0D0D" w:themeColor="text1" w:themeTint="F2"/>
+          <w:sz w:val="20"/>
+          <w:szCs w:val="20"/>
+        </w:rPr>
+        <w:drawing>
+          <wp:inline distT="0" distB="0" distL="0" distR="0" wp14:anchorId="728AF76D" wp14:editId="645C7C5E">
+            <wp:extent cx="3930006" cy="1391569"/>
+            <wp:effectExtent l="0" t="0" r="0" b="0"/>
+            <wp:docPr id="1747238539" name="Picture 1"/>
+            <wp:cNvGraphicFramePr>
+              <a:graphicFrameLocks xmlns:a="http://schemas.openxmlformats.org/drawingml/2006/main" noChangeAspect="1"/>
+            </wp:cNvGraphicFramePr>
+            <a:graphic xmlns:a="http://schemas.openxmlformats.org/drawingml/2006/main">
+              <a:graphicData uri="http://schemas.openxmlformats.org/drawingml/2006/picture">
+                <pic:pic xmlns:pic="http://schemas.openxmlformats.org/drawingml/2006/picture">
+                  <pic:nvPicPr>
+                    <pic:cNvPr id="1747238539" name="Picture 1747238539"/>
+                    <pic:cNvPicPr/>
+                  </pic:nvPicPr>
+                  <pic:blipFill>
+                    <a:blip r:embed="rId19">
+                      <a:extLst>
+                        <a:ext uri="{28A0092B-C50C-407E-A947-70E740481C1C}">
+                          <a14:useLocalDpi xmlns:a14="http://schemas.microsoft.com/office/drawing/2010/main" val="0"/>
+                        </a:ext>
+                      </a:extLst>
+                    </a:blip>
+                    <a:stretch>
+                      <a:fillRect/>
+                    </a:stretch>
+                  </pic:blipFill>
+                  <pic:spPr>
+                    <a:xfrm>
+                      <a:off x="0" y="0"/>
+                      <a:ext cx="3960813" cy="1402477"/>
+                    </a:xfrm>
+                    <a:prstGeom prst="rect">
+                      <a:avLst/>
+                    </a:prstGeom>
+                  </pic:spPr>
+                </pic:pic>
+              </a:graphicData>
+            </a:graphic>
+          </wp:inline>
+        </w:drawing>
+      </w:r>
+    </w:p>
+    <w:p>
+      <w:pPr>
+        <w:jc w:val="both"/>
+        <w:rPr>
+          <w:color w:val="0D0D0D" w:themeColor="text1" w:themeTint="F2"/>
+          <w:sz w:val="20"/>
+          <w:szCs w:val="20"/>
+        </w:rPr>
+      </w:pPr>
+      <w:r>
+        <w:rPr>
+          <w:color w:val="0D0D0D" w:themeColor="text1" w:themeTint="F2"/>
+          <w:sz w:val="20"/>
+          <w:szCs w:val="20"/>
+        </w:rPr>
+        <w:tab/>
+        <w:t xml:space="preserve">.container </w:t>
+      </w:r>
+      <w:proofErr w:type="gramStart"/>
+      <w:r>
+        <w:rPr>
+          <w:color w:val="0D0D0D" w:themeColor="text1" w:themeTint="F2"/>
+          <w:sz w:val="20"/>
+          <w:szCs w:val="20"/>
+        </w:rPr>
+        <w:t>{ display</w:t>
+      </w:r>
+      <w:proofErr w:type="gramEnd"/>
+      <w:r>
+        <w:rPr>
+          <w:color w:val="0D0D0D" w:themeColor="text1" w:themeTint="F2"/>
+          <w:sz w:val="20"/>
+          <w:szCs w:val="20"/>
+        </w:rPr>
+        <w:t>: grid; }</w:t>
+      </w:r>
+    </w:p>
+    <w:p>
+      <w:pPr>
+        <w:jc w:val="both"/>
+        <w:rPr>
+          <w:color w:val="0D0D0D" w:themeColor="text1" w:themeTint="F2"/>
+          <w:sz w:val="20"/>
+          <w:szCs w:val="20"/>
+        </w:rPr>
+      </w:pPr>
+      <w:r>
+        <w:rPr>
+          <w:color w:val="0D0D0D" w:themeColor="text1" w:themeTint="F2"/>
+          <w:sz w:val="20"/>
+          <w:szCs w:val="20"/>
+        </w:rPr>
+        <w:tab/>
+      </w:r>
+      <w:r>
+        <w:rPr>
+          <w:color w:val="0D0D0D" w:themeColor="text1" w:themeTint="F2"/>
+          <w:sz w:val="20"/>
+          <w:szCs w:val="20"/>
+        </w:rPr>
+        <w:t>All the direct children automatically grid items.</w:t>
+      </w:r>
+    </w:p>
+    <w:p>
+      <w:pPr>
+        <w:jc w:val="both"/>
+        <w:rPr>
+          <w:color w:val="0D0D0D" w:themeColor="text1" w:themeTint="F2"/>
+          <w:sz w:val="20"/>
+          <w:szCs w:val="20"/>
+        </w:rPr>
+      </w:pPr>
+    </w:p>
+    <w:p>
+      <w:pPr>
+        <w:pStyle w:val="ListParagraph"/>
+        <w:numPr>
+          <w:ilvl w:val="0"/>
+          <w:numId w:val="33"/>
+        </w:numPr>
+        <w:jc w:val="both"/>
+        <w:rPr>
+          <w:color w:val="0D0D0D" w:themeColor="text1" w:themeTint="F2"/>
+          <w:sz w:val="20"/>
+          <w:szCs w:val="20"/>
+        </w:rPr>
+      </w:pPr>
+      <w:r>
+        <w:rPr>
+          <w:b/>
+          <w:bCs/>
+          <w:color w:val="0D0D0D" w:themeColor="text1" w:themeTint="F2"/>
+          <w:sz w:val="20"/>
+          <w:szCs w:val="20"/>
+        </w:rPr>
+        <w:t>grid-column-gap:</w:t>
+      </w:r>
+      <w:r>
+        <w:rPr>
+          <w:color w:val="0D0D0D" w:themeColor="text1" w:themeTint="F2"/>
+          <w:sz w:val="20"/>
+          <w:szCs w:val="20"/>
+        </w:rPr>
+        <w:t xml:space="preserve"> this property used to adjust the space between the columns of a css grid.</w:t>
+      </w:r>
+    </w:p>
+    <w:p>
+      <w:pPr>
+        <w:pStyle w:val="ListParagraph"/>
+        <w:numPr>
+          <w:ilvl w:val="0"/>
+          <w:numId w:val="33"/>
+        </w:numPr>
+        <w:jc w:val="both"/>
+        <w:rPr>
+          <w:color w:val="0D0D0D" w:themeColor="text1" w:themeTint="F2"/>
+          <w:sz w:val="20"/>
+          <w:szCs w:val="20"/>
+        </w:rPr>
+      </w:pPr>
+      <w:r>
+        <w:rPr>
+          <w:b/>
+          <w:bCs/>
+          <w:color w:val="0D0D0D" w:themeColor="text1" w:themeTint="F2"/>
+          <w:sz w:val="20"/>
+          <w:szCs w:val="20"/>
+        </w:rPr>
+        <w:t>grid-row-gap:</w:t>
+      </w:r>
+      <w:r>
+        <w:rPr>
+          <w:color w:val="0D0D0D" w:themeColor="text1" w:themeTint="F2"/>
+          <w:sz w:val="20"/>
+          <w:szCs w:val="20"/>
+        </w:rPr>
+        <w:t xml:space="preserve"> this property used to adjust the space between the rows of a css grid.</w:t>
+      </w:r>
+    </w:p>
+    <w:p>
+      <w:pPr>
+        <w:pStyle w:val="ListParagraph"/>
+        <w:numPr>
+          <w:ilvl w:val="0"/>
+          <w:numId w:val="33"/>
+        </w:numPr>
+        <w:jc w:val="both"/>
+        <w:rPr>
+          <w:color w:val="0D0D0D" w:themeColor="text1" w:themeTint="F2"/>
+          <w:sz w:val="20"/>
+          <w:szCs w:val="20"/>
+        </w:rPr>
+      </w:pPr>
+      <w:r>
+        <w:rPr>
+          <w:b/>
+          <w:bCs/>
+          <w:color w:val="0D0D0D" w:themeColor="text1" w:themeTint="F2"/>
+          <w:sz w:val="20"/>
+          <w:szCs w:val="20"/>
+        </w:rPr>
+        <w:t>grid-</w:t>
+      </w:r>
+      <w:r>
+        <w:rPr>
+          <w:b/>
+          <w:bCs/>
+          <w:color w:val="0D0D0D" w:themeColor="text1" w:themeTint="F2"/>
+          <w:sz w:val="20"/>
+          <w:szCs w:val="20"/>
+        </w:rPr>
+        <w:t>gap:</w:t>
+      </w:r>
+      <w:r>
+        <w:rPr>
+          <w:color w:val="0D0D0D" w:themeColor="text1" w:themeTint="F2"/>
+          <w:sz w:val="20"/>
+          <w:szCs w:val="20"/>
+        </w:rPr>
+        <w:t xml:space="preserve"> shorthand property for </w:t>
+      </w:r>
+      <w:r>
+        <w:rPr>
+          <w:b/>
+          <w:bCs/>
+          <w:color w:val="0D0D0D" w:themeColor="text1" w:themeTint="F2"/>
+          <w:sz w:val="20"/>
+          <w:szCs w:val="20"/>
+        </w:rPr>
+        <w:t>grid-column-gap</w:t>
+      </w:r>
+      <w:r>
+        <w:rPr>
+          <w:color w:val="0D0D0D" w:themeColor="text1" w:themeTint="F2"/>
+          <w:sz w:val="20"/>
+          <w:szCs w:val="20"/>
+        </w:rPr>
+        <w:t xml:space="preserve"> and </w:t>
+      </w:r>
+      <w:r>
+        <w:rPr>
+          <w:b/>
+          <w:bCs/>
+          <w:color w:val="0D0D0D" w:themeColor="text1" w:themeTint="F2"/>
+          <w:sz w:val="20"/>
+          <w:szCs w:val="20"/>
+        </w:rPr>
+        <w:t>grid-row-gap</w:t>
+      </w:r>
+      <w:r>
+        <w:rPr>
+          <w:color w:val="0D0D0D" w:themeColor="text1" w:themeTint="F2"/>
+          <w:sz w:val="20"/>
+          <w:szCs w:val="20"/>
+        </w:rPr>
+        <w:t>.</w:t>
+      </w:r>
+      <w:r>
+        <w:rPr>
+          <w:color w:val="0D0D0D" w:themeColor="text1" w:themeTint="F2"/>
+          <w:sz w:val="20"/>
+          <w:szCs w:val="20"/>
+        </w:rPr>
+        <w:t xml:space="preserve"> </w:t>
+      </w:r>
+    </w:p>
+    <w:p>
+      <w:pPr>
+        <w:jc w:val="both"/>
+        <w:rPr>
+          <w:color w:val="0D0D0D" w:themeColor="text1" w:themeTint="F2"/>
+          <w:sz w:val="20"/>
+          <w:szCs w:val="20"/>
+        </w:rPr>
+      </w:pPr>
+      <w:r>
+        <w:rPr>
+          <w:color w:val="0D0D0D" w:themeColor="text1" w:themeTint="F2"/>
+          <w:sz w:val="20"/>
+          <w:szCs w:val="20"/>
+        </w:rPr>
+        <w:tab/>
+      </w:r>
+    </w:p>
+    <w:p>
+      <w:pPr>
+        <w:jc w:val="both"/>
+        <w:rPr>
+          <w:color w:val="0D0D0D" w:themeColor="text1" w:themeTint="F2"/>
+          <w:sz w:val="20"/>
+          <w:szCs w:val="20"/>
+        </w:rPr>
+      </w:pPr>
+    </w:p>
+    <w:p>
+      <w:pPr>
+        <w:jc w:val="both"/>
+        <w:rPr>
+          <w:color w:val="0D0D0D" w:themeColor="text1" w:themeTint="F2"/>
+          <w:sz w:val="20"/>
+          <w:szCs w:val="20"/>
+        </w:rPr>
+      </w:pPr>
+    </w:p>
+    <w:p>
+      <w:pPr>
+        <w:jc w:val="both"/>
+        <w:rPr>
+          <w:color w:val="0D0D0D" w:themeColor="text1" w:themeTint="F2"/>
+          <w:sz w:val="20"/>
+          <w:szCs w:val="20"/>
+        </w:rPr>
+      </w:pPr>
+    </w:p>
+    <w:p>
+      <w:pPr>
+        <w:jc w:val="both"/>
+        <w:rPr>
+          <w:color w:val="0D0D0D" w:themeColor="text1" w:themeTint="F2"/>
+          <w:sz w:val="20"/>
+          <w:szCs w:val="20"/>
+        </w:rPr>
+      </w:pPr>
+    </w:p>
+    <w:p>
+      <w:pPr>
+        <w:jc w:val="both"/>
+        <w:rPr>
+          <w:color w:val="0D0D0D" w:themeColor="text1" w:themeTint="F2"/>
+          <w:sz w:val="20"/>
+          <w:szCs w:val="20"/>
+        </w:rPr>
+      </w:pPr>
+    </w:p>
+    <w:p>
+      <w:pPr>
+        <w:jc w:val="both"/>
+        <w:rPr>
+          <w:color w:val="0D0D0D" w:themeColor="text1" w:themeTint="F2"/>
+          <w:sz w:val="20"/>
+          <w:szCs w:val="20"/>
+        </w:rPr>
+      </w:pPr>
+    </w:p>
+    <w:p>
+      <w:pPr>
+        <w:jc w:val="both"/>
+        <w:rPr>
+          <w:color w:val="0D0D0D" w:themeColor="text1" w:themeTint="F2"/>
+          <w:sz w:val="20"/>
+          <w:szCs w:val="20"/>
+        </w:rPr>
+      </w:pPr>
+    </w:p>
+    <w:p>
+      <w:pPr>
+        <w:jc w:val="both"/>
+        <w:rPr>
+          <w:color w:val="0D0D0D" w:themeColor="text1" w:themeTint="F2"/>
+          <w:sz w:val="20"/>
+          <w:szCs w:val="20"/>
+        </w:rPr>
+      </w:pPr>
+    </w:p>
+    <w:p>
+      <w:pPr>
+        <w:jc w:val="both"/>
+        <w:rPr>
+          <w:color w:val="0D0D0D" w:themeColor="text1" w:themeTint="F2"/>
+          <w:sz w:val="20"/>
+          <w:szCs w:val="20"/>
+        </w:rPr>
+      </w:pPr>
+    </w:p>
+    <w:p>
+      <w:pPr>
+        <w:jc w:val="both"/>
+        <w:rPr>
+          <w:color w:val="0D0D0D" w:themeColor="text1" w:themeTint="F2"/>
+          <w:sz w:val="20"/>
+          <w:szCs w:val="20"/>
+        </w:rPr>
+      </w:pPr>
+    </w:p>
+    <w:p>
+      <w:pPr>
+        <w:jc w:val="both"/>
+        <w:rPr>
+          <w:color w:val="0D0D0D" w:themeColor="text1" w:themeTint="F2"/>
+          <w:sz w:val="20"/>
+          <w:szCs w:val="20"/>
+        </w:rPr>
+      </w:pPr>
+    </w:p>
+    <w:p>
+      <w:pPr>
+        <w:jc w:val="both"/>
+        <w:rPr>
+          <w:color w:val="0D0D0D" w:themeColor="text1" w:themeTint="F2"/>
+          <w:sz w:val="20"/>
+          <w:szCs w:val="20"/>
+        </w:rPr>
+      </w:pPr>
+    </w:p>
+    <w:p>
+      <w:pPr>
+        <w:jc w:val="both"/>
+        <w:rPr>
+          <w:color w:val="0D0D0D" w:themeColor="text1" w:themeTint="F2"/>
+          <w:sz w:val="20"/>
+          <w:szCs w:val="20"/>
+        </w:rPr>
+      </w:pPr>
+    </w:p>
+    <w:p>
+      <w:pPr>
+        <w:jc w:val="both"/>
+        <w:rPr>
+          <w:color w:val="0D0D0D" w:themeColor="text1" w:themeTint="F2"/>
+          <w:sz w:val="20"/>
+          <w:szCs w:val="20"/>
+        </w:rPr>
+      </w:pPr>
+    </w:p>
+    <w:p>
+      <w:pPr>
+        <w:jc w:val="both"/>
+        <w:rPr>
+          <w:color w:val="0D0D0D" w:themeColor="text1" w:themeTint="F2"/>
+          <w:sz w:val="20"/>
+          <w:szCs w:val="20"/>
+        </w:rPr>
+      </w:pPr>
+    </w:p>
+    <w:p>
+      <w:pPr>
+        <w:jc w:val="both"/>
+        <w:rPr>
+          <w:color w:val="0D0D0D" w:themeColor="text1" w:themeTint="F2"/>
+          <w:sz w:val="20"/>
+          <w:szCs w:val="20"/>
+        </w:rPr>
+      </w:pPr>
     </w:p>
     <w:p>
       <w:pPr>
@@ -22504,6 +25643,119 @@
     </w:lvl>
   </w:abstractNum>
   <w:abstractNum w:abstractNumId="10" w15:restartNumberingAfterBreak="0">
+    <w:nsid w:val="23070F4D"/>
+    <w:multiLevelType w:val="hybridMultilevel"/>
+    <w:tmpl w:val="51800EF2"/>
+    <w:lvl w:ilvl="0" w:tplc="40090001">
+      <w:start w:val="1"/>
+      <w:numFmt w:val="bullet"/>
+      <w:lvlText w:val=""/>
+      <w:lvlJc w:val="left"/>
+      <w:pPr>
+        <w:ind w:left="720" w:hanging="360"/>
+      </w:pPr>
+      <w:rPr>
+        <w:rFonts w:ascii="Symbol" w:hAnsi="Symbol" w:hint="default"/>
+      </w:rPr>
+    </w:lvl>
+    <w:lvl w:ilvl="1" w:tplc="40090003" w:tentative="1">
+      <w:start w:val="1"/>
+      <w:numFmt w:val="bullet"/>
+      <w:lvlText w:val="o"/>
+      <w:lvlJc w:val="left"/>
+      <w:pPr>
+        <w:ind w:left="1440" w:hanging="360"/>
+      </w:pPr>
+      <w:rPr>
+        <w:rFonts w:ascii="Courier New" w:hAnsi="Courier New" w:cs="Courier New" w:hint="default"/>
+      </w:rPr>
+    </w:lvl>
+    <w:lvl w:ilvl="2" w:tplc="40090005" w:tentative="1">
+      <w:start w:val="1"/>
+      <w:numFmt w:val="bullet"/>
+      <w:lvlText w:val=""/>
+      <w:lvlJc w:val="left"/>
+      <w:pPr>
+        <w:ind w:left="2160" w:hanging="360"/>
+      </w:pPr>
+      <w:rPr>
+        <w:rFonts w:ascii="Wingdings" w:hAnsi="Wingdings" w:hint="default"/>
+      </w:rPr>
+    </w:lvl>
+    <w:lvl w:ilvl="3" w:tplc="40090001" w:tentative="1">
+      <w:start w:val="1"/>
+      <w:numFmt w:val="bullet"/>
+      <w:lvlText w:val=""/>
+      <w:lvlJc w:val="left"/>
+      <w:pPr>
+        <w:ind w:left="2880" w:hanging="360"/>
+      </w:pPr>
+      <w:rPr>
+        <w:rFonts w:ascii="Symbol" w:hAnsi="Symbol" w:hint="default"/>
+      </w:rPr>
+    </w:lvl>
+    <w:lvl w:ilvl="4" w:tplc="40090003" w:tentative="1">
+      <w:start w:val="1"/>
+      <w:numFmt w:val="bullet"/>
+      <w:lvlText w:val="o"/>
+      <w:lvlJc w:val="left"/>
+      <w:pPr>
+        <w:ind w:left="3600" w:hanging="360"/>
+      </w:pPr>
+      <w:rPr>
+        <w:rFonts w:ascii="Courier New" w:hAnsi="Courier New" w:cs="Courier New" w:hint="default"/>
+      </w:rPr>
+    </w:lvl>
+    <w:lvl w:ilvl="5" w:tplc="40090005" w:tentative="1">
+      <w:start w:val="1"/>
+      <w:numFmt w:val="bullet"/>
+      <w:lvlText w:val=""/>
+      <w:lvlJc w:val="left"/>
+      <w:pPr>
+        <w:ind w:left="4320" w:hanging="360"/>
+      </w:pPr>
+      <w:rPr>
+        <w:rFonts w:ascii="Wingdings" w:hAnsi="Wingdings" w:hint="default"/>
+      </w:rPr>
+    </w:lvl>
+    <w:lvl w:ilvl="6" w:tplc="40090001" w:tentative="1">
+      <w:start w:val="1"/>
+      <w:numFmt w:val="bullet"/>
+      <w:lvlText w:val=""/>
+      <w:lvlJc w:val="left"/>
+      <w:pPr>
+        <w:ind w:left="5040" w:hanging="360"/>
+      </w:pPr>
+      <w:rPr>
+        <w:rFonts w:ascii="Symbol" w:hAnsi="Symbol" w:hint="default"/>
+      </w:rPr>
+    </w:lvl>
+    <w:lvl w:ilvl="7" w:tplc="40090003" w:tentative="1">
+      <w:start w:val="1"/>
+      <w:numFmt w:val="bullet"/>
+      <w:lvlText w:val="o"/>
+      <w:lvlJc w:val="left"/>
+      <w:pPr>
+        <w:ind w:left="5760" w:hanging="360"/>
+      </w:pPr>
+      <w:rPr>
+        <w:rFonts w:ascii="Courier New" w:hAnsi="Courier New" w:cs="Courier New" w:hint="default"/>
+      </w:rPr>
+    </w:lvl>
+    <w:lvl w:ilvl="8" w:tplc="40090005" w:tentative="1">
+      <w:start w:val="1"/>
+      <w:numFmt w:val="bullet"/>
+      <w:lvlText w:val=""/>
+      <w:lvlJc w:val="left"/>
+      <w:pPr>
+        <w:ind w:left="6480" w:hanging="360"/>
+      </w:pPr>
+      <w:rPr>
+        <w:rFonts w:ascii="Wingdings" w:hAnsi="Wingdings" w:hint="default"/>
+      </w:rPr>
+    </w:lvl>
+  </w:abstractNum>
+  <w:abstractNum w:abstractNumId="11" w15:restartNumberingAfterBreak="0">
     <w:nsid w:val="2CEE5B36"/>
     <w:multiLevelType w:val="hybridMultilevel"/>
     <w:tmpl w:val="BCA82238"/>
@@ -22589,7 +25841,7 @@
       </w:pPr>
     </w:lvl>
   </w:abstractNum>
-  <w:abstractNum w:abstractNumId="11" w15:restartNumberingAfterBreak="0">
+  <w:abstractNum w:abstractNumId="12" w15:restartNumberingAfterBreak="0">
     <w:nsid w:val="2E622A29"/>
     <w:multiLevelType w:val="multilevel"/>
     <w:tmpl w:val="44527FA0"/>
@@ -22702,7 +25954,7 @@
       </w:pPr>
     </w:lvl>
   </w:abstractNum>
-  <w:abstractNum w:abstractNumId="12" w15:restartNumberingAfterBreak="0">
+  <w:abstractNum w:abstractNumId="13" w15:restartNumberingAfterBreak="0">
     <w:nsid w:val="2E955536"/>
     <w:multiLevelType w:val="hybridMultilevel"/>
     <w:tmpl w:val="6C5C694C"/>
@@ -22815,7 +26067,7 @@
       </w:rPr>
     </w:lvl>
   </w:abstractNum>
-  <w:abstractNum w:abstractNumId="13" w15:restartNumberingAfterBreak="0">
+  <w:abstractNum w:abstractNumId="14" w15:restartNumberingAfterBreak="0">
     <w:nsid w:val="33295D80"/>
     <w:multiLevelType w:val="multilevel"/>
     <w:tmpl w:val="708E7BD2"/>
@@ -22928,7 +26180,120 @@
       </w:pPr>
     </w:lvl>
   </w:abstractNum>
-  <w:abstractNum w:abstractNumId="14" w15:restartNumberingAfterBreak="0">
+  <w:abstractNum w:abstractNumId="15" w15:restartNumberingAfterBreak="0">
+    <w:nsid w:val="3D953388"/>
+    <w:multiLevelType w:val="hybridMultilevel"/>
+    <w:tmpl w:val="6088D1D8"/>
+    <w:lvl w:ilvl="0" w:tplc="40090001">
+      <w:start w:val="1"/>
+      <w:numFmt w:val="bullet"/>
+      <w:lvlText w:val=""/>
+      <w:lvlJc w:val="left"/>
+      <w:pPr>
+        <w:ind w:left="720" w:hanging="360"/>
+      </w:pPr>
+      <w:rPr>
+        <w:rFonts w:ascii="Symbol" w:hAnsi="Symbol" w:hint="default"/>
+      </w:rPr>
+    </w:lvl>
+    <w:lvl w:ilvl="1" w:tplc="40090003" w:tentative="1">
+      <w:start w:val="1"/>
+      <w:numFmt w:val="bullet"/>
+      <w:lvlText w:val="o"/>
+      <w:lvlJc w:val="left"/>
+      <w:pPr>
+        <w:ind w:left="1440" w:hanging="360"/>
+      </w:pPr>
+      <w:rPr>
+        <w:rFonts w:ascii="Courier New" w:hAnsi="Courier New" w:cs="Courier New" w:hint="default"/>
+      </w:rPr>
+    </w:lvl>
+    <w:lvl w:ilvl="2" w:tplc="40090005" w:tentative="1">
+      <w:start w:val="1"/>
+      <w:numFmt w:val="bullet"/>
+      <w:lvlText w:val=""/>
+      <w:lvlJc w:val="left"/>
+      <w:pPr>
+        <w:ind w:left="2160" w:hanging="360"/>
+      </w:pPr>
+      <w:rPr>
+        <w:rFonts w:ascii="Wingdings" w:hAnsi="Wingdings" w:hint="default"/>
+      </w:rPr>
+    </w:lvl>
+    <w:lvl w:ilvl="3" w:tplc="40090001" w:tentative="1">
+      <w:start w:val="1"/>
+      <w:numFmt w:val="bullet"/>
+      <w:lvlText w:val=""/>
+      <w:lvlJc w:val="left"/>
+      <w:pPr>
+        <w:ind w:left="2880" w:hanging="360"/>
+      </w:pPr>
+      <w:rPr>
+        <w:rFonts w:ascii="Symbol" w:hAnsi="Symbol" w:hint="default"/>
+      </w:rPr>
+    </w:lvl>
+    <w:lvl w:ilvl="4" w:tplc="40090003" w:tentative="1">
+      <w:start w:val="1"/>
+      <w:numFmt w:val="bullet"/>
+      <w:lvlText w:val="o"/>
+      <w:lvlJc w:val="left"/>
+      <w:pPr>
+        <w:ind w:left="3600" w:hanging="360"/>
+      </w:pPr>
+      <w:rPr>
+        <w:rFonts w:ascii="Courier New" w:hAnsi="Courier New" w:cs="Courier New" w:hint="default"/>
+      </w:rPr>
+    </w:lvl>
+    <w:lvl w:ilvl="5" w:tplc="40090005" w:tentative="1">
+      <w:start w:val="1"/>
+      <w:numFmt w:val="bullet"/>
+      <w:lvlText w:val=""/>
+      <w:lvlJc w:val="left"/>
+      <w:pPr>
+        <w:ind w:left="4320" w:hanging="360"/>
+      </w:pPr>
+      <w:rPr>
+        <w:rFonts w:ascii="Wingdings" w:hAnsi="Wingdings" w:hint="default"/>
+      </w:rPr>
+    </w:lvl>
+    <w:lvl w:ilvl="6" w:tplc="40090001" w:tentative="1">
+      <w:start w:val="1"/>
+      <w:numFmt w:val="bullet"/>
+      <w:lvlText w:val=""/>
+      <w:lvlJc w:val="left"/>
+      <w:pPr>
+        <w:ind w:left="5040" w:hanging="360"/>
+      </w:pPr>
+      <w:rPr>
+        <w:rFonts w:ascii="Symbol" w:hAnsi="Symbol" w:hint="default"/>
+      </w:rPr>
+    </w:lvl>
+    <w:lvl w:ilvl="7" w:tplc="40090003" w:tentative="1">
+      <w:start w:val="1"/>
+      <w:numFmt w:val="bullet"/>
+      <w:lvlText w:val="o"/>
+      <w:lvlJc w:val="left"/>
+      <w:pPr>
+        <w:ind w:left="5760" w:hanging="360"/>
+      </w:pPr>
+      <w:rPr>
+        <w:rFonts w:ascii="Courier New" w:hAnsi="Courier New" w:cs="Courier New" w:hint="default"/>
+      </w:rPr>
+    </w:lvl>
+    <w:lvl w:ilvl="8" w:tplc="40090005" w:tentative="1">
+      <w:start w:val="1"/>
+      <w:numFmt w:val="bullet"/>
+      <w:lvlText w:val=""/>
+      <w:lvlJc w:val="left"/>
+      <w:pPr>
+        <w:ind w:left="6480" w:hanging="360"/>
+      </w:pPr>
+      <w:rPr>
+        <w:rFonts w:ascii="Wingdings" w:hAnsi="Wingdings" w:hint="default"/>
+      </w:rPr>
+    </w:lvl>
+  </w:abstractNum>
+  <w:abstractNum w:abstractNumId="16" w15:restartNumberingAfterBreak="0">
     <w:nsid w:val="3F571AEE"/>
     <w:multiLevelType w:val="multilevel"/>
     <w:tmpl w:val="994434B4"/>
@@ -23045,7 +26410,7 @@
       </w:pPr>
     </w:lvl>
   </w:abstractNum>
-  <w:abstractNum w:abstractNumId="15" w15:restartNumberingAfterBreak="0">
+  <w:abstractNum w:abstractNumId="17" w15:restartNumberingAfterBreak="0">
     <w:nsid w:val="47FC4421"/>
     <w:multiLevelType w:val="multilevel"/>
     <w:tmpl w:val="B6183DE8"/>
@@ -23166,7 +26531,7 @@
       </w:pPr>
     </w:lvl>
   </w:abstractNum>
-  <w:abstractNum w:abstractNumId="16" w15:restartNumberingAfterBreak="0">
+  <w:abstractNum w:abstractNumId="18" w15:restartNumberingAfterBreak="0">
     <w:nsid w:val="488428CE"/>
     <w:multiLevelType w:val="multilevel"/>
     <w:tmpl w:val="E1B8DCA8"/>
@@ -23284,7 +26649,7 @@
       </w:pPr>
     </w:lvl>
   </w:abstractNum>
-  <w:abstractNum w:abstractNumId="17" w15:restartNumberingAfterBreak="0">
+  <w:abstractNum w:abstractNumId="19" w15:restartNumberingAfterBreak="0">
     <w:nsid w:val="4D1144D4"/>
     <w:multiLevelType w:val="multilevel"/>
     <w:tmpl w:val="59A69BBC"/>
@@ -23400,7 +26765,120 @@
       </w:pPr>
     </w:lvl>
   </w:abstractNum>
-  <w:abstractNum w:abstractNumId="18" w15:restartNumberingAfterBreak="0">
+  <w:abstractNum w:abstractNumId="20" w15:restartNumberingAfterBreak="0">
+    <w:nsid w:val="5889556E"/>
+    <w:multiLevelType w:val="hybridMultilevel"/>
+    <w:tmpl w:val="25D48E28"/>
+    <w:lvl w:ilvl="0" w:tplc="40090001">
+      <w:start w:val="1"/>
+      <w:numFmt w:val="bullet"/>
+      <w:lvlText w:val=""/>
+      <w:lvlJc w:val="left"/>
+      <w:pPr>
+        <w:ind w:left="720" w:hanging="360"/>
+      </w:pPr>
+      <w:rPr>
+        <w:rFonts w:ascii="Symbol" w:hAnsi="Symbol" w:hint="default"/>
+      </w:rPr>
+    </w:lvl>
+    <w:lvl w:ilvl="1" w:tplc="40090003" w:tentative="1">
+      <w:start w:val="1"/>
+      <w:numFmt w:val="bullet"/>
+      <w:lvlText w:val="o"/>
+      <w:lvlJc w:val="left"/>
+      <w:pPr>
+        <w:ind w:left="1440" w:hanging="360"/>
+      </w:pPr>
+      <w:rPr>
+        <w:rFonts w:ascii="Courier New" w:hAnsi="Courier New" w:cs="Courier New" w:hint="default"/>
+      </w:rPr>
+    </w:lvl>
+    <w:lvl w:ilvl="2" w:tplc="40090005" w:tentative="1">
+      <w:start w:val="1"/>
+      <w:numFmt w:val="bullet"/>
+      <w:lvlText w:val=""/>
+      <w:lvlJc w:val="left"/>
+      <w:pPr>
+        <w:ind w:left="2160" w:hanging="360"/>
+      </w:pPr>
+      <w:rPr>
+        <w:rFonts w:ascii="Wingdings" w:hAnsi="Wingdings" w:hint="default"/>
+      </w:rPr>
+    </w:lvl>
+    <w:lvl w:ilvl="3" w:tplc="40090001" w:tentative="1">
+      <w:start w:val="1"/>
+      <w:numFmt w:val="bullet"/>
+      <w:lvlText w:val=""/>
+      <w:lvlJc w:val="left"/>
+      <w:pPr>
+        <w:ind w:left="2880" w:hanging="360"/>
+      </w:pPr>
+      <w:rPr>
+        <w:rFonts w:ascii="Symbol" w:hAnsi="Symbol" w:hint="default"/>
+      </w:rPr>
+    </w:lvl>
+    <w:lvl w:ilvl="4" w:tplc="40090003" w:tentative="1">
+      <w:start w:val="1"/>
+      <w:numFmt w:val="bullet"/>
+      <w:lvlText w:val="o"/>
+      <w:lvlJc w:val="left"/>
+      <w:pPr>
+        <w:ind w:left="3600" w:hanging="360"/>
+      </w:pPr>
+      <w:rPr>
+        <w:rFonts w:ascii="Courier New" w:hAnsi="Courier New" w:cs="Courier New" w:hint="default"/>
+      </w:rPr>
+    </w:lvl>
+    <w:lvl w:ilvl="5" w:tplc="40090005" w:tentative="1">
+      <w:start w:val="1"/>
+      <w:numFmt w:val="bullet"/>
+      <w:lvlText w:val=""/>
+      <w:lvlJc w:val="left"/>
+      <w:pPr>
+        <w:ind w:left="4320" w:hanging="360"/>
+      </w:pPr>
+      <w:rPr>
+        <w:rFonts w:ascii="Wingdings" w:hAnsi="Wingdings" w:hint="default"/>
+      </w:rPr>
+    </w:lvl>
+    <w:lvl w:ilvl="6" w:tplc="40090001" w:tentative="1">
+      <w:start w:val="1"/>
+      <w:numFmt w:val="bullet"/>
+      <w:lvlText w:val=""/>
+      <w:lvlJc w:val="left"/>
+      <w:pPr>
+        <w:ind w:left="5040" w:hanging="360"/>
+      </w:pPr>
+      <w:rPr>
+        <w:rFonts w:ascii="Symbol" w:hAnsi="Symbol" w:hint="default"/>
+      </w:rPr>
+    </w:lvl>
+    <w:lvl w:ilvl="7" w:tplc="40090003" w:tentative="1">
+      <w:start w:val="1"/>
+      <w:numFmt w:val="bullet"/>
+      <w:lvlText w:val="o"/>
+      <w:lvlJc w:val="left"/>
+      <w:pPr>
+        <w:ind w:left="5760" w:hanging="360"/>
+      </w:pPr>
+      <w:rPr>
+        <w:rFonts w:ascii="Courier New" w:hAnsi="Courier New" w:cs="Courier New" w:hint="default"/>
+      </w:rPr>
+    </w:lvl>
+    <w:lvl w:ilvl="8" w:tplc="40090005" w:tentative="1">
+      <w:start w:val="1"/>
+      <w:numFmt w:val="bullet"/>
+      <w:lvlText w:val=""/>
+      <w:lvlJc w:val="left"/>
+      <w:pPr>
+        <w:ind w:left="6480" w:hanging="360"/>
+      </w:pPr>
+      <w:rPr>
+        <w:rFonts w:ascii="Wingdings" w:hAnsi="Wingdings" w:hint="default"/>
+      </w:rPr>
+    </w:lvl>
+  </w:abstractNum>
+  <w:abstractNum w:abstractNumId="21" w15:restartNumberingAfterBreak="0">
     <w:nsid w:val="58AB6747"/>
     <w:multiLevelType w:val="multilevel"/>
     <w:tmpl w:val="0C489166"/>
@@ -23518,7 +26996,120 @@
       </w:pPr>
     </w:lvl>
   </w:abstractNum>
-  <w:abstractNum w:abstractNumId="19" w15:restartNumberingAfterBreak="0">
+  <w:abstractNum w:abstractNumId="22" w15:restartNumberingAfterBreak="0">
+    <w:nsid w:val="59374F97"/>
+    <w:multiLevelType w:val="hybridMultilevel"/>
+    <w:tmpl w:val="2D38141C"/>
+    <w:lvl w:ilvl="0" w:tplc="40090001">
+      <w:start w:val="1"/>
+      <w:numFmt w:val="bullet"/>
+      <w:lvlText w:val=""/>
+      <w:lvlJc w:val="left"/>
+      <w:pPr>
+        <w:ind w:left="720" w:hanging="360"/>
+      </w:pPr>
+      <w:rPr>
+        <w:rFonts w:ascii="Symbol" w:hAnsi="Symbol" w:hint="default"/>
+      </w:rPr>
+    </w:lvl>
+    <w:lvl w:ilvl="1" w:tplc="40090003" w:tentative="1">
+      <w:start w:val="1"/>
+      <w:numFmt w:val="bullet"/>
+      <w:lvlText w:val="o"/>
+      <w:lvlJc w:val="left"/>
+      <w:pPr>
+        <w:ind w:left="1440" w:hanging="360"/>
+      </w:pPr>
+      <w:rPr>
+        <w:rFonts w:ascii="Courier New" w:hAnsi="Courier New" w:cs="Courier New" w:hint="default"/>
+      </w:rPr>
+    </w:lvl>
+    <w:lvl w:ilvl="2" w:tplc="40090005" w:tentative="1">
+      <w:start w:val="1"/>
+      <w:numFmt w:val="bullet"/>
+      <w:lvlText w:val=""/>
+      <w:lvlJc w:val="left"/>
+      <w:pPr>
+        <w:ind w:left="2160" w:hanging="360"/>
+      </w:pPr>
+      <w:rPr>
+        <w:rFonts w:ascii="Wingdings" w:hAnsi="Wingdings" w:hint="default"/>
+      </w:rPr>
+    </w:lvl>
+    <w:lvl w:ilvl="3" w:tplc="40090001" w:tentative="1">
+      <w:start w:val="1"/>
+      <w:numFmt w:val="bullet"/>
+      <w:lvlText w:val=""/>
+      <w:lvlJc w:val="left"/>
+      <w:pPr>
+        <w:ind w:left="2880" w:hanging="360"/>
+      </w:pPr>
+      <w:rPr>
+        <w:rFonts w:ascii="Symbol" w:hAnsi="Symbol" w:hint="default"/>
+      </w:rPr>
+    </w:lvl>
+    <w:lvl w:ilvl="4" w:tplc="40090003" w:tentative="1">
+      <w:start w:val="1"/>
+      <w:numFmt w:val="bullet"/>
+      <w:lvlText w:val="o"/>
+      <w:lvlJc w:val="left"/>
+      <w:pPr>
+        <w:ind w:left="3600" w:hanging="360"/>
+      </w:pPr>
+      <w:rPr>
+        <w:rFonts w:ascii="Courier New" w:hAnsi="Courier New" w:cs="Courier New" w:hint="default"/>
+      </w:rPr>
+    </w:lvl>
+    <w:lvl w:ilvl="5" w:tplc="40090005" w:tentative="1">
+      <w:start w:val="1"/>
+      <w:numFmt w:val="bullet"/>
+      <w:lvlText w:val=""/>
+      <w:lvlJc w:val="left"/>
+      <w:pPr>
+        <w:ind w:left="4320" w:hanging="360"/>
+      </w:pPr>
+      <w:rPr>
+        <w:rFonts w:ascii="Wingdings" w:hAnsi="Wingdings" w:hint="default"/>
+      </w:rPr>
+    </w:lvl>
+    <w:lvl w:ilvl="6" w:tplc="40090001" w:tentative="1">
+      <w:start w:val="1"/>
+      <w:numFmt w:val="bullet"/>
+      <w:lvlText w:val=""/>
+      <w:lvlJc w:val="left"/>
+      <w:pPr>
+        <w:ind w:left="5040" w:hanging="360"/>
+      </w:pPr>
+      <w:rPr>
+        <w:rFonts w:ascii="Symbol" w:hAnsi="Symbol" w:hint="default"/>
+      </w:rPr>
+    </w:lvl>
+    <w:lvl w:ilvl="7" w:tplc="40090003" w:tentative="1">
+      <w:start w:val="1"/>
+      <w:numFmt w:val="bullet"/>
+      <w:lvlText w:val="o"/>
+      <w:lvlJc w:val="left"/>
+      <w:pPr>
+        <w:ind w:left="5760" w:hanging="360"/>
+      </w:pPr>
+      <w:rPr>
+        <w:rFonts w:ascii="Courier New" w:hAnsi="Courier New" w:cs="Courier New" w:hint="default"/>
+      </w:rPr>
+    </w:lvl>
+    <w:lvl w:ilvl="8" w:tplc="40090005" w:tentative="1">
+      <w:start w:val="1"/>
+      <w:numFmt w:val="bullet"/>
+      <w:lvlText w:val=""/>
+      <w:lvlJc w:val="left"/>
+      <w:pPr>
+        <w:ind w:left="6480" w:hanging="360"/>
+      </w:pPr>
+      <w:rPr>
+        <w:rFonts w:ascii="Wingdings" w:hAnsi="Wingdings" w:hint="default"/>
+      </w:rPr>
+    </w:lvl>
+  </w:abstractNum>
+  <w:abstractNum w:abstractNumId="23" w15:restartNumberingAfterBreak="0">
     <w:nsid w:val="63767B99"/>
     <w:multiLevelType w:val="multilevel"/>
     <w:tmpl w:val="721AC912"/>
@@ -23636,7 +27227,7 @@
       </w:pPr>
     </w:lvl>
   </w:abstractNum>
-  <w:abstractNum w:abstractNumId="20" w15:restartNumberingAfterBreak="0">
+  <w:abstractNum w:abstractNumId="24" w15:restartNumberingAfterBreak="0">
     <w:nsid w:val="63BE4B42"/>
     <w:multiLevelType w:val="hybridMultilevel"/>
     <w:tmpl w:val="C5481864"/>
@@ -23749,7 +27340,7 @@
       </w:rPr>
     </w:lvl>
   </w:abstractNum>
-  <w:abstractNum w:abstractNumId="21" w15:restartNumberingAfterBreak="0">
+  <w:abstractNum w:abstractNumId="25" w15:restartNumberingAfterBreak="0">
     <w:nsid w:val="68B95A59"/>
     <w:multiLevelType w:val="multilevel"/>
     <w:tmpl w:val="123E59F4"/>
@@ -23866,7 +27457,7 @@
       </w:pPr>
     </w:lvl>
   </w:abstractNum>
-  <w:abstractNum w:abstractNumId="22" w15:restartNumberingAfterBreak="0">
+  <w:abstractNum w:abstractNumId="26" w15:restartNumberingAfterBreak="0">
     <w:nsid w:val="6A3A05B3"/>
     <w:multiLevelType w:val="multilevel"/>
     <w:tmpl w:val="B6F0A234"/>
@@ -23984,7 +27575,346 @@
       </w:pPr>
     </w:lvl>
   </w:abstractNum>
-  <w:abstractNum w:abstractNumId="23" w15:restartNumberingAfterBreak="0">
+  <w:abstractNum w:abstractNumId="27" w15:restartNumberingAfterBreak="0">
+    <w:nsid w:val="6C5134EF"/>
+    <w:multiLevelType w:val="hybridMultilevel"/>
+    <w:tmpl w:val="CDB41D18"/>
+    <w:lvl w:ilvl="0" w:tplc="40090001">
+      <w:start w:val="1"/>
+      <w:numFmt w:val="bullet"/>
+      <w:lvlText w:val=""/>
+      <w:lvlJc w:val="left"/>
+      <w:pPr>
+        <w:ind w:left="720" w:hanging="360"/>
+      </w:pPr>
+      <w:rPr>
+        <w:rFonts w:ascii="Symbol" w:hAnsi="Symbol" w:hint="default"/>
+      </w:rPr>
+    </w:lvl>
+    <w:lvl w:ilvl="1" w:tplc="40090003" w:tentative="1">
+      <w:start w:val="1"/>
+      <w:numFmt w:val="bullet"/>
+      <w:lvlText w:val="o"/>
+      <w:lvlJc w:val="left"/>
+      <w:pPr>
+        <w:ind w:left="1440" w:hanging="360"/>
+      </w:pPr>
+      <w:rPr>
+        <w:rFonts w:ascii="Courier New" w:hAnsi="Courier New" w:cs="Courier New" w:hint="default"/>
+      </w:rPr>
+    </w:lvl>
+    <w:lvl w:ilvl="2" w:tplc="40090005" w:tentative="1">
+      <w:start w:val="1"/>
+      <w:numFmt w:val="bullet"/>
+      <w:lvlText w:val=""/>
+      <w:lvlJc w:val="left"/>
+      <w:pPr>
+        <w:ind w:left="2160" w:hanging="360"/>
+      </w:pPr>
+      <w:rPr>
+        <w:rFonts w:ascii="Wingdings" w:hAnsi="Wingdings" w:hint="default"/>
+      </w:rPr>
+    </w:lvl>
+    <w:lvl w:ilvl="3" w:tplc="40090001" w:tentative="1">
+      <w:start w:val="1"/>
+      <w:numFmt w:val="bullet"/>
+      <w:lvlText w:val=""/>
+      <w:lvlJc w:val="left"/>
+      <w:pPr>
+        <w:ind w:left="2880" w:hanging="360"/>
+      </w:pPr>
+      <w:rPr>
+        <w:rFonts w:ascii="Symbol" w:hAnsi="Symbol" w:hint="default"/>
+      </w:rPr>
+    </w:lvl>
+    <w:lvl w:ilvl="4" w:tplc="40090003" w:tentative="1">
+      <w:start w:val="1"/>
+      <w:numFmt w:val="bullet"/>
+      <w:lvlText w:val="o"/>
+      <w:lvlJc w:val="left"/>
+      <w:pPr>
+        <w:ind w:left="3600" w:hanging="360"/>
+      </w:pPr>
+      <w:rPr>
+        <w:rFonts w:ascii="Courier New" w:hAnsi="Courier New" w:cs="Courier New" w:hint="default"/>
+      </w:rPr>
+    </w:lvl>
+    <w:lvl w:ilvl="5" w:tplc="40090005" w:tentative="1">
+      <w:start w:val="1"/>
+      <w:numFmt w:val="bullet"/>
+      <w:lvlText w:val=""/>
+      <w:lvlJc w:val="left"/>
+      <w:pPr>
+        <w:ind w:left="4320" w:hanging="360"/>
+      </w:pPr>
+      <w:rPr>
+        <w:rFonts w:ascii="Wingdings" w:hAnsi="Wingdings" w:hint="default"/>
+      </w:rPr>
+    </w:lvl>
+    <w:lvl w:ilvl="6" w:tplc="40090001" w:tentative="1">
+      <w:start w:val="1"/>
+      <w:numFmt w:val="bullet"/>
+      <w:lvlText w:val=""/>
+      <w:lvlJc w:val="left"/>
+      <w:pPr>
+        <w:ind w:left="5040" w:hanging="360"/>
+      </w:pPr>
+      <w:rPr>
+        <w:rFonts w:ascii="Symbol" w:hAnsi="Symbol" w:hint="default"/>
+      </w:rPr>
+    </w:lvl>
+    <w:lvl w:ilvl="7" w:tplc="40090003" w:tentative="1">
+      <w:start w:val="1"/>
+      <w:numFmt w:val="bullet"/>
+      <w:lvlText w:val="o"/>
+      <w:lvlJc w:val="left"/>
+      <w:pPr>
+        <w:ind w:left="5760" w:hanging="360"/>
+      </w:pPr>
+      <w:rPr>
+        <w:rFonts w:ascii="Courier New" w:hAnsi="Courier New" w:cs="Courier New" w:hint="default"/>
+      </w:rPr>
+    </w:lvl>
+    <w:lvl w:ilvl="8" w:tplc="40090005" w:tentative="1">
+      <w:start w:val="1"/>
+      <w:numFmt w:val="bullet"/>
+      <w:lvlText w:val=""/>
+      <w:lvlJc w:val="left"/>
+      <w:pPr>
+        <w:ind w:left="6480" w:hanging="360"/>
+      </w:pPr>
+      <w:rPr>
+        <w:rFonts w:ascii="Wingdings" w:hAnsi="Wingdings" w:hint="default"/>
+      </w:rPr>
+    </w:lvl>
+  </w:abstractNum>
+  <w:abstractNum w:abstractNumId="28" w15:restartNumberingAfterBreak="0">
+    <w:nsid w:val="782C08AB"/>
+    <w:multiLevelType w:val="hybridMultilevel"/>
+    <w:tmpl w:val="5A8E883E"/>
+    <w:lvl w:ilvl="0" w:tplc="40090001">
+      <w:start w:val="1"/>
+      <w:numFmt w:val="bullet"/>
+      <w:lvlText w:val=""/>
+      <w:lvlJc w:val="left"/>
+      <w:pPr>
+        <w:ind w:left="720" w:hanging="360"/>
+      </w:pPr>
+      <w:rPr>
+        <w:rFonts w:ascii="Symbol" w:hAnsi="Symbol" w:hint="default"/>
+      </w:rPr>
+    </w:lvl>
+    <w:lvl w:ilvl="1" w:tplc="40090003" w:tentative="1">
+      <w:start w:val="1"/>
+      <w:numFmt w:val="bullet"/>
+      <w:lvlText w:val="o"/>
+      <w:lvlJc w:val="left"/>
+      <w:pPr>
+        <w:ind w:left="1440" w:hanging="360"/>
+      </w:pPr>
+      <w:rPr>
+        <w:rFonts w:ascii="Courier New" w:hAnsi="Courier New" w:cs="Courier New" w:hint="default"/>
+      </w:rPr>
+    </w:lvl>
+    <w:lvl w:ilvl="2" w:tplc="40090005" w:tentative="1">
+      <w:start w:val="1"/>
+      <w:numFmt w:val="bullet"/>
+      <w:lvlText w:val=""/>
+      <w:lvlJc w:val="left"/>
+      <w:pPr>
+        <w:ind w:left="2160" w:hanging="360"/>
+      </w:pPr>
+      <w:rPr>
+        <w:rFonts w:ascii="Wingdings" w:hAnsi="Wingdings" w:hint="default"/>
+      </w:rPr>
+    </w:lvl>
+    <w:lvl w:ilvl="3" w:tplc="40090001" w:tentative="1">
+      <w:start w:val="1"/>
+      <w:numFmt w:val="bullet"/>
+      <w:lvlText w:val=""/>
+      <w:lvlJc w:val="left"/>
+      <w:pPr>
+        <w:ind w:left="2880" w:hanging="360"/>
+      </w:pPr>
+      <w:rPr>
+        <w:rFonts w:ascii="Symbol" w:hAnsi="Symbol" w:hint="default"/>
+      </w:rPr>
+    </w:lvl>
+    <w:lvl w:ilvl="4" w:tplc="40090003" w:tentative="1">
+      <w:start w:val="1"/>
+      <w:numFmt w:val="bullet"/>
+      <w:lvlText w:val="o"/>
+      <w:lvlJc w:val="left"/>
+      <w:pPr>
+        <w:ind w:left="3600" w:hanging="360"/>
+      </w:pPr>
+      <w:rPr>
+        <w:rFonts w:ascii="Courier New" w:hAnsi="Courier New" w:cs="Courier New" w:hint="default"/>
+      </w:rPr>
+    </w:lvl>
+    <w:lvl w:ilvl="5" w:tplc="40090005" w:tentative="1">
+      <w:start w:val="1"/>
+      <w:numFmt w:val="bullet"/>
+      <w:lvlText w:val=""/>
+      <w:lvlJc w:val="left"/>
+      <w:pPr>
+        <w:ind w:left="4320" w:hanging="360"/>
+      </w:pPr>
+      <w:rPr>
+        <w:rFonts w:ascii="Wingdings" w:hAnsi="Wingdings" w:hint="default"/>
+      </w:rPr>
+    </w:lvl>
+    <w:lvl w:ilvl="6" w:tplc="40090001" w:tentative="1">
+      <w:start w:val="1"/>
+      <w:numFmt w:val="bullet"/>
+      <w:lvlText w:val=""/>
+      <w:lvlJc w:val="left"/>
+      <w:pPr>
+        <w:ind w:left="5040" w:hanging="360"/>
+      </w:pPr>
+      <w:rPr>
+        <w:rFonts w:ascii="Symbol" w:hAnsi="Symbol" w:hint="default"/>
+      </w:rPr>
+    </w:lvl>
+    <w:lvl w:ilvl="7" w:tplc="40090003" w:tentative="1">
+      <w:start w:val="1"/>
+      <w:numFmt w:val="bullet"/>
+      <w:lvlText w:val="o"/>
+      <w:lvlJc w:val="left"/>
+      <w:pPr>
+        <w:ind w:left="5760" w:hanging="360"/>
+      </w:pPr>
+      <w:rPr>
+        <w:rFonts w:ascii="Courier New" w:hAnsi="Courier New" w:cs="Courier New" w:hint="default"/>
+      </w:rPr>
+    </w:lvl>
+    <w:lvl w:ilvl="8" w:tplc="40090005" w:tentative="1">
+      <w:start w:val="1"/>
+      <w:numFmt w:val="bullet"/>
+      <w:lvlText w:val=""/>
+      <w:lvlJc w:val="left"/>
+      <w:pPr>
+        <w:ind w:left="6480" w:hanging="360"/>
+      </w:pPr>
+      <w:rPr>
+        <w:rFonts w:ascii="Wingdings" w:hAnsi="Wingdings" w:hint="default"/>
+      </w:rPr>
+    </w:lvl>
+  </w:abstractNum>
+  <w:abstractNum w:abstractNumId="29" w15:restartNumberingAfterBreak="0">
+    <w:nsid w:val="786A5794"/>
+    <w:multiLevelType w:val="hybridMultilevel"/>
+    <w:tmpl w:val="C17074EE"/>
+    <w:lvl w:ilvl="0" w:tplc="40090001">
+      <w:start w:val="1"/>
+      <w:numFmt w:val="bullet"/>
+      <w:lvlText w:val=""/>
+      <w:lvlJc w:val="left"/>
+      <w:pPr>
+        <w:ind w:left="720" w:hanging="360"/>
+      </w:pPr>
+      <w:rPr>
+        <w:rFonts w:ascii="Symbol" w:hAnsi="Symbol" w:hint="default"/>
+      </w:rPr>
+    </w:lvl>
+    <w:lvl w:ilvl="1" w:tplc="40090003" w:tentative="1">
+      <w:start w:val="1"/>
+      <w:numFmt w:val="bullet"/>
+      <w:lvlText w:val="o"/>
+      <w:lvlJc w:val="left"/>
+      <w:pPr>
+        <w:ind w:left="1440" w:hanging="360"/>
+      </w:pPr>
+      <w:rPr>
+        <w:rFonts w:ascii="Courier New" w:hAnsi="Courier New" w:cs="Courier New" w:hint="default"/>
+      </w:rPr>
+    </w:lvl>
+    <w:lvl w:ilvl="2" w:tplc="40090005" w:tentative="1">
+      <w:start w:val="1"/>
+      <w:numFmt w:val="bullet"/>
+      <w:lvlText w:val=""/>
+      <w:lvlJc w:val="left"/>
+      <w:pPr>
+        <w:ind w:left="2160" w:hanging="360"/>
+      </w:pPr>
+      <w:rPr>
+        <w:rFonts w:ascii="Wingdings" w:hAnsi="Wingdings" w:hint="default"/>
+      </w:rPr>
+    </w:lvl>
+    <w:lvl w:ilvl="3" w:tplc="40090001" w:tentative="1">
+      <w:start w:val="1"/>
+      <w:numFmt w:val="bullet"/>
+      <w:lvlText w:val=""/>
+      <w:lvlJc w:val="left"/>
+      <w:pPr>
+        <w:ind w:left="2880" w:hanging="360"/>
+      </w:pPr>
+      <w:rPr>
+        <w:rFonts w:ascii="Symbol" w:hAnsi="Symbol" w:hint="default"/>
+      </w:rPr>
+    </w:lvl>
+    <w:lvl w:ilvl="4" w:tplc="40090003" w:tentative="1">
+      <w:start w:val="1"/>
+      <w:numFmt w:val="bullet"/>
+      <w:lvlText w:val="o"/>
+      <w:lvlJc w:val="left"/>
+      <w:pPr>
+        <w:ind w:left="3600" w:hanging="360"/>
+      </w:pPr>
+      <w:rPr>
+        <w:rFonts w:ascii="Courier New" w:hAnsi="Courier New" w:cs="Courier New" w:hint="default"/>
+      </w:rPr>
+    </w:lvl>
+    <w:lvl w:ilvl="5" w:tplc="40090005" w:tentative="1">
+      <w:start w:val="1"/>
+      <w:numFmt w:val="bullet"/>
+      <w:lvlText w:val=""/>
+      <w:lvlJc w:val="left"/>
+      <w:pPr>
+        <w:ind w:left="4320" w:hanging="360"/>
+      </w:pPr>
+      <w:rPr>
+        <w:rFonts w:ascii="Wingdings" w:hAnsi="Wingdings" w:hint="default"/>
+      </w:rPr>
+    </w:lvl>
+    <w:lvl w:ilvl="6" w:tplc="40090001" w:tentative="1">
+      <w:start w:val="1"/>
+      <w:numFmt w:val="bullet"/>
+      <w:lvlText w:val=""/>
+      <w:lvlJc w:val="left"/>
+      <w:pPr>
+        <w:ind w:left="5040" w:hanging="360"/>
+      </w:pPr>
+      <w:rPr>
+        <w:rFonts w:ascii="Symbol" w:hAnsi="Symbol" w:hint="default"/>
+      </w:rPr>
+    </w:lvl>
+    <w:lvl w:ilvl="7" w:tplc="40090003" w:tentative="1">
+      <w:start w:val="1"/>
+      <w:numFmt w:val="bullet"/>
+      <w:lvlText w:val="o"/>
+      <w:lvlJc w:val="left"/>
+      <w:pPr>
+        <w:ind w:left="5760" w:hanging="360"/>
+      </w:pPr>
+      <w:rPr>
+        <w:rFonts w:ascii="Courier New" w:hAnsi="Courier New" w:cs="Courier New" w:hint="default"/>
+      </w:rPr>
+    </w:lvl>
+    <w:lvl w:ilvl="8" w:tplc="40090005" w:tentative="1">
+      <w:start w:val="1"/>
+      <w:numFmt w:val="bullet"/>
+      <w:lvlText w:val=""/>
+      <w:lvlJc w:val="left"/>
+      <w:pPr>
+        <w:ind w:left="6480" w:hanging="360"/>
+      </w:pPr>
+      <w:rPr>
+        <w:rFonts w:ascii="Wingdings" w:hAnsi="Wingdings" w:hint="default"/>
+      </w:rPr>
+    </w:lvl>
+  </w:abstractNum>
+  <w:abstractNum w:abstractNumId="30" w15:restartNumberingAfterBreak="0">
     <w:nsid w:val="7A9E56FF"/>
     <w:multiLevelType w:val="multilevel"/>
     <w:tmpl w:val="994434B4"/>
@@ -24101,7 +28031,7 @@
       </w:pPr>
     </w:lvl>
   </w:abstractNum>
-  <w:abstractNum w:abstractNumId="24" w15:restartNumberingAfterBreak="0">
+  <w:abstractNum w:abstractNumId="31" w15:restartNumberingAfterBreak="0">
     <w:nsid w:val="7C1044EF"/>
     <w:multiLevelType w:val="multilevel"/>
     <w:tmpl w:val="7F08E280"/>
@@ -24250,41 +28180,154 @@
       </w:rPr>
     </w:lvl>
   </w:abstractNum>
+  <w:abstractNum w:abstractNumId="32" w15:restartNumberingAfterBreak="0">
+    <w:nsid w:val="7DB85D27"/>
+    <w:multiLevelType w:val="hybridMultilevel"/>
+    <w:tmpl w:val="FB8CDF74"/>
+    <w:lvl w:ilvl="0" w:tplc="40090001">
+      <w:start w:val="1"/>
+      <w:numFmt w:val="bullet"/>
+      <w:lvlText w:val=""/>
+      <w:lvlJc w:val="left"/>
+      <w:pPr>
+        <w:ind w:left="720" w:hanging="360"/>
+      </w:pPr>
+      <w:rPr>
+        <w:rFonts w:ascii="Symbol" w:hAnsi="Symbol" w:hint="default"/>
+      </w:rPr>
+    </w:lvl>
+    <w:lvl w:ilvl="1" w:tplc="40090003" w:tentative="1">
+      <w:start w:val="1"/>
+      <w:numFmt w:val="bullet"/>
+      <w:lvlText w:val="o"/>
+      <w:lvlJc w:val="left"/>
+      <w:pPr>
+        <w:ind w:left="1440" w:hanging="360"/>
+      </w:pPr>
+      <w:rPr>
+        <w:rFonts w:ascii="Courier New" w:hAnsi="Courier New" w:cs="Courier New" w:hint="default"/>
+      </w:rPr>
+    </w:lvl>
+    <w:lvl w:ilvl="2" w:tplc="40090005" w:tentative="1">
+      <w:start w:val="1"/>
+      <w:numFmt w:val="bullet"/>
+      <w:lvlText w:val=""/>
+      <w:lvlJc w:val="left"/>
+      <w:pPr>
+        <w:ind w:left="2160" w:hanging="360"/>
+      </w:pPr>
+      <w:rPr>
+        <w:rFonts w:ascii="Wingdings" w:hAnsi="Wingdings" w:hint="default"/>
+      </w:rPr>
+    </w:lvl>
+    <w:lvl w:ilvl="3" w:tplc="40090001" w:tentative="1">
+      <w:start w:val="1"/>
+      <w:numFmt w:val="bullet"/>
+      <w:lvlText w:val=""/>
+      <w:lvlJc w:val="left"/>
+      <w:pPr>
+        <w:ind w:left="2880" w:hanging="360"/>
+      </w:pPr>
+      <w:rPr>
+        <w:rFonts w:ascii="Symbol" w:hAnsi="Symbol" w:hint="default"/>
+      </w:rPr>
+    </w:lvl>
+    <w:lvl w:ilvl="4" w:tplc="40090003" w:tentative="1">
+      <w:start w:val="1"/>
+      <w:numFmt w:val="bullet"/>
+      <w:lvlText w:val="o"/>
+      <w:lvlJc w:val="left"/>
+      <w:pPr>
+        <w:ind w:left="3600" w:hanging="360"/>
+      </w:pPr>
+      <w:rPr>
+        <w:rFonts w:ascii="Courier New" w:hAnsi="Courier New" w:cs="Courier New" w:hint="default"/>
+      </w:rPr>
+    </w:lvl>
+    <w:lvl w:ilvl="5" w:tplc="40090005" w:tentative="1">
+      <w:start w:val="1"/>
+      <w:numFmt w:val="bullet"/>
+      <w:lvlText w:val=""/>
+      <w:lvlJc w:val="left"/>
+      <w:pPr>
+        <w:ind w:left="4320" w:hanging="360"/>
+      </w:pPr>
+      <w:rPr>
+        <w:rFonts w:ascii="Wingdings" w:hAnsi="Wingdings" w:hint="default"/>
+      </w:rPr>
+    </w:lvl>
+    <w:lvl w:ilvl="6" w:tplc="40090001" w:tentative="1">
+      <w:start w:val="1"/>
+      <w:numFmt w:val="bullet"/>
+      <w:lvlText w:val=""/>
+      <w:lvlJc w:val="left"/>
+      <w:pPr>
+        <w:ind w:left="5040" w:hanging="360"/>
+      </w:pPr>
+      <w:rPr>
+        <w:rFonts w:ascii="Symbol" w:hAnsi="Symbol" w:hint="default"/>
+      </w:rPr>
+    </w:lvl>
+    <w:lvl w:ilvl="7" w:tplc="40090003" w:tentative="1">
+      <w:start w:val="1"/>
+      <w:numFmt w:val="bullet"/>
+      <w:lvlText w:val="o"/>
+      <w:lvlJc w:val="left"/>
+      <w:pPr>
+        <w:ind w:left="5760" w:hanging="360"/>
+      </w:pPr>
+      <w:rPr>
+        <w:rFonts w:ascii="Courier New" w:hAnsi="Courier New" w:cs="Courier New" w:hint="default"/>
+      </w:rPr>
+    </w:lvl>
+    <w:lvl w:ilvl="8" w:tplc="40090005" w:tentative="1">
+      <w:start w:val="1"/>
+      <w:numFmt w:val="bullet"/>
+      <w:lvlText w:val=""/>
+      <w:lvlJc w:val="left"/>
+      <w:pPr>
+        <w:ind w:left="6480" w:hanging="360"/>
+      </w:pPr>
+      <w:rPr>
+        <w:rFonts w:ascii="Wingdings" w:hAnsi="Wingdings" w:hint="default"/>
+      </w:rPr>
+    </w:lvl>
+  </w:abstractNum>
   <w:num w:numId="1" w16cid:durableId="884877505">
-    <w:abstractNumId w:val="10"/>
+    <w:abstractNumId w:val="11"/>
   </w:num>
   <w:num w:numId="2" w16cid:durableId="531191304">
-    <w:abstractNumId w:val="13"/>
+    <w:abstractNumId w:val="14"/>
   </w:num>
   <w:num w:numId="3" w16cid:durableId="869534117">
     <w:abstractNumId w:val="8"/>
   </w:num>
   <w:num w:numId="4" w16cid:durableId="1632437459">
+    <w:abstractNumId w:val="19"/>
+  </w:num>
+  <w:num w:numId="5" w16cid:durableId="782502024">
     <w:abstractNumId w:val="17"/>
   </w:num>
-  <w:num w:numId="5" w16cid:durableId="782502024">
-    <w:abstractNumId w:val="15"/>
-  </w:num>
   <w:num w:numId="6" w16cid:durableId="1260527562">
-    <w:abstractNumId w:val="16"/>
+    <w:abstractNumId w:val="18"/>
   </w:num>
   <w:num w:numId="7" w16cid:durableId="265385477">
-    <w:abstractNumId w:val="19"/>
+    <w:abstractNumId w:val="23"/>
   </w:num>
   <w:num w:numId="8" w16cid:durableId="1218510937">
-    <w:abstractNumId w:val="11"/>
+    <w:abstractNumId w:val="12"/>
   </w:num>
   <w:num w:numId="9" w16cid:durableId="1489324913">
-    <w:abstractNumId w:val="18"/>
+    <w:abstractNumId w:val="21"/>
   </w:num>
   <w:num w:numId="10" w16cid:durableId="988560916">
-    <w:abstractNumId w:val="21"/>
+    <w:abstractNumId w:val="25"/>
   </w:num>
   <w:num w:numId="11" w16cid:durableId="1073432193">
     <w:abstractNumId w:val="3"/>
   </w:num>
   <w:num w:numId="12" w16cid:durableId="2132629794">
-    <w:abstractNumId w:val="22"/>
+    <w:abstractNumId w:val="26"/>
   </w:num>
   <w:num w:numId="13" w16cid:durableId="853497733">
     <w:abstractNumId w:val="1"/>
@@ -24299,22 +28342,22 @@
     <w:abstractNumId w:val="5"/>
   </w:num>
   <w:num w:numId="17" w16cid:durableId="726612410">
-    <w:abstractNumId w:val="23"/>
+    <w:abstractNumId w:val="30"/>
   </w:num>
   <w:num w:numId="18" w16cid:durableId="543443808">
-    <w:abstractNumId w:val="14"/>
+    <w:abstractNumId w:val="16"/>
   </w:num>
   <w:num w:numId="19" w16cid:durableId="1836215530">
     <w:abstractNumId w:val="7"/>
   </w:num>
   <w:num w:numId="20" w16cid:durableId="1144469168">
-    <w:abstractNumId w:val="12"/>
+    <w:abstractNumId w:val="13"/>
   </w:num>
   <w:num w:numId="21" w16cid:durableId="684401945">
-    <w:abstractNumId w:val="20"/>
+    <w:abstractNumId w:val="24"/>
   </w:num>
   <w:num w:numId="22" w16cid:durableId="562134773">
-    <w:abstractNumId w:val="24"/>
+    <w:abstractNumId w:val="31"/>
   </w:num>
   <w:num w:numId="23" w16cid:durableId="807212022">
     <w:abstractNumId w:val="0"/>
@@ -24324,6 +28367,30 @@
   </w:num>
   <w:num w:numId="25" w16cid:durableId="1671907036">
     <w:abstractNumId w:val="6"/>
+  </w:num>
+  <w:num w:numId="26" w16cid:durableId="1270353266">
+    <w:abstractNumId w:val="29"/>
+  </w:num>
+  <w:num w:numId="27" w16cid:durableId="1551990396">
+    <w:abstractNumId w:val="15"/>
+  </w:num>
+  <w:num w:numId="28" w16cid:durableId="964000028">
+    <w:abstractNumId w:val="27"/>
+  </w:num>
+  <w:num w:numId="29" w16cid:durableId="1866170249">
+    <w:abstractNumId w:val="32"/>
+  </w:num>
+  <w:num w:numId="30" w16cid:durableId="1553425188">
+    <w:abstractNumId w:val="10"/>
+  </w:num>
+  <w:num w:numId="31" w16cid:durableId="432170943">
+    <w:abstractNumId w:val="22"/>
+  </w:num>
+  <w:num w:numId="32" w16cid:durableId="1634560666">
+    <w:abstractNumId w:val="20"/>
+  </w:num>
+  <w:num w:numId="33" w16cid:durableId="970788216">
+    <w:abstractNumId w:val="28"/>
   </w:num>
 </w:numbering>
 </file>
@@ -25154,4 +29221,16 @@
     </a:ext>
   </a:extLst>
 </a:theme>
+</file>
+
+<file path=customXml/item1.xml><?xml version="1.0" encoding="utf-8"?>
+<b:Sources xmlns:b="http://schemas.openxmlformats.org/officeDocument/2006/bibliography" xmlns="http://schemas.openxmlformats.org/officeDocument/2006/bibliography" SelectedStyle="\APASixthEditionOfficeOnline.xsl" StyleName="APA" Version="6"/>
+</file>
+
+<file path=customXml/itemProps1.xml><?xml version="1.0" encoding="utf-8"?>
+<ds:datastoreItem xmlns:ds="http://schemas.openxmlformats.org/officeDocument/2006/customXml" ds:itemID="{C964574C-7A4A-4D5F-95F1-CA375013DDF9}">
+  <ds:schemaRefs>
+    <ds:schemaRef ds:uri="http://schemas.openxmlformats.org/officeDocument/2006/bibliography"/>
+  </ds:schemaRefs>
+</ds:datastoreItem>
 </file>
</xml_diff>